<commit_message>
Incluido tópico: Apresentando a Ferramenta.
</commit_message>
<xml_diff>
--- a/Artigo BugGeniev1.0.0.docx
+++ b/Artigo BugGeniev1.0.0.docx
@@ -457,12 +457,10 @@
             <w:r>
               <w:t xml:space="preserve">artigo abordará a utilização do sistema de rastreamento de bugs e gestão de projetos THE BUG GENIE. Sistema de código aberto produzido em PHP em </w:t>
             </w:r>
-            <w:proofErr w:type="spellStart"/>
             <w:proofErr w:type="gramStart"/>
             <w:r>
               <w:t>MySql</w:t>
             </w:r>
-            <w:proofErr w:type="spellEnd"/>
             <w:proofErr w:type="gramEnd"/>
             <w:r>
               <w:t xml:space="preserve"> que tem por finalidade a facilidade na gestão e controle de defeitos e projetos. </w:t>
@@ -561,15 +559,10 @@
               <w:t xml:space="preserve">Este artigo pode ser útil para aqueles que precisam encontrar uma solução livre </w:t>
             </w:r>
             <w:r>
-              <w:t xml:space="preserve">para </w:t>
+              <w:t>para a gerê</w:t>
             </w:r>
-            <w:proofErr w:type="gramStart"/>
             <w:r>
-              <w:t>a gerencia</w:t>
-            </w:r>
-            <w:proofErr w:type="gramEnd"/>
-            <w:r>
-              <w:t xml:space="preserve"> de projetos de informática e controle de defeitos. O The Bug Genie tem a característica de ser um sistema intuitivo e de fácil utilizaç</w:t>
+              <w:t>ncia de projetos de informática e controle de defeitos. O The Bug Genie tem a característica de ser um sistema intuitivo e de fácil utilizaç</w:t>
             </w:r>
             <w:r>
               <w:t>ão e ainda oferece uma WIKI com informações sobre todos os projetos desenvolvidos.</w:t>
@@ -603,15 +596,13 @@
       </w:r>
       <w:proofErr w:type="gramEnd"/>
       <w:r>
-        <w:t xml:space="preserve">projetos. Todos os pontos devem ser muito bem gerenciados </w:t>
-      </w:r>
-      <w:proofErr w:type="gramStart"/>
-      <w:r>
-        <w:t>caso contrario</w:t>
-      </w:r>
-      <w:proofErr w:type="gramEnd"/>
-      <w:r>
-        <w:t>, o risco de o projeto ser cancelado é muito grande. Para auxiliar nesta difícil tarefa, existem no mercado diversas</w:t>
+        <w:t>projetos. Todos os pontos devem ser m</w:t>
+      </w:r>
+      <w:r>
+        <w:t>uito bem gerenciados caso contrá</w:t>
+      </w:r>
+      <w:r>
+        <w:t>rio, o risco de o projeto ser cancelado é muito grande. Para auxiliar nesta difícil tarefa, existem no mercado diversas</w:t>
       </w:r>
       <w:r>
         <w:t xml:space="preserve"> ferramentas que visam </w:t>
@@ -688,6 +679,9 @@
       <w:r>
         <w:t>recursos e prazos.</w:t>
       </w:r>
+      <w:r>
+        <w:t xml:space="preserve"> Para auxiliar nesta árdua tarefa, se faz necessária uma ferramenta capaz de administrar todas estas informações e gerar relatórios de controle para o gerente de projetos.</w:t>
+      </w:r>
     </w:p>
     <w:p>
       <w:pPr>
@@ -736,8 +730,163 @@
       <w:r>
         <w:t>trás grandes benefícios para o desenvolvimento do software bem como uma série de informações que devem ser usadas na melhoria do processo e na ampliação do conhecimento dos profissionais envolvidos.</w:t>
       </w:r>
+    </w:p>
+    <w:p>
+      <w:pPr>
+        <w:pStyle w:val="Padro"/>
+        <w:ind w:firstLine="720"/>
+        <w:jc w:val="both"/>
+      </w:pPr>
+      <w:r>
+        <w:t xml:space="preserve">Na prevenção de defeitos temos que primeiramente identificar os riscos do projeto, tudo que pode vir a ocasionar um defeito, ou mesmo, por o projeto em risco, deve ser levantado e documentado.  Se os riscos do projeto forem estabelecidos </w:t>
+      </w:r>
+      <w:proofErr w:type="gramStart"/>
+      <w:r>
+        <w:t>a</w:t>
+      </w:r>
+      <w:proofErr w:type="gramEnd"/>
+      <w:r>
+        <w:t xml:space="preserve"> equipe terá ciência destes riscos e poderá trabalhar para que sejam evitados.</w:t>
+      </w:r>
+      <w:r>
+        <w:t xml:space="preserve"> </w:t>
+      </w:r>
+      <w:r>
+        <w:t>Trabalhando preventivamente os riscos diminuem, bem como, o tempo para concluir o projeto, pois se não acontecem defeitos, ou, diminui a ocorrência, o tempo que seria gasto para tratar destes defeitos reduz, com isso o projeto pode ter custos e tempo reduzidos.</w:t>
+      </w:r>
+      <w:r>
+        <w:t xml:space="preserve"> </w:t>
+      </w:r>
+      <w:r>
+        <w:t>Mas se algum defeito acontecer é importante definir qual o impacto que o mesmo terá no projeto, tendo isso estabelecido a reação para correção do defeito será mais ágil e o impacto poderá ser reduzido.</w:t>
+      </w:r>
+      <w:r>
+        <w:t xml:space="preserve"> </w:t>
+      </w:r>
+    </w:p>
+    <w:p>
+      <w:pPr>
+        <w:pStyle w:val="Padro"/>
+        <w:ind w:firstLine="720"/>
+        <w:jc w:val="both"/>
+      </w:pPr>
+      <w:r>
+        <w:t xml:space="preserve">Uma das técnicas utilizadas para prevenção de defeitos é a análise de bases históricas, que pode ser feita a partir da documentação de defeitos encontrados em projetos anteriores. Por este e outros motivos que se faz importante </w:t>
+      </w:r>
+      <w:proofErr w:type="gramStart"/>
+      <w:r>
+        <w:t>a</w:t>
+      </w:r>
+      <w:proofErr w:type="gramEnd"/>
+      <w:r>
+        <w:t xml:space="preserve"> utilização de uma ferramenta para gerenciamento de defeitos.</w:t>
+      </w:r>
+    </w:p>
+    <w:p>
+      <w:pPr>
+        <w:pStyle w:val="Interttulo"/>
+        <w:rPr>
+          <w:lang w:val="pt-BR"/>
+        </w:rPr>
+      </w:pPr>
+      <w:r>
+        <w:rPr>
+          <w:lang w:val="pt-BR"/>
+        </w:rPr>
+        <w:t>Apresentando a ferramenta</w:t>
+      </w:r>
+    </w:p>
+    <w:p>
+      <w:pPr>
+        <w:pStyle w:val="Padro"/>
+        <w:ind w:firstLine="720"/>
+        <w:jc w:val="both"/>
+      </w:pPr>
       <w:bookmarkStart w:id="0" w:name="_GoBack"/>
       <w:bookmarkEnd w:id="0"/>
+      <w:r>
+        <w:t>O</w:t>
+      </w:r>
+      <w:r>
+        <w:t xml:space="preserve"> The</w:t>
+      </w:r>
+      <w:r>
+        <w:t xml:space="preserve"> </w:t>
+      </w:r>
+      <w:r>
+        <w:t xml:space="preserve">Bug </w:t>
+      </w:r>
+      <w:proofErr w:type="spellStart"/>
+      <w:r>
+        <w:t>Genie</w:t>
+      </w:r>
+      <w:proofErr w:type="spellEnd"/>
+      <w:r>
+        <w:t xml:space="preserve"> é </w:t>
+      </w:r>
+      <w:r>
+        <w:t>um software web para gerenciamento de projetos e rastreamento de bugs, gratuito e de código aberto que aparece, entre tantas outras soluções, para auxiliar nas tarefas de gerencia de defeitos e de projetos. Sua f</w:t>
+      </w:r>
+      <w:r>
+        <w:t xml:space="preserve">uncionalidade principal inclui </w:t>
+      </w:r>
+      <w:r>
+        <w:t>acompanhamento de defeitos e problemas</w:t>
+      </w:r>
+      <w:r>
+        <w:t xml:space="preserve">, elaboração de relatórios, gerenciamento de projetos, </w:t>
+      </w:r>
+      <w:proofErr w:type="spellStart"/>
+      <w:r>
+        <w:t>wiki</w:t>
+      </w:r>
+      <w:proofErr w:type="spellEnd"/>
+      <w:r>
+        <w:t xml:space="preserve"> integrada e integração com sistemas de</w:t>
+      </w:r>
+      <w:r>
+        <w:t xml:space="preserve"> controle de versão</w:t>
+      </w:r>
+      <w:r>
+        <w:t xml:space="preserve">, como </w:t>
+      </w:r>
+      <w:proofErr w:type="spellStart"/>
+      <w:r>
+        <w:t>Git</w:t>
+      </w:r>
+      <w:proofErr w:type="spellEnd"/>
+      <w:r>
+        <w:t>, Mercurial, Perforce e SVN.</w:t>
+      </w:r>
+      <w:r>
+        <w:t xml:space="preserve"> A ferramenta</w:t>
+      </w:r>
+      <w:r>
+        <w:t xml:space="preserve"> foi </w:t>
+      </w:r>
+      <w:r>
+        <w:t xml:space="preserve">desenvolvida </w:t>
+      </w:r>
+      <w:r>
+        <w:t>em 2002 e conta com atualizações frequentes</w:t>
+      </w:r>
+      <w:r>
+        <w:t>. Além da equipe principal</w:t>
+      </w:r>
+      <w:r>
+        <w:t xml:space="preserve"> de desenvolvimento</w:t>
+      </w:r>
+      <w:r>
+        <w:t xml:space="preserve">, The Bug </w:t>
+      </w:r>
+      <w:proofErr w:type="spellStart"/>
+      <w:r>
+        <w:t>Genie</w:t>
+      </w:r>
+      <w:proofErr w:type="spellEnd"/>
+      <w:r>
+        <w:t xml:space="preserve"> recebe um grande apoio e contribuições da comunidade.</w:t>
+      </w:r>
     </w:p>
     <w:p>
       <w:pPr>
@@ -745,9 +894,6 @@
         <w:ind w:firstLine="720"/>
         <w:jc w:val="both"/>
       </w:pPr>
-      <w:r>
-        <w:t>A atividade de gerência de defeitos é uma das atividades mais importantes para o projeto e principalmente para a organização. Com uma boa gerência de defeitos, vários indicadores podem ser utilizados para conhecer e melhorar os processos e a capacitação dos profissionais.</w:t>
-      </w:r>
     </w:p>
     <w:p>
       <w:pPr>
@@ -756,23 +902,51 @@
         <w:jc w:val="both"/>
       </w:pPr>
       <w:r>
-        <w:t xml:space="preserve">As duas soluções são exemplos de alternativas que não utilizam referências visuais e que nos forçam a aprender uma nova forma de operar um sistema em já estamos familiarizados e por consequência prejudicando sua usabilidade. Uma das maiores dificuldades encontradas na automação e teste de interfaces gráficas reside no fato da não existência de canais de comunicação e protocolos padrão para as interfaces gráficas das aplicações. Algumas aplicações bem construídas oferecem um leque de </w:t>
-      </w:r>
-      <w:proofErr w:type="spellStart"/>
-      <w:r>
-        <w:t>API’s</w:t>
-      </w:r>
-      <w:proofErr w:type="spellEnd"/>
-      <w:r>
-        <w:t xml:space="preserve"> ou seguem os padrões de acessibilidade dos sistemas operacionais no qual são executadas permitindo a comunicação com a interface através dessas </w:t>
-      </w:r>
-      <w:proofErr w:type="spellStart"/>
-      <w:r>
-        <w:t>API’s</w:t>
-      </w:r>
-      <w:proofErr w:type="spellEnd"/>
-      <w:r>
-        <w:t>. Porém, na prática a maioria das aplicações não é construída dessa forma. Podemos considerar como o único elemento em comum dentre todas as interfaces gráficas das aplicações os pixels utilizados em sua construção.</w:t>
+        <w:lastRenderedPageBreak/>
+        <w:t xml:space="preserve">Por ser um software livre e de código aberto, The Bug </w:t>
+      </w:r>
+      <w:proofErr w:type="spellStart"/>
+      <w:r>
+        <w:t>Genie</w:t>
+      </w:r>
+      <w:proofErr w:type="spellEnd"/>
+      <w:r>
+        <w:t xml:space="preserve"> recebe muitas contribuições</w:t>
+      </w:r>
+      <w:r>
+        <w:t>.</w:t>
+      </w:r>
+      <w:r>
+        <w:t xml:space="preserve"> </w:t>
+      </w:r>
+      <w:r>
+        <w:t>M</w:t>
+      </w:r>
+      <w:r>
+        <w:t xml:space="preserve">ódulos desenvolvidos por qualquer pessoa podem ser incluídos na distribuição oficial do software, desde que siga o padrão </w:t>
+      </w:r>
+      <w:r>
+        <w:t xml:space="preserve">de codificação </w:t>
+      </w:r>
+      <w:r>
+        <w:t xml:space="preserve">especificado. </w:t>
+      </w:r>
+      <w:r>
+        <w:t xml:space="preserve">O software possui uma grande documentação que incluem um guia de uso, um FAQ, guia para desenvolvedores e um </w:t>
+      </w:r>
+      <w:proofErr w:type="spellStart"/>
+      <w:r>
+        <w:rPr>
+          <w:i/>
+        </w:rPr>
+        <w:t>cookbook</w:t>
+      </w:r>
+      <w:proofErr w:type="spellEnd"/>
+      <w:r>
+        <w:t>.</w:t>
+      </w:r>
+      <w:r>
+        <w:t xml:space="preserve"> </w:t>
       </w:r>
     </w:p>
     <w:p>
@@ -781,6 +955,199 @@
         <w:ind w:firstLine="720"/>
         <w:jc w:val="both"/>
       </w:pPr>
+      <w:r>
+        <w:t xml:space="preserve">Os requisitos mínimos para a instalação e utilização do The Bug </w:t>
+      </w:r>
+      <w:proofErr w:type="spellStart"/>
+      <w:r>
+        <w:t>Genie</w:t>
+      </w:r>
+      <w:proofErr w:type="spellEnd"/>
+      <w:r>
+        <w:t xml:space="preserve"> são:</w:t>
+      </w:r>
+    </w:p>
+    <w:p>
+      <w:pPr>
+        <w:pStyle w:val="Padro"/>
+        <w:numPr>
+          <w:ilvl w:val="0"/>
+          <w:numId w:val="6"/>
+        </w:numPr>
+        <w:jc w:val="both"/>
+      </w:pPr>
+      <w:r>
+        <w:t xml:space="preserve">Um servidor web, com capacidades de reescrita de </w:t>
+      </w:r>
+      <w:proofErr w:type="gramStart"/>
+      <w:r>
+        <w:t>URL</w:t>
+      </w:r>
+      <w:proofErr w:type="gramEnd"/>
+    </w:p>
+    <w:p>
+      <w:pPr>
+        <w:pStyle w:val="Padro"/>
+        <w:numPr>
+          <w:ilvl w:val="0"/>
+          <w:numId w:val="6"/>
+        </w:numPr>
+        <w:jc w:val="both"/>
+      </w:pPr>
+      <w:r>
+        <w:t xml:space="preserve">PHP versão 5.3.0 ou posterior. Versão PHP 5.2.x não é suportado. </w:t>
+      </w:r>
+    </w:p>
+    <w:p>
+      <w:pPr>
+        <w:pStyle w:val="Padro"/>
+        <w:numPr>
+          <w:ilvl w:val="0"/>
+          <w:numId w:val="6"/>
+        </w:numPr>
+        <w:jc w:val="both"/>
+      </w:pPr>
+      <w:r>
+        <w:t xml:space="preserve">Um </w:t>
+      </w:r>
+      <w:r>
+        <w:t xml:space="preserve">dos </w:t>
+      </w:r>
+      <w:r>
+        <w:t>banco</w:t>
+      </w:r>
+      <w:r>
+        <w:t>s</w:t>
+      </w:r>
+      <w:r>
+        <w:t xml:space="preserve"> de dados suportados (</w:t>
+      </w:r>
+      <w:proofErr w:type="gramStart"/>
+      <w:r>
+        <w:t>MySQL</w:t>
+      </w:r>
+      <w:proofErr w:type="gramEnd"/>
+      <w:r>
+        <w:t xml:space="preserve">&gt; = 5.0 ou </w:t>
+      </w:r>
+      <w:proofErr w:type="spellStart"/>
+      <w:r>
+        <w:t>PostgreSQL</w:t>
+      </w:r>
+      <w:proofErr w:type="spellEnd"/>
+      <w:r>
+        <w:t xml:space="preserve">&gt; = 8.2) </w:t>
+      </w:r>
+      <w:r>
+        <w:t>.</w:t>
+      </w:r>
+    </w:p>
+    <w:p>
+      <w:pPr>
+        <w:pStyle w:val="Padro"/>
+        <w:numPr>
+          <w:ilvl w:val="0"/>
+          <w:numId w:val="6"/>
+        </w:numPr>
+        <w:jc w:val="both"/>
+      </w:pPr>
+      <w:r>
+        <w:t>E</w:t>
+      </w:r>
+      <w:r>
+        <w:t xml:space="preserve">xtensão </w:t>
+      </w:r>
+      <w:r>
+        <w:t>PHP ‘</w:t>
+      </w:r>
+      <w:proofErr w:type="spellStart"/>
+      <w:r>
+        <w:t>gmp</w:t>
+      </w:r>
+      <w:proofErr w:type="spellEnd"/>
+      <w:r>
+        <w:t>’.</w:t>
+      </w:r>
+      <w:r>
+        <w:t xml:space="preserve"> </w:t>
+      </w:r>
+    </w:p>
+    <w:p>
+      <w:pPr>
+        <w:pStyle w:val="Padro"/>
+        <w:numPr>
+          <w:ilvl w:val="0"/>
+          <w:numId w:val="6"/>
+        </w:numPr>
+        <w:jc w:val="both"/>
+      </w:pPr>
+      <w:r>
+        <w:t>Para as estatísticas de projeto, a exten</w:t>
+      </w:r>
+      <w:r>
+        <w:t>são ‘</w:t>
+      </w:r>
+      <w:proofErr w:type="spellStart"/>
+      <w:r>
+        <w:t>gd</w:t>
+      </w:r>
+      <w:proofErr w:type="spellEnd"/>
+      <w:r>
+        <w:t xml:space="preserve">’ PHP precisa ser </w:t>
+      </w:r>
+      <w:proofErr w:type="gramStart"/>
+      <w:r>
+        <w:t>instalada</w:t>
+      </w:r>
+      <w:proofErr w:type="gramEnd"/>
+      <w:r>
+        <w:t xml:space="preserve"> </w:t>
+      </w:r>
+    </w:p>
+    <w:p>
+      <w:pPr>
+        <w:pStyle w:val="Padro"/>
+        <w:numPr>
+          <w:ilvl w:val="0"/>
+          <w:numId w:val="6"/>
+        </w:numPr>
+        <w:jc w:val="both"/>
+      </w:pPr>
+      <w:r>
+        <w:t xml:space="preserve">Para suporte </w:t>
+      </w:r>
+      <w:r>
+        <w:t xml:space="preserve">ao recebimento de </w:t>
+      </w:r>
+      <w:r>
+        <w:t xml:space="preserve">e-mails, a extensão </w:t>
+      </w:r>
+      <w:r>
+        <w:t>‘</w:t>
+      </w:r>
+      <w:proofErr w:type="spellStart"/>
+      <w:r>
+        <w:t>imap</w:t>
+      </w:r>
+      <w:proofErr w:type="spellEnd"/>
+      <w:r>
+        <w:t>’</w:t>
+      </w:r>
+      <w:r>
+        <w:t xml:space="preserve"> PHP pr</w:t>
+      </w:r>
+      <w:r>
+        <w:t>ecisa ser instalada</w:t>
+      </w:r>
+      <w:r>
+        <w:t>.</w:t>
+      </w:r>
+    </w:p>
+    <w:p>
+      <w:pPr>
+        <w:pStyle w:val="Padro"/>
+        <w:jc w:val="both"/>
+      </w:pPr>
     </w:p>
     <w:p>
       <w:pPr>
@@ -788,6 +1155,231 @@
         <w:ind w:firstLine="720"/>
         <w:jc w:val="both"/>
       </w:pPr>
+    </w:p>
+    <w:p>
+      <w:pPr>
+        <w:pStyle w:val="Padro"/>
+        <w:ind w:firstLine="720"/>
+        <w:jc w:val="both"/>
+      </w:pPr>
+    </w:p>
+    <w:p>
+      <w:pPr>
+        <w:pStyle w:val="Padro"/>
+        <w:ind w:firstLine="720"/>
+        <w:jc w:val="both"/>
+      </w:pPr>
+    </w:p>
+    <w:p>
+      <w:pPr>
+        <w:pStyle w:val="Padro"/>
+        <w:ind w:firstLine="720"/>
+        <w:jc w:val="both"/>
+      </w:pPr>
+    </w:p>
+    <w:p>
+      <w:pPr>
+        <w:pStyle w:val="Padro"/>
+        <w:ind w:firstLine="720"/>
+        <w:jc w:val="both"/>
+      </w:pPr>
+    </w:p>
+    <w:p>
+      <w:pPr>
+        <w:pStyle w:val="Padro"/>
+        <w:ind w:firstLine="720"/>
+        <w:jc w:val="both"/>
+      </w:pPr>
+    </w:p>
+    <w:p>
+      <w:pPr>
+        <w:pStyle w:val="Padro"/>
+        <w:ind w:firstLine="720"/>
+        <w:jc w:val="both"/>
+      </w:pPr>
+    </w:p>
+    <w:p>
+      <w:pPr>
+        <w:pStyle w:val="Padro"/>
+        <w:ind w:firstLine="720"/>
+        <w:jc w:val="both"/>
+      </w:pPr>
+    </w:p>
+    <w:p>
+      <w:pPr>
+        <w:pStyle w:val="Padro"/>
+        <w:ind w:firstLine="720"/>
+        <w:jc w:val="both"/>
+      </w:pPr>
+    </w:p>
+    <w:p>
+      <w:pPr>
+        <w:pStyle w:val="Padro"/>
+        <w:ind w:firstLine="720"/>
+        <w:jc w:val="both"/>
+      </w:pPr>
+    </w:p>
+    <w:p>
+      <w:pPr>
+        <w:pStyle w:val="Padro"/>
+        <w:ind w:firstLine="720"/>
+        <w:jc w:val="both"/>
+      </w:pPr>
+    </w:p>
+    <w:p>
+      <w:pPr>
+        <w:pStyle w:val="Padro"/>
+        <w:ind w:firstLine="720"/>
+        <w:jc w:val="both"/>
+      </w:pPr>
+    </w:p>
+    <w:p>
+      <w:pPr>
+        <w:pStyle w:val="Padro"/>
+        <w:ind w:firstLine="720"/>
+        <w:jc w:val="both"/>
+      </w:pPr>
+    </w:p>
+    <w:p>
+      <w:pPr>
+        <w:pStyle w:val="Padro"/>
+        <w:ind w:firstLine="720"/>
+        <w:jc w:val="both"/>
+      </w:pPr>
+    </w:p>
+    <w:p>
+      <w:pPr>
+        <w:pStyle w:val="Padro"/>
+        <w:ind w:firstLine="720"/>
+        <w:jc w:val="both"/>
+      </w:pPr>
+      <w:r>
+        <w:lastRenderedPageBreak/>
+        <w:t>Após as versões iniciais (</w:t>
+      </w:r>
+      <w:proofErr w:type="gramStart"/>
+      <w:r>
+        <w:t>1</w:t>
+      </w:r>
+      <w:proofErr w:type="gramEnd"/>
+      <w:r>
+        <w:t xml:space="preserve">.x) o software tem visto dois grandes regravações para cada um dos grandes lançamentos </w:t>
+      </w:r>
+      <w:proofErr w:type="spellStart"/>
+      <w:r>
+        <w:t>subseqüentes</w:t>
+      </w:r>
+      <w:proofErr w:type="spellEnd"/>
+      <w:r>
+        <w:t xml:space="preserve">. A versão 2.0, lançada para </w:t>
+      </w:r>
+      <w:proofErr w:type="spellStart"/>
+      <w:proofErr w:type="gramStart"/>
+      <w:r>
+        <w:t>SourceForge</w:t>
+      </w:r>
+      <w:proofErr w:type="spellEnd"/>
+      <w:proofErr w:type="gramEnd"/>
+      <w:r>
+        <w:t xml:space="preserve"> em Janeiro de 2009 [5] apresentou um melhor gerenciamento de usuários, funcionalidade de pesquisa, mensagens e emissão de relatórios. A versão 3.0, lançada em 31 de janeiro de 2011 [6] também adicionou ferramentas de gerenciamento de projetos integrados, um </w:t>
+      </w:r>
+      <w:proofErr w:type="spellStart"/>
+      <w:r>
+        <w:t>wiki</w:t>
+      </w:r>
+      <w:proofErr w:type="spellEnd"/>
+      <w:r>
+        <w:t xml:space="preserve"> e uma maior integração com os sistemas de controle de origem externa.</w:t>
+      </w:r>
+    </w:p>
+    <w:p>
+      <w:pPr>
+        <w:pStyle w:val="Padro"/>
+        <w:ind w:firstLine="720"/>
+        <w:jc w:val="both"/>
+      </w:pPr>
+    </w:p>
+    <w:p>
+      <w:pPr>
+        <w:pStyle w:val="Padro"/>
+        <w:ind w:firstLine="720"/>
+        <w:jc w:val="both"/>
+      </w:pPr>
+    </w:p>
+    <w:p>
+      <w:pPr>
+        <w:pStyle w:val="Padro"/>
+        <w:ind w:firstLine="720"/>
+        <w:jc w:val="both"/>
+      </w:pPr>
+    </w:p>
+    <w:p>
+      <w:pPr>
+        <w:pStyle w:val="Padro"/>
+        <w:ind w:firstLine="720"/>
+        <w:jc w:val="both"/>
+      </w:pPr>
+    </w:p>
+    <w:p>
+      <w:pPr>
+        <w:pStyle w:val="Padro"/>
+        <w:ind w:firstLine="720"/>
+        <w:jc w:val="both"/>
+      </w:pPr>
+    </w:p>
+    <w:p>
+      <w:pPr>
+        <w:pStyle w:val="Padro"/>
+        <w:ind w:firstLine="720"/>
+        <w:jc w:val="both"/>
+      </w:pPr>
+    </w:p>
+    <w:p>
+      <w:pPr>
+        <w:pStyle w:val="Padro"/>
+        <w:ind w:firstLine="720"/>
+        <w:jc w:val="both"/>
+      </w:pPr>
+    </w:p>
+    <w:p>
+      <w:pPr>
+        <w:pStyle w:val="Padro"/>
+        <w:ind w:firstLine="720"/>
+        <w:jc w:val="both"/>
+      </w:pPr>
+      <w:r>
+        <w:t xml:space="preserve">As duas soluções são exemplos de alternativas que não utilizam referências visuais e que nos forçam a aprender uma nova forma de operar um sistema em já estamos familiarizados e por consequência prejudicando sua usabilidade. Uma das maiores dificuldades encontradas na automação e teste de interfaces gráficas reside no fato da não existência de canais de comunicação e protocolos padrão para as interfaces gráficas das aplicações. Algumas aplicações bem construídas oferecem um leque de </w:t>
+      </w:r>
+      <w:proofErr w:type="spellStart"/>
+      <w:r>
+        <w:t>API’s</w:t>
+      </w:r>
+      <w:proofErr w:type="spellEnd"/>
+      <w:r>
+        <w:t xml:space="preserve"> ou seguem os padrões de acessibilidade dos sistemas operacionais no qual são executadas permitindo a comunicação com a interface através dessas </w:t>
+      </w:r>
+      <w:proofErr w:type="spellStart"/>
+      <w:r>
+        <w:t>API’s</w:t>
+      </w:r>
+      <w:proofErr w:type="spellEnd"/>
+      <w:r>
+        <w:t>. Porém, na prática a maioria das aplicações não é construída dessa forma. Podemos considerar como o único elemento em comum dentre todas as interfaces gráficas das aplicações os pixels utilizados em sua construção.</w:t>
+      </w:r>
+    </w:p>
+    <w:p>
+      <w:pPr>
+        <w:pStyle w:val="Padro"/>
+        <w:ind w:firstLine="720"/>
+        <w:jc w:val="both"/>
+      </w:pPr>
+    </w:p>
+    <w:p>
+      <w:pPr>
+        <w:pStyle w:val="Padro"/>
+        <w:ind w:firstLine="720"/>
+        <w:jc w:val="both"/>
+      </w:pPr>
       <w:r>
         <w:t xml:space="preserve">Com o objetivo de resolver este problema o </w:t>
       </w:r>
@@ -839,19 +1431,19 @@
       </w:r>
       <w:proofErr w:type="spellEnd"/>
       <w:r>
-        <w:t xml:space="preserve"> Script as imagens são consideradas como objetos que podem ser vinculadas a variáveis, serem o retorno de uma função ou serem passadas como parâmetros. A utilização de imagens como referência proporciona vários </w:t>
+        <w:t xml:space="preserve"> Script as imagens são consideradas como objetos que podem ser vinculadas a variáveis, serem o retorno de uma função ou serem passadas como parâmetros. A utilização de imagens como referência proporciona vários benefícios sendo um deles a portabilidade. No caso da aplicação a ser </w:t>
+      </w:r>
+      <w:proofErr w:type="gramStart"/>
+      <w:r>
+        <w:t>testada possuir versões</w:t>
+      </w:r>
+      <w:proofErr w:type="gramEnd"/>
+      <w:r>
+        <w:t xml:space="preserve"> para </w:t>
       </w:r>
       <w:r>
         <w:lastRenderedPageBreak/>
-        <w:t xml:space="preserve">benefícios sendo um deles a portabilidade. No caso da aplicação a ser </w:t>
-      </w:r>
-      <w:proofErr w:type="gramStart"/>
-      <w:r>
-        <w:t>testada possuir versões</w:t>
-      </w:r>
-      <w:proofErr w:type="gramEnd"/>
-      <w:r>
-        <w:t xml:space="preserve"> para diferentes sistemas operacionais bastará a criação de um único script e o mesmo funcionará independente da plataforma na qual a aplicação está sendo executada. Com o objetivo de facilitar a escrita do script os responsáveis pelo projeto construíram um editor chamado </w:t>
+        <w:t xml:space="preserve">diferentes sistemas operacionais bastará a criação de um único script e o mesmo funcionará independente da plataforma na qual a aplicação está sendo executada. Com o objetivo de facilitar a escrita do script os responsáveis pelo projeto construíram um editor chamado </w:t>
       </w:r>
       <w:proofErr w:type="spellStart"/>
       <w:r>
@@ -1684,26 +2276,26 @@
           <w:szCs w:val="16"/>
           <w:lang w:val="en-US"/>
         </w:rPr>
+        <w:t xml:space="preserve">    </w:t>
+      </w:r>
+    </w:p>
+    <w:p>
+      <w:pPr>
+        <w:pStyle w:val="Corpo"/>
+        <w:ind w:firstLine="0"/>
+        <w:rPr>
+          <w:lang w:val="en-US"/>
+        </w:rPr>
+      </w:pPr>
+      <w:r>
+        <w:rPr>
+          <w:sz w:val="16"/>
+          <w:szCs w:val="16"/>
+          <w:lang w:val="en-US"/>
+        </w:rPr>
         <w:lastRenderedPageBreak/>
         <w:t xml:space="preserve">    </w:t>
       </w:r>
-    </w:p>
-    <w:p>
-      <w:pPr>
-        <w:pStyle w:val="Corpo"/>
-        <w:ind w:firstLine="0"/>
-        <w:rPr>
-          <w:lang w:val="en-US"/>
-        </w:rPr>
-      </w:pPr>
-      <w:r>
-        <w:rPr>
-          <w:sz w:val="16"/>
-          <w:szCs w:val="16"/>
-          <w:lang w:val="en-US"/>
-        </w:rPr>
-        <w:t xml:space="preserve">    </w:t>
-      </w:r>
       <w:proofErr w:type="gramStart"/>
       <w:r>
         <w:rPr>
@@ -3077,6 +3669,59 @@
           <w:szCs w:val="16"/>
           <w:lang w:val="en-US"/>
         </w:rPr>
+        <w:t xml:space="preserve">    </w:t>
+      </w:r>
+      <w:proofErr w:type="gramStart"/>
+      <w:r>
+        <w:rPr>
+          <w:sz w:val="16"/>
+          <w:szCs w:val="16"/>
+          <w:lang w:val="en-US"/>
+        </w:rPr>
+        <w:t>private</w:t>
+      </w:r>
+      <w:proofErr w:type="gramEnd"/>
+      <w:r>
+        <w:rPr>
+          <w:sz w:val="16"/>
+          <w:szCs w:val="16"/>
+          <w:lang w:val="en-US"/>
+        </w:rPr>
+        <w:t xml:space="preserve"> Pattern </w:t>
+      </w:r>
+      <w:proofErr w:type="spellStart"/>
+      <w:r>
+        <w:rPr>
+          <w:sz w:val="16"/>
+          <w:szCs w:val="16"/>
+          <w:lang w:val="en-US"/>
+        </w:rPr>
+        <w:t>tres</w:t>
+      </w:r>
+      <w:proofErr w:type="spellEnd"/>
+      <w:r>
+        <w:rPr>
+          <w:sz w:val="16"/>
+          <w:szCs w:val="16"/>
+          <w:lang w:val="en-US"/>
+        </w:rPr>
+        <w:t>;</w:t>
+      </w:r>
+    </w:p>
+    <w:p>
+      <w:pPr>
+        <w:pStyle w:val="Corpo"/>
+        <w:ind w:firstLine="0"/>
+        <w:rPr>
+          <w:lang w:val="en-US"/>
+        </w:rPr>
+      </w:pPr>
+      <w:r>
+        <w:rPr>
+          <w:sz w:val="16"/>
+          <w:szCs w:val="16"/>
+          <w:lang w:val="en-US"/>
+        </w:rPr>
         <w:lastRenderedPageBreak/>
         <w:t xml:space="preserve">    </w:t>
       </w:r>
@@ -3105,59 +3750,6 @@
           <w:szCs w:val="16"/>
           <w:lang w:val="en-US"/>
         </w:rPr>
-        <w:t>tres</w:t>
-      </w:r>
-      <w:proofErr w:type="spellEnd"/>
-      <w:r>
-        <w:rPr>
-          <w:sz w:val="16"/>
-          <w:szCs w:val="16"/>
-          <w:lang w:val="en-US"/>
-        </w:rPr>
-        <w:t>;</w:t>
-      </w:r>
-    </w:p>
-    <w:p>
-      <w:pPr>
-        <w:pStyle w:val="Corpo"/>
-        <w:ind w:firstLine="0"/>
-        <w:rPr>
-          <w:lang w:val="en-US"/>
-        </w:rPr>
-      </w:pPr>
-      <w:r>
-        <w:rPr>
-          <w:sz w:val="16"/>
-          <w:szCs w:val="16"/>
-          <w:lang w:val="en-US"/>
-        </w:rPr>
-        <w:t xml:space="preserve">    </w:t>
-      </w:r>
-      <w:proofErr w:type="gramStart"/>
-      <w:r>
-        <w:rPr>
-          <w:sz w:val="16"/>
-          <w:szCs w:val="16"/>
-          <w:lang w:val="en-US"/>
-        </w:rPr>
-        <w:t>private</w:t>
-      </w:r>
-      <w:proofErr w:type="gramEnd"/>
-      <w:r>
-        <w:rPr>
-          <w:sz w:val="16"/>
-          <w:szCs w:val="16"/>
-          <w:lang w:val="en-US"/>
-        </w:rPr>
-        <w:t xml:space="preserve"> Pattern </w:t>
-      </w:r>
-      <w:proofErr w:type="spellStart"/>
-      <w:r>
-        <w:rPr>
-          <w:sz w:val="16"/>
-          <w:szCs w:val="16"/>
-          <w:lang w:val="en-US"/>
-        </w:rPr>
         <w:t>igual</w:t>
       </w:r>
       <w:proofErr w:type="spellEnd"/>
@@ -4774,60 +5366,60 @@
           <w:szCs w:val="16"/>
           <w:lang w:val="en-US"/>
         </w:rPr>
+        <w:t xml:space="preserve">        </w:t>
+      </w:r>
+      <w:proofErr w:type="gramStart"/>
+      <w:r>
+        <w:rPr>
+          <w:sz w:val="16"/>
+          <w:szCs w:val="16"/>
+          <w:lang w:val="en-US"/>
+        </w:rPr>
+        <w:t>um</w:t>
+      </w:r>
+      <w:proofErr w:type="gramEnd"/>
+      <w:r>
+        <w:rPr>
+          <w:sz w:val="16"/>
+          <w:szCs w:val="16"/>
+          <w:lang w:val="en-US"/>
+        </w:rPr>
+        <w:t xml:space="preserve"> = new Pattern("/</w:t>
+      </w:r>
+      <w:proofErr w:type="spellStart"/>
+      <w:r>
+        <w:rPr>
+          <w:sz w:val="16"/>
+          <w:szCs w:val="16"/>
+          <w:lang w:val="en-US"/>
+        </w:rPr>
+        <w:t>img</w:t>
+      </w:r>
+      <w:proofErr w:type="spellEnd"/>
+      <w:r>
+        <w:rPr>
+          <w:sz w:val="16"/>
+          <w:szCs w:val="16"/>
+          <w:lang w:val="en-US"/>
+        </w:rPr>
+        <w:t>/1.jpg");</w:t>
+      </w:r>
+    </w:p>
+    <w:p>
+      <w:pPr>
+        <w:pStyle w:val="Corpo"/>
+        <w:ind w:firstLine="0"/>
+        <w:rPr>
+          <w:lang w:val="en-US"/>
+        </w:rPr>
+      </w:pPr>
+      <w:r>
+        <w:rPr>
+          <w:sz w:val="16"/>
+          <w:szCs w:val="16"/>
+          <w:lang w:val="en-US"/>
+        </w:rPr>
         <w:lastRenderedPageBreak/>
-        <w:t xml:space="preserve">        </w:t>
-      </w:r>
-      <w:proofErr w:type="gramStart"/>
-      <w:r>
-        <w:rPr>
-          <w:sz w:val="16"/>
-          <w:szCs w:val="16"/>
-          <w:lang w:val="en-US"/>
-        </w:rPr>
-        <w:t>um</w:t>
-      </w:r>
-      <w:proofErr w:type="gramEnd"/>
-      <w:r>
-        <w:rPr>
-          <w:sz w:val="16"/>
-          <w:szCs w:val="16"/>
-          <w:lang w:val="en-US"/>
-        </w:rPr>
-        <w:t xml:space="preserve"> = new Pattern("/</w:t>
-      </w:r>
-      <w:proofErr w:type="spellStart"/>
-      <w:r>
-        <w:rPr>
-          <w:sz w:val="16"/>
-          <w:szCs w:val="16"/>
-          <w:lang w:val="en-US"/>
-        </w:rPr>
-        <w:t>img</w:t>
-      </w:r>
-      <w:proofErr w:type="spellEnd"/>
-      <w:r>
-        <w:rPr>
-          <w:sz w:val="16"/>
-          <w:szCs w:val="16"/>
-          <w:lang w:val="en-US"/>
-        </w:rPr>
-        <w:t>/1.jpg");</w:t>
-      </w:r>
-    </w:p>
-    <w:p>
-      <w:pPr>
-        <w:pStyle w:val="Corpo"/>
-        <w:ind w:firstLine="0"/>
-        <w:rPr>
-          <w:lang w:val="en-US"/>
-        </w:rPr>
-      </w:pPr>
-      <w:r>
-        <w:rPr>
-          <w:sz w:val="16"/>
-          <w:szCs w:val="16"/>
-          <w:lang w:val="en-US"/>
-        </w:rPr>
         <w:t xml:space="preserve">        </w:t>
       </w:r>
       <w:proofErr w:type="spellStart"/>
@@ -9385,6 +9977,9 @@
           <w:right w:val="single" w:sz="4" w:space="0" w:color="00000A"/>
         </w:pBdr>
       </w:pPr>
+      <w:r>
+        <w:t>http://www.solucoeszion.com/blog/gestao-de-defeitos-parte-3-a-identificacao-de-defeitos/</w:t>
+      </w:r>
     </w:p>
     <w:p>
       <w:pPr>
@@ -9397,6 +9992,42 @@
         </w:pBdr>
       </w:pPr>
       <w:r>
+        <w:t>http://www.bugbang.com.br/onde-esta-o-defeito/#more-366</w:t>
+      </w:r>
+    </w:p>
+    <w:p>
+      <w:pPr>
+        <w:pStyle w:val="Padro"/>
+        <w:pBdr>
+          <w:top w:val="single" w:sz="4" w:space="0" w:color="00000A"/>
+          <w:left w:val="single" w:sz="4" w:space="0" w:color="00000A"/>
+          <w:bottom w:val="single" w:sz="4" w:space="0" w:color="00000A"/>
+          <w:right w:val="single" w:sz="4" w:space="0" w:color="00000A"/>
+        </w:pBdr>
+      </w:pPr>
+    </w:p>
+    <w:p>
+      <w:pPr>
+        <w:pStyle w:val="Padro"/>
+        <w:pBdr>
+          <w:top w:val="single" w:sz="4" w:space="0" w:color="00000A"/>
+          <w:left w:val="single" w:sz="4" w:space="0" w:color="00000A"/>
+          <w:bottom w:val="single" w:sz="4" w:space="0" w:color="00000A"/>
+          <w:right w:val="single" w:sz="4" w:space="0" w:color="00000A"/>
+        </w:pBdr>
+      </w:pPr>
+    </w:p>
+    <w:p>
+      <w:pPr>
+        <w:pStyle w:val="Padro"/>
+        <w:pBdr>
+          <w:top w:val="single" w:sz="4" w:space="0" w:color="00000A"/>
+          <w:left w:val="single" w:sz="4" w:space="0" w:color="00000A"/>
+          <w:bottom w:val="single" w:sz="4" w:space="0" w:color="00000A"/>
+          <w:right w:val="single" w:sz="4" w:space="0" w:color="00000A"/>
+        </w:pBdr>
+      </w:pPr>
+      <w:r>
         <w:rPr>
           <w:rFonts w:ascii="Times New Roman" w:hAnsi="Times New Roman"/>
         </w:rPr>
@@ -9522,7 +10153,21 @@
         <w:rPr>
           <w:rFonts w:ascii="Times New Roman" w:hAnsi="Times New Roman"/>
         </w:rPr>
-        <w:t xml:space="preserve"> defendida por </w:t>
+        <w:t xml:space="preserve"> </w:t>
+      </w:r>
+      <w:proofErr w:type="gramStart"/>
+      <w:r>
+        <w:rPr>
+          <w:rFonts w:ascii="Times New Roman" w:hAnsi="Times New Roman"/>
+        </w:rPr>
+        <w:t>defendida</w:t>
+      </w:r>
+      <w:proofErr w:type="gramEnd"/>
+      <w:r>
+        <w:rPr>
+          <w:rFonts w:ascii="Times New Roman" w:hAnsi="Times New Roman"/>
+        </w:rPr>
+        <w:t xml:space="preserve"> por </w:t>
       </w:r>
       <w:proofErr w:type="spellStart"/>
       <w:r>
@@ -9729,6 +10374,7 @@
           <w:rFonts w:ascii="Times New Roman" w:hAnsi="Times New Roman"/>
           <w:lang w:val="en-US"/>
         </w:rPr>
+        <w:lastRenderedPageBreak/>
         <w:t>Artigo</w:t>
       </w:r>
       <w:proofErr w:type="spellEnd"/>
@@ -9871,7 +10517,6 @@
           <w:rFonts w:ascii="Times New Roman" w:hAnsi="Times New Roman"/>
           <w:lang w:val="en-US"/>
         </w:rPr>
-        <w:lastRenderedPageBreak/>
         <w:t>Artigo</w:t>
       </w:r>
       <w:proofErr w:type="spellEnd"/>
@@ -10295,7 +10940,7 @@
       <w:rPr>
         <w:noProof/>
       </w:rPr>
-      <w:t>3</w:t>
+      <w:t>4</w:t>
     </w:r>
     <w:r>
       <w:fldChar w:fldCharType="end"/>
@@ -10967,6 +11612,119 @@
       </w:rPr>
     </w:lvl>
   </w:abstractNum>
+  <w:abstractNum w:abstractNumId="5">
+    <w:nsid w:val="781B690A"/>
+    <w:multiLevelType w:val="hybridMultilevel"/>
+    <w:tmpl w:val="573C171C"/>
+    <w:lvl w:ilvl="0" w:tplc="04160001">
+      <w:start w:val="1"/>
+      <w:numFmt w:val="bullet"/>
+      <w:lvlText w:val=""/>
+      <w:lvlJc w:val="left"/>
+      <w:pPr>
+        <w:ind w:left="1440" w:hanging="360"/>
+      </w:pPr>
+      <w:rPr>
+        <w:rFonts w:ascii="Symbol" w:hAnsi="Symbol" w:hint="default"/>
+      </w:rPr>
+    </w:lvl>
+    <w:lvl w:ilvl="1" w:tplc="04160003" w:tentative="1">
+      <w:start w:val="1"/>
+      <w:numFmt w:val="bullet"/>
+      <w:lvlText w:val="o"/>
+      <w:lvlJc w:val="left"/>
+      <w:pPr>
+        <w:ind w:left="2160" w:hanging="360"/>
+      </w:pPr>
+      <w:rPr>
+        <w:rFonts w:ascii="Courier New" w:hAnsi="Courier New" w:cs="Courier New" w:hint="default"/>
+      </w:rPr>
+    </w:lvl>
+    <w:lvl w:ilvl="2" w:tplc="04160005" w:tentative="1">
+      <w:start w:val="1"/>
+      <w:numFmt w:val="bullet"/>
+      <w:lvlText w:val=""/>
+      <w:lvlJc w:val="left"/>
+      <w:pPr>
+        <w:ind w:left="2880" w:hanging="360"/>
+      </w:pPr>
+      <w:rPr>
+        <w:rFonts w:ascii="Wingdings" w:hAnsi="Wingdings" w:hint="default"/>
+      </w:rPr>
+    </w:lvl>
+    <w:lvl w:ilvl="3" w:tplc="04160001" w:tentative="1">
+      <w:start w:val="1"/>
+      <w:numFmt w:val="bullet"/>
+      <w:lvlText w:val=""/>
+      <w:lvlJc w:val="left"/>
+      <w:pPr>
+        <w:ind w:left="3600" w:hanging="360"/>
+      </w:pPr>
+      <w:rPr>
+        <w:rFonts w:ascii="Symbol" w:hAnsi="Symbol" w:hint="default"/>
+      </w:rPr>
+    </w:lvl>
+    <w:lvl w:ilvl="4" w:tplc="04160003" w:tentative="1">
+      <w:start w:val="1"/>
+      <w:numFmt w:val="bullet"/>
+      <w:lvlText w:val="o"/>
+      <w:lvlJc w:val="left"/>
+      <w:pPr>
+        <w:ind w:left="4320" w:hanging="360"/>
+      </w:pPr>
+      <w:rPr>
+        <w:rFonts w:ascii="Courier New" w:hAnsi="Courier New" w:cs="Courier New" w:hint="default"/>
+      </w:rPr>
+    </w:lvl>
+    <w:lvl w:ilvl="5" w:tplc="04160005" w:tentative="1">
+      <w:start w:val="1"/>
+      <w:numFmt w:val="bullet"/>
+      <w:lvlText w:val=""/>
+      <w:lvlJc w:val="left"/>
+      <w:pPr>
+        <w:ind w:left="5040" w:hanging="360"/>
+      </w:pPr>
+      <w:rPr>
+        <w:rFonts w:ascii="Wingdings" w:hAnsi="Wingdings" w:hint="default"/>
+      </w:rPr>
+    </w:lvl>
+    <w:lvl w:ilvl="6" w:tplc="04160001" w:tentative="1">
+      <w:start w:val="1"/>
+      <w:numFmt w:val="bullet"/>
+      <w:lvlText w:val=""/>
+      <w:lvlJc w:val="left"/>
+      <w:pPr>
+        <w:ind w:left="5760" w:hanging="360"/>
+      </w:pPr>
+      <w:rPr>
+        <w:rFonts w:ascii="Symbol" w:hAnsi="Symbol" w:hint="default"/>
+      </w:rPr>
+    </w:lvl>
+    <w:lvl w:ilvl="7" w:tplc="04160003" w:tentative="1">
+      <w:start w:val="1"/>
+      <w:numFmt w:val="bullet"/>
+      <w:lvlText w:val="o"/>
+      <w:lvlJc w:val="left"/>
+      <w:pPr>
+        <w:ind w:left="6480" w:hanging="360"/>
+      </w:pPr>
+      <w:rPr>
+        <w:rFonts w:ascii="Courier New" w:hAnsi="Courier New" w:cs="Courier New" w:hint="default"/>
+      </w:rPr>
+    </w:lvl>
+    <w:lvl w:ilvl="8" w:tplc="04160005" w:tentative="1">
+      <w:start w:val="1"/>
+      <w:numFmt w:val="bullet"/>
+      <w:lvlText w:val=""/>
+      <w:lvlJc w:val="left"/>
+      <w:pPr>
+        <w:ind w:left="7200" w:hanging="360"/>
+      </w:pPr>
+      <w:rPr>
+        <w:rFonts w:ascii="Wingdings" w:hAnsi="Wingdings" w:hint="default"/>
+      </w:rPr>
+    </w:lvl>
+  </w:abstractNum>
   <w:num w:numId="1">
     <w:abstractNumId w:val="3"/>
   </w:num>
@@ -10981,6 +11739,9 @@
   </w:num>
   <w:num w:numId="5">
     <w:abstractNumId w:val="2"/>
+  </w:num>
+  <w:num w:numId="6">
+    <w:abstractNumId w:val="5"/>
   </w:num>
 </w:numbering>
 </file>

</xml_diff>

<commit_message>
Adicionado Sessão: Incluindo Novo Projeto
</commit_message>
<xml_diff>
--- a/Artigo BugGeniev1.0.0.docx
+++ b/Artigo BugGeniev1.0.0.docx
@@ -17,25 +17,7 @@
           <w:szCs w:val="52"/>
           <w:lang w:val="pt-BR"/>
         </w:rPr>
-        <w:t xml:space="preserve">The Bug </w:t>
-      </w:r>
-      <w:proofErr w:type="spellStart"/>
-      <w:r>
-        <w:rPr>
-          <w:sz w:val="52"/>
-          <w:szCs w:val="52"/>
-          <w:lang w:val="pt-BR"/>
-        </w:rPr>
-        <w:t>Genie</w:t>
-      </w:r>
-      <w:proofErr w:type="spellEnd"/>
-      <w:r>
-        <w:rPr>
-          <w:sz w:val="52"/>
-          <w:szCs w:val="52"/>
-          <w:lang w:val="pt-BR"/>
-        </w:rPr>
-        <w:t>. Um Sistema para Controle de Bugs e Gestão de P</w:t>
+        <w:t>The Bug Genie. Um Sistema para Controle de Bugs e Gestão de P</w:t>
       </w:r>
       <w:r>
         <w:rPr>
@@ -475,13 +457,8 @@
               <w:t xml:space="preserve"> que serão utilizadas nos exemplos citados. Este mostrará as principais funções que o </w:t>
             </w:r>
             <w:r>
-              <w:t xml:space="preserve">The Bug </w:t>
+              <w:t>The Bug Genie</w:t>
             </w:r>
-            <w:proofErr w:type="spellStart"/>
-            <w:r>
-              <w:t>Genie</w:t>
-            </w:r>
-            <w:proofErr w:type="spellEnd"/>
             <w:r>
               <w:t xml:space="preserve"> pode oferecer iniciando uma abordagem teórica sobre os conceitos que compõem a tecnologia e </w:t>
             </w:r>
@@ -620,15 +597,11 @@
       </w:r>
       <w:proofErr w:type="gramEnd"/>
       <w:r>
-        <w:t xml:space="preserve"> de um software gratuito, livre e de código aberto que possui uma interface intuitiva e oferece muitos recursos aos gerentes e desenvolvedores.</w:t>
-      </w:r>
-    </w:p>
-    <w:p>
-      <w:pPr>
-        <w:pStyle w:val="Corpo"/>
-        <w:spacing w:after="120"/>
-        <w:ind w:firstLine="0"/>
-      </w:pPr>
+        <w:t xml:space="preserve"> de um software gratuito, livre e de código aberto que possui uma interface intuitiva e oferece muitos recursos </w:t>
+      </w:r>
+      <w:r>
+        <w:t>aos gerentes e desenvolvedores.</w:t>
+      </w:r>
     </w:p>
     <w:p>
       <w:pPr>
@@ -809,13 +782,8 @@
       <w:r>
         <w:t xml:space="preserve">Bug </w:t>
       </w:r>
-      <w:proofErr w:type="spellStart"/>
-      <w:r>
-        <w:t>Genie</w:t>
-      </w:r>
-      <w:proofErr w:type="spellEnd"/>
-      <w:r>
-        <w:t xml:space="preserve"> é </w:t>
+      <w:r>
+        <w:t xml:space="preserve">Genie é </w:t>
       </w:r>
       <w:r>
         <w:t>um software web para gerenciamento de projetos e rastreamento de bugs, gratuito e de código aberto que aparece, entre tantas outras soluções, para auxiliar nas tarefas de gerencia de defeitos e de projetos. Sua f</w:t>
@@ -872,15 +840,7 @@
         <w:t xml:space="preserve"> de desenvolvimento</w:t>
       </w:r>
       <w:r>
-        <w:t xml:space="preserve">, The Bug </w:t>
-      </w:r>
-      <w:proofErr w:type="spellStart"/>
-      <w:r>
-        <w:t>Genie</w:t>
-      </w:r>
-      <w:proofErr w:type="spellEnd"/>
-      <w:r>
-        <w:t xml:space="preserve"> recebe um grande apoio e contribuições da comunidade.</w:t>
+        <w:t>, The Bug Genie recebe um grande apoio e contribuições da comunidade.</w:t>
       </w:r>
     </w:p>
     <w:p>
@@ -899,15 +859,7 @@
         <w:jc w:val="both"/>
       </w:pPr>
       <w:r>
-        <w:t xml:space="preserve">Por ser um software livre e de código aberto, The Bug </w:t>
-      </w:r>
-      <w:proofErr w:type="spellStart"/>
-      <w:r>
-        <w:t>Genie</w:t>
-      </w:r>
-      <w:proofErr w:type="spellEnd"/>
-      <w:r>
-        <w:t xml:space="preserve"> recebe muitas contribuições</w:t>
+        <w:t>Por ser um software livre e de código aberto, The Bug Genie recebe muitas contribuições</w:t>
       </w:r>
       <w:r>
         <w:t>.</w:t>
@@ -1052,13 +1004,8 @@
         <w:t xml:space="preserve">The </w:t>
       </w:r>
       <w:r>
-        <w:t xml:space="preserve">Bug </w:t>
-      </w:r>
-      <w:proofErr w:type="spellStart"/>
-      <w:r>
-        <w:t>Genie</w:t>
-      </w:r>
-      <w:proofErr w:type="spellEnd"/>
+        <w:t>Bug Genie</w:t>
+      </w:r>
       <w:r>
         <w:t xml:space="preserve"> </w:t>
       </w:r>
@@ -1084,15 +1031,7 @@
         <w:t>para gestão de erros de softwares</w:t>
       </w:r>
       <w:r>
-        <w:t xml:space="preserve">, The </w:t>
-      </w:r>
-      <w:proofErr w:type="spellStart"/>
-      <w:r>
-        <w:t>Genie</w:t>
-      </w:r>
-      <w:proofErr w:type="spellEnd"/>
-      <w:r>
-        <w:t xml:space="preserve"> Bug é e</w:t>
+        <w:t>, The Genie Bug é e</w:t>
       </w:r>
       <w:r>
         <w:t>xatamente o que você precisa.</w:t>
@@ -1106,15 +1045,7 @@
         <w:jc w:val="both"/>
       </w:pPr>
       <w:r>
-        <w:t xml:space="preserve">Os requisitos mínimos para a instalação e utilização do The Bug </w:t>
-      </w:r>
-      <w:proofErr w:type="spellStart"/>
-      <w:r>
-        <w:t>Genie</w:t>
-      </w:r>
-      <w:proofErr w:type="spellEnd"/>
-      <w:r>
-        <w:t xml:space="preserve"> são:</w:t>
+        <w:t>Os requisitos mínimos para a instalação e utilização do The Bug Genie são:</w:t>
       </w:r>
     </w:p>
     <w:p>
@@ -1323,29 +1254,7 @@
           <w:szCs w:val="24"/>
           <w:lang w:val="pt-BR"/>
         </w:rPr>
-        <w:t xml:space="preserve"> Bug </w:t>
-      </w:r>
-      <w:proofErr w:type="spellStart"/>
-      <w:r>
-        <w:rPr>
-          <w:rFonts w:ascii="Times" w:hAnsi="Times" w:cs="Times"/>
-          <w:b w:val="0"/>
-          <w:sz w:val="24"/>
-          <w:szCs w:val="24"/>
-          <w:lang w:val="pt-BR"/>
-        </w:rPr>
-        <w:t>Genie</w:t>
-      </w:r>
-      <w:proofErr w:type="spellEnd"/>
-      <w:r>
-        <w:rPr>
-          <w:rFonts w:ascii="Times" w:hAnsi="Times" w:cs="Times"/>
-          <w:b w:val="0"/>
-          <w:sz w:val="24"/>
-          <w:szCs w:val="24"/>
-          <w:lang w:val="pt-BR"/>
-        </w:rPr>
-        <w:t xml:space="preserve">, você precisa de um servidor </w:t>
+        <w:t xml:space="preserve"> Bug Genie, você precisa de um servidor </w:t>
       </w:r>
       <w:r>
         <w:rPr>
@@ -2110,29 +2019,7 @@
           <w:szCs w:val="24"/>
           <w:lang w:val="pt-BR"/>
         </w:rPr>
-        <w:t xml:space="preserve"> Bug </w:t>
-      </w:r>
-      <w:proofErr w:type="spellStart"/>
-      <w:r>
-        <w:rPr>
-          <w:rFonts w:ascii="Times" w:hAnsi="Times" w:cs="Times"/>
-          <w:b w:val="0"/>
-          <w:sz w:val="24"/>
-          <w:szCs w:val="24"/>
-          <w:lang w:val="pt-BR"/>
-        </w:rPr>
-        <w:t>Genie</w:t>
-      </w:r>
-      <w:proofErr w:type="spellEnd"/>
-      <w:r>
-        <w:rPr>
-          <w:rFonts w:ascii="Times" w:hAnsi="Times" w:cs="Times"/>
-          <w:b w:val="0"/>
-          <w:sz w:val="24"/>
-          <w:szCs w:val="24"/>
-          <w:lang w:val="pt-BR"/>
-        </w:rPr>
-        <w:t xml:space="preserve"> como um sistema </w:t>
+        <w:t xml:space="preserve"> Bug Genie como um sistema </w:t>
       </w:r>
       <w:r>
         <w:rPr>
@@ -2414,29 +2301,7 @@
           <w:szCs w:val="24"/>
           <w:lang w:val="pt-BR"/>
         </w:rPr>
-        <w:t xml:space="preserve">que a sua instalação do The Bug </w:t>
-      </w:r>
-      <w:proofErr w:type="spellStart"/>
-      <w:r>
-        <w:rPr>
-          <w:rFonts w:ascii="Times" w:hAnsi="Times" w:cs="Times"/>
-          <w:b w:val="0"/>
-          <w:sz w:val="24"/>
-          <w:szCs w:val="24"/>
-          <w:lang w:val="pt-BR"/>
-        </w:rPr>
-        <w:t>Genie</w:t>
-      </w:r>
-      <w:proofErr w:type="spellEnd"/>
-      <w:r>
-        <w:rPr>
-          <w:rFonts w:ascii="Times" w:hAnsi="Times" w:cs="Times"/>
-          <w:b w:val="0"/>
-          <w:sz w:val="24"/>
-          <w:szCs w:val="24"/>
-          <w:lang w:val="pt-BR"/>
-        </w:rPr>
-        <w:t xml:space="preserve"> seja publica, deixe</w:t>
+        <w:t>que a sua instalação do The Bug Genie seja publica, deixe</w:t>
       </w:r>
       <w:r>
         <w:rPr>
@@ -2501,20 +2366,8 @@
           <w:szCs w:val="24"/>
           <w:lang w:val="pt-BR"/>
         </w:rPr>
-        <w:t xml:space="preserve"> </w:t>
-      </w:r>
-      <w:proofErr w:type="spellStart"/>
-      <w:r>
-        <w:rPr>
-          <w:rFonts w:ascii="Times" w:hAnsi="Times" w:cs="Times"/>
-          <w:b w:val="0"/>
-          <w:sz w:val="24"/>
-          <w:szCs w:val="24"/>
-          <w:lang w:val="pt-BR"/>
-        </w:rPr>
-        <w:t>Genie</w:t>
-      </w:r>
-      <w:proofErr w:type="spellEnd"/>
+        <w:t xml:space="preserve"> Genie</w:t>
+      </w:r>
       <w:r>
         <w:rPr>
           <w:rFonts w:ascii="Times" w:hAnsi="Times" w:cs="Times"/>
@@ -2808,29 +2661,7 @@
           <w:szCs w:val="24"/>
           <w:lang w:val="pt-BR"/>
         </w:rPr>
-        <w:t xml:space="preserve"> The Bug </w:t>
-      </w:r>
-      <w:proofErr w:type="spellStart"/>
-      <w:r>
-        <w:rPr>
-          <w:rFonts w:ascii="Times" w:hAnsi="Times" w:cs="Times"/>
-          <w:b w:val="0"/>
-          <w:sz w:val="24"/>
-          <w:szCs w:val="24"/>
-          <w:lang w:val="pt-BR"/>
-        </w:rPr>
-        <w:t>Genie</w:t>
-      </w:r>
-      <w:proofErr w:type="spellEnd"/>
-      <w:r>
-        <w:rPr>
-          <w:rFonts w:ascii="Times" w:hAnsi="Times" w:cs="Times"/>
-          <w:b w:val="0"/>
-          <w:sz w:val="24"/>
-          <w:szCs w:val="24"/>
-          <w:lang w:val="pt-BR"/>
-        </w:rPr>
-        <w:t xml:space="preserve">' para ir para a página principal do </w:t>
+        <w:t xml:space="preserve"> The Bug Genie' para ir para a página principal do </w:t>
       </w:r>
       <w:r>
         <w:rPr>
@@ -2850,29 +2681,7 @@
           <w:szCs w:val="24"/>
           <w:lang w:val="pt-BR"/>
         </w:rPr>
-        <w:t xml:space="preserve">Bug </w:t>
-      </w:r>
-      <w:proofErr w:type="spellStart"/>
-      <w:r>
-        <w:rPr>
-          <w:rFonts w:ascii="Times" w:hAnsi="Times" w:cs="Times"/>
-          <w:b w:val="0"/>
-          <w:sz w:val="24"/>
-          <w:szCs w:val="24"/>
-          <w:lang w:val="pt-BR"/>
-        </w:rPr>
-        <w:t>Genie</w:t>
-      </w:r>
-      <w:proofErr w:type="spellEnd"/>
-      <w:r>
-        <w:rPr>
-          <w:rFonts w:ascii="Times" w:hAnsi="Times" w:cs="Times"/>
-          <w:b w:val="0"/>
-          <w:sz w:val="24"/>
-          <w:szCs w:val="24"/>
-          <w:lang w:val="pt-BR"/>
-        </w:rPr>
-        <w:t>.</w:t>
+        <w:t>Bug Genie.</w:t>
       </w:r>
     </w:p>
     <w:p>
@@ -2898,7 +2707,13 @@
         <w:jc w:val="both"/>
       </w:pPr>
       <w:r>
-        <w:t xml:space="preserve">A primeira coisa que você pode querer fazer </w:t>
+        <w:t xml:space="preserve">A primeira coisa que você </w:t>
+      </w:r>
+      <w:r>
+        <w:t>deve</w:t>
+      </w:r>
+      <w:r>
+        <w:t xml:space="preserve"> fazer </w:t>
       </w:r>
       <w:r>
         <w:t xml:space="preserve">ao completar a instalação </w:t>
@@ -3133,13 +2948,11 @@
       </w:r>
       <w:proofErr w:type="spellEnd"/>
       <w:r>
-        <w:t>, etc.</w:t>
-      </w:r>
-      <w:proofErr w:type="gramStart"/>
-      <w:r>
-        <w:t>)</w:t>
-      </w:r>
-      <w:proofErr w:type="gramEnd"/>
+        <w:t>, etc.)</w:t>
+      </w:r>
+      <w:r>
+        <w:t>.</w:t>
+      </w:r>
     </w:p>
     <w:p>
       <w:pPr>
@@ -3169,21 +2982,11 @@
       <w:r>
         <w:t>podemos</w:t>
       </w:r>
-      <w:bookmarkStart w:id="0" w:name="_GoBack"/>
-      <w:bookmarkEnd w:id="0"/>
-      <w:r>
-        <w:t xml:space="preserve"> </w:t>
-      </w:r>
-      <w:r>
-        <w:t xml:space="preserve">incluir usuários ao The Bug </w:t>
-      </w:r>
-      <w:proofErr w:type="spellStart"/>
-      <w:r>
-        <w:t>Genie</w:t>
-      </w:r>
-      <w:proofErr w:type="spellEnd"/>
-      <w:r>
-        <w:t xml:space="preserve">. </w:t>
+      <w:r>
+        <w:t xml:space="preserve"> </w:t>
+      </w:r>
+      <w:r>
+        <w:t xml:space="preserve">incluir usuários ao The Bug Genie. </w:t>
       </w:r>
       <w:r>
         <w:t>Para adicionar um usuário, clique no link "</w:t>
@@ -3384,16 +3187,14 @@
         <w:t>Observe</w:t>
       </w:r>
       <w:r>
-        <w:t xml:space="preserve"> que </w:t>
-      </w:r>
-      <w:proofErr w:type="gramStart"/>
-      <w:r>
-        <w:t xml:space="preserve">as permissões do usuário </w:t>
-      </w:r>
-      <w:r>
-        <w:t>sobrescreve</w:t>
-      </w:r>
-      <w:proofErr w:type="gramEnd"/>
+        <w:t xml:space="preserve"> que as permissões de</w:t>
+      </w:r>
+      <w:r>
+        <w:t xml:space="preserve"> usuário </w:t>
+      </w:r>
+      <w:r>
+        <w:t>sobrescrevem</w:t>
+      </w:r>
       <w:r>
         <w:t xml:space="preserve"> </w:t>
       </w:r>
@@ -3577,6 +3378,130 @@
       <w:r>
         <w:t>ura / escrita).</w:t>
       </w:r>
+      <w:r>
+        <w:t xml:space="preserve"> </w:t>
+      </w:r>
+      <w:r>
+        <w:t xml:space="preserve">Para conceder permissão total a um </w:t>
+      </w:r>
+      <w:r>
+        <w:t xml:space="preserve">usuário, clique sobre o </w:t>
+      </w:r>
+      <w:proofErr w:type="spellStart"/>
+      <w:r>
+        <w:t>icone</w:t>
+      </w:r>
+      <w:proofErr w:type="spellEnd"/>
+      <w:r>
+        <w:t xml:space="preserve"> vermelho ao lado dele, então, defina</w:t>
+      </w:r>
+      <w:r>
+        <w:t xml:space="preserve"> as config</w:t>
+      </w:r>
+      <w:r>
+        <w:t>urações específicas do referido usuário</w:t>
+      </w:r>
+      <w:r>
+        <w:t xml:space="preserve">, </w:t>
+      </w:r>
+      <w:r>
+        <w:t xml:space="preserve">tais como: </w:t>
+      </w:r>
+      <w:r>
+        <w:t>'Pode votar em questões', 'pode atribuir questões', 'Pode editar de texto', 'Pode adicionar comentários', e assim por diante.</w:t>
+      </w:r>
+      <w:r>
+        <w:t xml:space="preserve"> </w:t>
+      </w:r>
+      <w:r>
+        <w:t xml:space="preserve">Para ativar as notificações de e-mail no Bug Genie, você tem que </w:t>
+      </w:r>
+      <w:r>
+        <w:t>editar</w:t>
+      </w:r>
+      <w:r>
+        <w:t xml:space="preserve"> as configurações do servidor de e-mail. Para fazer isso, clique </w:t>
+      </w:r>
+      <w:r>
+        <w:t>no link “</w:t>
+      </w:r>
+      <w:proofErr w:type="spellStart"/>
+      <w:r>
+        <w:t>Manage</w:t>
+      </w:r>
+      <w:proofErr w:type="spellEnd"/>
+      <w:r>
+        <w:t xml:space="preserve"> </w:t>
+      </w:r>
+      <w:proofErr w:type="gramStart"/>
+      <w:r>
+        <w:t>modules</w:t>
+      </w:r>
+      <w:proofErr w:type="gramEnd"/>
+      <w:r>
+        <w:t>” no painel “</w:t>
+      </w:r>
+      <w:r>
+        <w:t>Configure modules</w:t>
+      </w:r>
+      <w:r>
+        <w:t xml:space="preserve">” </w:t>
+      </w:r>
+      <w:r>
+        <w:t xml:space="preserve">e certifique-se que o módulo de notificação de </w:t>
+      </w:r>
+      <w:proofErr w:type="spellStart"/>
+      <w:r>
+        <w:t>email</w:t>
+      </w:r>
+      <w:proofErr w:type="spellEnd"/>
+      <w:r>
+        <w:t xml:space="preserve"> está </w:t>
+      </w:r>
+      <w:r>
+        <w:t>ativado</w:t>
+      </w:r>
+      <w:r>
+        <w:t xml:space="preserve">. Em seguida, clique no link </w:t>
+      </w:r>
+      <w:r>
+        <w:t>“</w:t>
+      </w:r>
+      <w:r>
+        <w:t xml:space="preserve">Configure Mail </w:t>
+      </w:r>
+      <w:proofErr w:type="spellStart"/>
+      <w:r>
+        <w:t>notification</w:t>
+      </w:r>
+      <w:proofErr w:type="spellEnd"/>
+      <w:r>
+        <w:t xml:space="preserve">” </w:t>
+      </w:r>
+      <w:r>
+        <w:t>em</w:t>
+      </w:r>
+      <w:r>
+        <w:t xml:space="preserve"> </w:t>
+      </w:r>
+      <w:r>
+        <w:t>“</w:t>
+      </w:r>
+      <w:r>
+        <w:t>Configure modules</w:t>
+      </w:r>
+      <w:r>
+        <w:t xml:space="preserve">” </w:t>
+      </w:r>
+      <w:r>
+        <w:t xml:space="preserve">e </w:t>
+      </w:r>
+      <w:r>
+        <w:t>entre com</w:t>
+      </w:r>
+      <w:r>
+        <w:t xml:space="preserve"> as configurações do servidor SMTP.</w:t>
+      </w:r>
     </w:p>
     <w:p>
       <w:pPr>
@@ -3585,6 +3510,51 @@
         <w:ind w:firstLine="708"/>
         <w:jc w:val="both"/>
       </w:pPr>
+      <w:r>
+        <w:t>Pronto, o The</w:t>
+      </w:r>
+      <w:r>
+        <w:t xml:space="preserve"> Bug</w:t>
+      </w:r>
+      <w:r>
+        <w:t xml:space="preserve"> </w:t>
+      </w:r>
+      <w:r>
+        <w:t>Genie</w:t>
+      </w:r>
+      <w:r>
+        <w:t xml:space="preserve"> está configurado e pronto </w:t>
+      </w:r>
+      <w:r>
+        <w:t>uso</w:t>
+      </w:r>
+      <w:r>
+        <w:t>. Para começar a usá-lo como um usuário comum, faça o login no sistema. A primeira página fornece acesso rápido às funções mais ut</w:t>
+      </w:r>
+      <w:r>
+        <w:t xml:space="preserve">ilizadas que permitem comunicação com </w:t>
+      </w:r>
+      <w:r>
+        <w:t>outros usuários, visualizar a ag</w:t>
+      </w:r>
+      <w:r>
+        <w:t>enda e ler as últimas notícias.</w:t>
+      </w:r>
+    </w:p>
+    <w:p>
+      <w:pPr>
+        <w:pStyle w:val="Interttulo"/>
+        <w:spacing w:after="120"/>
+        <w:rPr>
+          <w:lang w:val="pt-BR"/>
+        </w:rPr>
+      </w:pPr>
+      <w:r>
+        <w:rPr>
+          <w:lang w:val="pt-BR"/>
+        </w:rPr>
+        <w:t>Incluindo um novo Projeto</w:t>
+      </w:r>
     </w:p>
     <w:p>
       <w:pPr>
@@ -3593,6 +3563,748 @@
         <w:ind w:firstLine="708"/>
         <w:jc w:val="both"/>
       </w:pPr>
+      <w:r>
+        <w:t xml:space="preserve">Embora </w:t>
+      </w:r>
+      <w:r>
+        <w:t xml:space="preserve">o </w:t>
+      </w:r>
+      <w:r>
+        <w:t xml:space="preserve">The Genie Bug </w:t>
+      </w:r>
+      <w:r>
+        <w:t>possa</w:t>
+      </w:r>
+      <w:r>
+        <w:t xml:space="preserve"> ser usado sem qualquer projeto, </w:t>
+      </w:r>
+      <w:r>
+        <w:t>ele é</w:t>
+      </w:r>
+      <w:r>
+        <w:t xml:space="preserve">, </w:t>
+      </w:r>
+      <w:r>
+        <w:t>primeiramente</w:t>
+      </w:r>
+      <w:r>
+        <w:t xml:space="preserve">, um </w:t>
+      </w:r>
+      <w:r>
+        <w:t xml:space="preserve">gestor de </w:t>
+      </w:r>
+      <w:r>
+        <w:t>defeitos</w:t>
+      </w:r>
+      <w:r>
+        <w:t>, e é nisso que ele se destaca, portanto, veremos a seguir como adicionar um projeto ao sistema.</w:t>
+      </w:r>
+    </w:p>
+    <w:p>
+      <w:pPr>
+        <w:pStyle w:val="Padro"/>
+        <w:spacing w:after="120"/>
+        <w:ind w:firstLine="708"/>
+        <w:jc w:val="both"/>
+      </w:pPr>
+      <w:r>
+        <w:t xml:space="preserve">Para adicionar um projeto, faça </w:t>
+      </w:r>
+      <w:proofErr w:type="spellStart"/>
+      <w:r>
+        <w:t>l</w:t>
+      </w:r>
+      <w:r>
+        <w:t>ogin</w:t>
+      </w:r>
+      <w:proofErr w:type="spellEnd"/>
+      <w:r>
+        <w:t xml:space="preserve"> como um administrador e</w:t>
+      </w:r>
+      <w:r>
+        <w:t xml:space="preserve"> clique no ícone de configuração ao lado da lista de projetos</w:t>
+      </w:r>
+      <w:r>
+        <w:t xml:space="preserve"> na pagina inicial</w:t>
+      </w:r>
+      <w:r>
+        <w:t xml:space="preserve"> ou clique em </w:t>
+      </w:r>
+      <w:r>
+        <w:t>“</w:t>
+      </w:r>
+      <w:r>
+        <w:t xml:space="preserve">Configure -&gt; </w:t>
+      </w:r>
+      <w:proofErr w:type="spellStart"/>
+      <w:r>
+        <w:t>projects</w:t>
+      </w:r>
+      <w:proofErr w:type="spellEnd"/>
+      <w:r>
+        <w:t>”</w:t>
+      </w:r>
+      <w:r>
+        <w:t xml:space="preserve">. Isto </w:t>
+      </w:r>
+      <w:r>
+        <w:t>nos mostrará</w:t>
+      </w:r>
+      <w:r>
+        <w:t xml:space="preserve"> a lista de projetos. Para criar um projeto a partir daqui, basta digitar o nome do projeto na caixa de texto e clique em "</w:t>
+      </w:r>
+      <w:proofErr w:type="spellStart"/>
+      <w:r>
+        <w:t>Add</w:t>
+      </w:r>
+      <w:proofErr w:type="spellEnd"/>
+      <w:r>
+        <w:t xml:space="preserve">" ou pressione </w:t>
+      </w:r>
+      <w:proofErr w:type="spellStart"/>
+      <w:r>
+        <w:t>Enter</w:t>
+      </w:r>
+      <w:proofErr w:type="spellEnd"/>
+      <w:r>
+        <w:t>.</w:t>
+      </w:r>
+      <w:r>
+        <w:t xml:space="preserve"> </w:t>
+      </w:r>
+    </w:p>
+    <w:p>
+      <w:pPr>
+        <w:pStyle w:val="Padro"/>
+        <w:spacing w:after="120"/>
+        <w:ind w:firstLine="708"/>
+        <w:jc w:val="both"/>
+      </w:pPr>
+      <w:r>
+        <w:t>O</w:t>
+      </w:r>
+      <w:r>
+        <w:t xml:space="preserve"> The</w:t>
+      </w:r>
+      <w:r>
+        <w:t xml:space="preserve"> Bug</w:t>
+      </w:r>
+      <w:r>
+        <w:t xml:space="preserve"> </w:t>
+      </w:r>
+      <w:r>
+        <w:t>Genie</w:t>
+      </w:r>
+      <w:r>
+        <w:t xml:space="preserve"> já esta </w:t>
+      </w:r>
+      <w:r>
+        <w:t xml:space="preserve">pronto </w:t>
+      </w:r>
+      <w:r>
+        <w:t>para emitir</w:t>
+      </w:r>
+      <w:r>
+        <w:t xml:space="preserve"> relatórios </w:t>
+      </w:r>
+      <w:r>
+        <w:t>em</w:t>
+      </w:r>
+      <w:r>
+        <w:t xml:space="preserve"> seu novo projeto, n</w:t>
+      </w:r>
+      <w:r>
+        <w:t>o entanto, você pode querer configurar mais informações sobre o projeto. Clique no link "</w:t>
+      </w:r>
+      <w:proofErr w:type="spellStart"/>
+      <w:r>
+        <w:t>Edit</w:t>
+      </w:r>
+      <w:proofErr w:type="spellEnd"/>
+      <w:r>
+        <w:t xml:space="preserve"> </w:t>
+      </w:r>
+      <w:proofErr w:type="spellStart"/>
+      <w:proofErr w:type="gramStart"/>
+      <w:r>
+        <w:t>project</w:t>
+      </w:r>
+      <w:proofErr w:type="spellEnd"/>
+      <w:proofErr w:type="gramEnd"/>
+      <w:r>
+        <w:t xml:space="preserve">" </w:t>
+      </w:r>
+      <w:r>
+        <w:t>n</w:t>
+      </w:r>
+      <w:r>
+        <w:t xml:space="preserve">o projeto e </w:t>
+      </w:r>
+      <w:r>
+        <w:t>altere</w:t>
+      </w:r>
+      <w:r>
+        <w:t xml:space="preserve"> as configurações</w:t>
+      </w:r>
+      <w:r>
+        <w:t xml:space="preserve"> que desejar</w:t>
+      </w:r>
+      <w:r>
+        <w:t xml:space="preserve">. Nessa página você também pode adicionar uma descrição </w:t>
+      </w:r>
+      <w:r>
+        <w:t>ao</w:t>
+      </w:r>
+      <w:r>
+        <w:t xml:space="preserve"> projeto, data de lançamento e mais informações sobre o seu projeto. </w:t>
+      </w:r>
+      <w:r>
+        <w:t>Você também pode</w:t>
+      </w:r>
+      <w:r>
+        <w:t xml:space="preserve"> configurar as edições, os componentes, lançamentos, marcos e </w:t>
+      </w:r>
+      <w:r>
+        <w:t xml:space="preserve">muito </w:t>
+      </w:r>
+      <w:r>
+        <w:t>mais.</w:t>
+      </w:r>
+    </w:p>
+    <w:p>
+      <w:pPr>
+        <w:pStyle w:val="Padro"/>
+        <w:spacing w:after="120"/>
+        <w:ind w:firstLine="708"/>
+        <w:jc w:val="both"/>
+      </w:pPr>
+      <w:r>
+        <w:t xml:space="preserve">Seu projeto </w:t>
+      </w:r>
+      <w:r>
+        <w:t>estará,</w:t>
+      </w:r>
+      <w:r>
+        <w:t xml:space="preserve"> inicialmente</w:t>
+      </w:r>
+      <w:r>
+        <w:t>,</w:t>
+      </w:r>
+      <w:r>
+        <w:t xml:space="preserve"> disponível apenas para o grupo de usuários que </w:t>
+      </w:r>
+      <w:r>
+        <w:t xml:space="preserve">o </w:t>
+      </w:r>
+      <w:r>
+        <w:t xml:space="preserve">criou. Se você criou o projeto como o usuário administrador, o projeto estará disponível apenas para o grupo de "Administrador". Você pode alterar isso clicando no link "more </w:t>
+      </w:r>
+      <w:proofErr w:type="spellStart"/>
+      <w:r>
+        <w:t>details</w:t>
+      </w:r>
+      <w:proofErr w:type="spellEnd"/>
+      <w:r>
+        <w:t>" quando criar o projeto. Você tamb</w:t>
+      </w:r>
+      <w:r>
+        <w:t>ém pode alterar as permissões do</w:t>
+      </w:r>
+      <w:r>
+        <w:t xml:space="preserve"> projeto para outros grupos de </w:t>
+      </w:r>
+      <w:proofErr w:type="spellStart"/>
+      <w:r>
+        <w:t>usuarios</w:t>
+      </w:r>
+      <w:proofErr w:type="spellEnd"/>
+      <w:r>
+        <w:t xml:space="preserve">, indo </w:t>
+      </w:r>
+      <w:r>
+        <w:t>em</w:t>
+      </w:r>
+      <w:r>
+        <w:t xml:space="preserve"> </w:t>
+      </w:r>
+      <w:r>
+        <w:t>“</w:t>
+      </w:r>
+      <w:r>
+        <w:t xml:space="preserve">Configure -&gt; </w:t>
+      </w:r>
+      <w:proofErr w:type="spellStart"/>
+      <w:r>
+        <w:t>Permissions</w:t>
+      </w:r>
+      <w:proofErr w:type="spellEnd"/>
+      <w:r>
+        <w:t>”, s</w:t>
+      </w:r>
+      <w:r>
+        <w:t xml:space="preserve">elecione a guia "Project </w:t>
+      </w:r>
+      <w:proofErr w:type="spellStart"/>
+      <w:r>
+        <w:t>specific</w:t>
+      </w:r>
+      <w:proofErr w:type="spellEnd"/>
+      <w:r>
+        <w:t xml:space="preserve"> </w:t>
+      </w:r>
+      <w:proofErr w:type="spellStart"/>
+      <w:r>
+        <w:t>permissions</w:t>
+      </w:r>
+      <w:proofErr w:type="spellEnd"/>
+      <w:r>
+        <w:t>", e clique no nome do projeto. A partir daí você pode definir permissões para todos os grupos e equipes no sistema.</w:t>
+      </w:r>
+    </w:p>
+    <w:p>
+      <w:pPr>
+        <w:pStyle w:val="Padro"/>
+        <w:spacing w:after="120"/>
+        <w:ind w:firstLine="708"/>
+        <w:jc w:val="both"/>
+      </w:pPr>
+    </w:p>
+    <w:p>
+      <w:pPr>
+        <w:pStyle w:val="Padro"/>
+        <w:spacing w:after="120"/>
+        <w:ind w:firstLine="708"/>
+        <w:jc w:val="both"/>
+      </w:pPr>
+    </w:p>
+    <w:p>
+      <w:pPr>
+        <w:pStyle w:val="Padro"/>
+        <w:spacing w:after="120"/>
+        <w:ind w:firstLine="708"/>
+        <w:jc w:val="both"/>
+      </w:pPr>
+      <w:r>
+        <w:lastRenderedPageBreak/>
+        <w:t xml:space="preserve">Para permitir </w:t>
+      </w:r>
+      <w:r>
+        <w:t>uma fácil emissão de</w:t>
+      </w:r>
+      <w:r>
+        <w:t xml:space="preserve"> relatórios de erros</w:t>
+      </w:r>
+      <w:r>
+        <w:t xml:space="preserve"> quando</w:t>
+      </w:r>
+      <w:r>
+        <w:t xml:space="preserve"> a configuração de segurança global </w:t>
+      </w:r>
+      <w:r>
+        <w:t>estiver definida como "restritiva", ative</w:t>
+      </w:r>
+      <w:r>
+        <w:t xml:space="preserve"> os seguintes grupos de permissão:</w:t>
+      </w:r>
+    </w:p>
+    <w:p>
+      <w:pPr>
+        <w:pStyle w:val="PargrafodaLista"/>
+        <w:numPr>
+          <w:ilvl w:val="0"/>
+          <w:numId w:val="9"/>
+        </w:numPr>
+        <w:rPr>
+          <w:rFonts w:ascii="Times" w:eastAsia="Times" w:hAnsi="Times" w:cs="Times"/>
+          <w:color w:val="00000A"/>
+          <w:sz w:val="24"/>
+          <w:szCs w:val="24"/>
+          <w:lang w:eastAsia="en-US"/>
+        </w:rPr>
+      </w:pPr>
+      <w:r>
+        <w:rPr>
+          <w:rFonts w:ascii="Times" w:hAnsi="Times" w:cs="Times"/>
+          <w:sz w:val="24"/>
+          <w:szCs w:val="24"/>
+        </w:rPr>
+        <w:t>“</w:t>
+      </w:r>
+      <w:proofErr w:type="spellStart"/>
+      <w:r>
+        <w:rPr>
+          <w:rFonts w:ascii="Times" w:hAnsi="Times" w:cs="Times"/>
+          <w:sz w:val="24"/>
+          <w:szCs w:val="24"/>
+        </w:rPr>
+        <w:t>Can</w:t>
+      </w:r>
+      <w:proofErr w:type="spellEnd"/>
+      <w:r>
+        <w:rPr>
+          <w:rFonts w:ascii="Times" w:hAnsi="Times" w:cs="Times"/>
+          <w:sz w:val="24"/>
+          <w:szCs w:val="24"/>
+        </w:rPr>
+        <w:t xml:space="preserve"> </w:t>
+      </w:r>
+      <w:proofErr w:type="spellStart"/>
+      <w:proofErr w:type="gramStart"/>
+      <w:r>
+        <w:rPr>
+          <w:rFonts w:ascii="Times" w:hAnsi="Times" w:cs="Times"/>
+          <w:sz w:val="24"/>
+          <w:szCs w:val="24"/>
+        </w:rPr>
+        <w:t>access</w:t>
+      </w:r>
+      <w:proofErr w:type="spellEnd"/>
+      <w:proofErr w:type="gramEnd"/>
+      <w:r>
+        <w:rPr>
+          <w:rFonts w:ascii="Times" w:hAnsi="Times" w:cs="Times"/>
+          <w:sz w:val="24"/>
+          <w:szCs w:val="24"/>
+        </w:rPr>
+        <w:t xml:space="preserve"> </w:t>
+      </w:r>
+      <w:r>
+        <w:rPr>
+          <w:rFonts w:ascii="Times" w:hAnsi="Times" w:cs="Times"/>
+          <w:sz w:val="24"/>
+          <w:szCs w:val="24"/>
+        </w:rPr>
+        <w:t>Project” – (</w:t>
+      </w:r>
+      <w:r>
+        <w:rPr>
+          <w:rFonts w:ascii="Times" w:hAnsi="Times" w:cs="Times"/>
+          <w:sz w:val="24"/>
+          <w:szCs w:val="24"/>
+        </w:rPr>
+        <w:t>Pode acessar o Projeto</w:t>
+      </w:r>
+      <w:r>
+        <w:rPr>
+          <w:rFonts w:ascii="Times" w:hAnsi="Times" w:cs="Times"/>
+          <w:sz w:val="24"/>
+          <w:szCs w:val="24"/>
+        </w:rPr>
+        <w:t>)</w:t>
+      </w:r>
+    </w:p>
+    <w:p>
+      <w:pPr>
+        <w:pStyle w:val="Padro"/>
+        <w:numPr>
+          <w:ilvl w:val="0"/>
+          <w:numId w:val="9"/>
+        </w:numPr>
+        <w:spacing w:after="120"/>
+        <w:jc w:val="both"/>
+      </w:pPr>
+      <w:r>
+        <w:t>“</w:t>
+      </w:r>
+      <w:proofErr w:type="spellStart"/>
+      <w:r>
+        <w:t>Can</w:t>
+      </w:r>
+      <w:proofErr w:type="spellEnd"/>
+      <w:r>
+        <w:t xml:space="preserve"> </w:t>
+      </w:r>
+      <w:proofErr w:type="spellStart"/>
+      <w:proofErr w:type="gramStart"/>
+      <w:r>
+        <w:t>access</w:t>
+      </w:r>
+      <w:proofErr w:type="spellEnd"/>
+      <w:proofErr w:type="gramEnd"/>
+      <w:r>
+        <w:t xml:space="preserve"> </w:t>
+      </w:r>
+      <w:proofErr w:type="spellStart"/>
+      <w:r>
+        <w:t>all</w:t>
+      </w:r>
+      <w:proofErr w:type="spellEnd"/>
+      <w:r>
+        <w:t xml:space="preserve"> </w:t>
+      </w:r>
+      <w:proofErr w:type="spellStart"/>
+      <w:r>
+        <w:t>project</w:t>
+      </w:r>
+      <w:proofErr w:type="spellEnd"/>
+      <w:r>
+        <w:t xml:space="preserve"> </w:t>
+      </w:r>
+      <w:proofErr w:type="spellStart"/>
+      <w:r>
+        <w:t>pages</w:t>
+      </w:r>
+      <w:proofErr w:type="spellEnd"/>
+      <w:r>
+        <w:t>” – (</w:t>
+      </w:r>
+      <w:r>
+        <w:t>Po</w:t>
+      </w:r>
+      <w:r>
+        <w:t>de acessar todas as paginas do P</w:t>
+      </w:r>
+      <w:r>
+        <w:t>rojeto</w:t>
+      </w:r>
+      <w:r>
+        <w:t>)</w:t>
+      </w:r>
+    </w:p>
+    <w:p>
+      <w:pPr>
+        <w:pStyle w:val="Padro"/>
+        <w:numPr>
+          <w:ilvl w:val="0"/>
+          <w:numId w:val="9"/>
+        </w:numPr>
+        <w:spacing w:after="120"/>
+        <w:jc w:val="both"/>
+      </w:pPr>
+      <w:r>
+        <w:t>“</w:t>
+      </w:r>
+      <w:proofErr w:type="spellStart"/>
+      <w:r>
+        <w:t>Can</w:t>
+      </w:r>
+      <w:proofErr w:type="spellEnd"/>
+      <w:r>
+        <w:t xml:space="preserve"> </w:t>
+      </w:r>
+      <w:proofErr w:type="spellStart"/>
+      <w:r>
+        <w:t>create</w:t>
+      </w:r>
+      <w:proofErr w:type="spellEnd"/>
+      <w:r>
+        <w:t xml:space="preserve"> </w:t>
+      </w:r>
+      <w:proofErr w:type="spellStart"/>
+      <w:r>
+        <w:t>issues</w:t>
+      </w:r>
+      <w:proofErr w:type="spellEnd"/>
+      <w:r>
+        <w:t xml:space="preserve">, </w:t>
+      </w:r>
+      <w:proofErr w:type="spellStart"/>
+      <w:proofErr w:type="gramStart"/>
+      <w:r>
+        <w:t>edit</w:t>
+      </w:r>
+      <w:proofErr w:type="spellEnd"/>
+      <w:proofErr w:type="gramEnd"/>
+      <w:r>
+        <w:t xml:space="preserve"> </w:t>
+      </w:r>
+      <w:proofErr w:type="spellStart"/>
+      <w:r>
+        <w:t>basic</w:t>
+      </w:r>
+      <w:proofErr w:type="spellEnd"/>
+      <w:r>
+        <w:t xml:space="preserve"> </w:t>
+      </w:r>
+      <w:proofErr w:type="spellStart"/>
+      <w:r>
+        <w:t>information</w:t>
+      </w:r>
+      <w:proofErr w:type="spellEnd"/>
+      <w:r>
+        <w:t xml:space="preserve"> </w:t>
+      </w:r>
+      <w:proofErr w:type="spellStart"/>
+      <w:r>
+        <w:t>on</w:t>
+      </w:r>
+      <w:proofErr w:type="spellEnd"/>
+      <w:r>
+        <w:t xml:space="preserve"> </w:t>
+      </w:r>
+      <w:proofErr w:type="spellStart"/>
+      <w:r>
+        <w:t>issues</w:t>
+      </w:r>
+      <w:proofErr w:type="spellEnd"/>
+      <w:r>
+        <w:t xml:space="preserve"> </w:t>
+      </w:r>
+      <w:proofErr w:type="spellStart"/>
+      <w:r>
+        <w:t>reported</w:t>
+      </w:r>
+      <w:proofErr w:type="spellEnd"/>
+      <w:r>
+        <w:t xml:space="preserve"> </w:t>
+      </w:r>
+      <w:proofErr w:type="spellStart"/>
+      <w:r>
+        <w:t>by</w:t>
+      </w:r>
+      <w:proofErr w:type="spellEnd"/>
+      <w:r>
+        <w:t xml:space="preserve"> </w:t>
+      </w:r>
+      <w:proofErr w:type="spellStart"/>
+      <w:r>
+        <w:t>the</w:t>
+      </w:r>
+      <w:proofErr w:type="spellEnd"/>
+      <w:r>
+        <w:t xml:space="preserve"> </w:t>
+      </w:r>
+      <w:proofErr w:type="spellStart"/>
+      <w:r>
+        <w:t>user</w:t>
+      </w:r>
+      <w:proofErr w:type="spellEnd"/>
+      <w:r>
+        <w:t xml:space="preserve"> </w:t>
+      </w:r>
+      <w:proofErr w:type="spellStart"/>
+      <w:r>
+        <w:t>and</w:t>
+      </w:r>
+      <w:proofErr w:type="spellEnd"/>
+      <w:r>
+        <w:t xml:space="preserve"> close/</w:t>
+      </w:r>
+      <w:proofErr w:type="spellStart"/>
+      <w:r>
+        <w:t>re-open</w:t>
+      </w:r>
+      <w:proofErr w:type="spellEnd"/>
+      <w:r>
+        <w:t xml:space="preserve"> </w:t>
+      </w:r>
+      <w:proofErr w:type="spellStart"/>
+      <w:r>
+        <w:t>them</w:t>
+      </w:r>
+      <w:proofErr w:type="spellEnd"/>
+      <w:r>
+        <w:t>”</w:t>
+      </w:r>
+      <w:r>
+        <w:t xml:space="preserve"> – (Pode relatar defeitos, editar as informações básicas sobre os </w:t>
+      </w:r>
+      <w:r>
+        <w:t>defeitos</w:t>
+      </w:r>
+      <w:r>
+        <w:t xml:space="preserve"> relatados pelo usuário e </w:t>
+      </w:r>
+      <w:r>
+        <w:t>fechar/reabri-los</w:t>
+      </w:r>
+      <w:r>
+        <w:t>)</w:t>
+      </w:r>
+    </w:p>
+    <w:p>
+      <w:pPr>
+        <w:pStyle w:val="Padro"/>
+        <w:spacing w:after="120"/>
+        <w:ind w:firstLine="708"/>
+        <w:jc w:val="both"/>
+      </w:pPr>
+      <w:r>
+        <w:t xml:space="preserve">Para fazer isso, clique no texto </w:t>
+      </w:r>
+      <w:r>
+        <w:t xml:space="preserve">de permissão de </w:t>
+      </w:r>
+      <w:r>
+        <w:t>grupo e, em seguida, clique nos ícones para acesso</w:t>
+      </w:r>
+      <w:r>
+        <w:t xml:space="preserve"> global, acesso específico da</w:t>
+      </w:r>
+      <w:r>
+        <w:t xml:space="preserve"> equipe </w:t>
+      </w:r>
+      <w:r>
+        <w:t>ou específico do</w:t>
+      </w:r>
+      <w:r>
+        <w:t xml:space="preserve"> grupo.</w:t>
+      </w:r>
+      <w:r>
+        <w:t xml:space="preserve"> </w:t>
+      </w:r>
+      <w:r>
+        <w:t>Para as equipes menores, considere definir a configuração de segu</w:t>
+      </w:r>
+      <w:r>
+        <w:t xml:space="preserve">rança global para "permissiva". Para adicionar </w:t>
+      </w:r>
+      <w:proofErr w:type="spellStart"/>
+      <w:r>
+        <w:t>usuarios</w:t>
+      </w:r>
+      <w:proofErr w:type="spellEnd"/>
+      <w:r>
+        <w:t xml:space="preserve"> ao seu projeto</w:t>
+      </w:r>
+      <w:r>
+        <w:t>, tais como desenvolvedores e testers, eles devem primeiramente já estar cadastrados no sistema. Tendo estes usuários cadastrados, c</w:t>
+      </w:r>
+      <w:r>
+        <w:t>lique no ícone "</w:t>
+      </w:r>
+      <w:proofErr w:type="spellStart"/>
+      <w:r>
+        <w:t>Edit</w:t>
+      </w:r>
+      <w:proofErr w:type="spellEnd"/>
+      <w:r>
+        <w:t xml:space="preserve"> Project</w:t>
+      </w:r>
+      <w:r>
+        <w:t xml:space="preserve">" em seu projeto e, em seguida, abra a guia usuários relacionados. </w:t>
+      </w:r>
+      <w:r>
+        <w:t>Adicione</w:t>
+      </w:r>
+      <w:r>
+        <w:t xml:space="preserve"> desenvolvedores</w:t>
+      </w:r>
+      <w:r>
+        <w:t xml:space="preserve">, gerentes de projeto e </w:t>
+      </w:r>
+      <w:proofErr w:type="spellStart"/>
+      <w:r>
+        <w:t>testers</w:t>
+      </w:r>
+      <w:proofErr w:type="spellEnd"/>
+      <w:r>
+        <w:t xml:space="preserve"> </w:t>
+      </w:r>
+      <w:r>
+        <w:t>nesta</w:t>
+      </w:r>
+      <w:r>
+        <w:t xml:space="preserve"> página. Ao adicionar os desenvolvedores a projetos, você garantir que eles obtenham acesso para </w:t>
+      </w:r>
+      <w:bookmarkStart w:id="0" w:name="_GoBack"/>
+      <w:bookmarkEnd w:id="0"/>
+      <w:r>
+        <w:t>projetar características específicas, tais como informações sobre o projeto em seu painel de controle, emissão de notificações, e eles também aparecem na página da equipe dos projetos.</w:t>
+      </w:r>
+      <w:r>
+        <w:t xml:space="preserve"> </w:t>
+      </w:r>
     </w:p>
     <w:p>
       <w:pPr>
@@ -3782,7 +4494,6 @@
           <w:b/>
           <w:bCs/>
         </w:rPr>
-        <w:lastRenderedPageBreak/>
         <w:t>Referencias</w:t>
       </w:r>
     </w:p>
@@ -3824,6 +4535,111 @@
           <w:right w:val="single" w:sz="4" w:space="0" w:color="00000A"/>
         </w:pBdr>
       </w:pPr>
+      <w:r>
+        <w:t>Documentação The Bug Genie: Disponível em: &lt;</w:t>
+      </w:r>
+      <w:r>
+        <w:t xml:space="preserve"> http://issues.thebuggenie.com/wiki/GettingStarted </w:t>
+      </w:r>
+      <w:r>
+        <w:t>&gt;</w:t>
+      </w:r>
+    </w:p>
+    <w:p>
+      <w:pPr>
+        <w:pStyle w:val="Padro"/>
+        <w:pBdr>
+          <w:top w:val="single" w:sz="4" w:space="0" w:color="00000A"/>
+          <w:left w:val="single" w:sz="4" w:space="0" w:color="00000A"/>
+          <w:bottom w:val="single" w:sz="4" w:space="0" w:color="00000A"/>
+          <w:right w:val="single" w:sz="4" w:space="0" w:color="00000A"/>
+        </w:pBdr>
+        <w:rPr>
+          <w:lang w:val="en-US"/>
+        </w:rPr>
+      </w:pPr>
+      <w:proofErr w:type="spellStart"/>
+      <w:r>
+        <w:rPr>
+          <w:lang w:val="en-US"/>
+        </w:rPr>
+        <w:t>Artigo</w:t>
+      </w:r>
+      <w:proofErr w:type="spellEnd"/>
+      <w:r>
+        <w:rPr>
+          <w:lang w:val="en-US"/>
+        </w:rPr>
+        <w:t xml:space="preserve">: </w:t>
+      </w:r>
+      <w:r>
+        <w:rPr>
+          <w:b/>
+          <w:lang w:val="en-US"/>
+        </w:rPr>
+        <w:t>“Debug &amp; fix software with help from The Bug Genie”</w:t>
+      </w:r>
+      <w:r>
+        <w:rPr>
+          <w:b/>
+          <w:lang w:val="en-US"/>
+        </w:rPr>
+        <w:t xml:space="preserve"> </w:t>
+      </w:r>
+      <w:proofErr w:type="spellStart"/>
+      <w:r>
+        <w:rPr>
+          <w:lang w:val="en-US"/>
+        </w:rPr>
+        <w:t>Disponí</w:t>
+      </w:r>
+      <w:r>
+        <w:rPr>
+          <w:lang w:val="en-US"/>
+        </w:rPr>
+        <w:t>vel</w:t>
+      </w:r>
+      <w:proofErr w:type="spellEnd"/>
+      <w:r>
+        <w:rPr>
+          <w:lang w:val="en-US"/>
+        </w:rPr>
+        <w:t xml:space="preserve"> </w:t>
+      </w:r>
+      <w:proofErr w:type="spellStart"/>
+      <w:r>
+        <w:rPr>
+          <w:lang w:val="en-US"/>
+        </w:rPr>
+        <w:t>em</w:t>
+      </w:r>
+      <w:proofErr w:type="spellEnd"/>
+      <w:r>
+        <w:rPr>
+          <w:lang w:val="en-US"/>
+        </w:rPr>
+        <w:t>:</w:t>
+      </w:r>
+    </w:p>
+    <w:p>
+      <w:pPr>
+        <w:pStyle w:val="Padro"/>
+        <w:pBdr>
+          <w:top w:val="single" w:sz="4" w:space="0" w:color="00000A"/>
+          <w:left w:val="single" w:sz="4" w:space="0" w:color="00000A"/>
+          <w:bottom w:val="single" w:sz="4" w:space="0" w:color="00000A"/>
+          <w:right w:val="single" w:sz="4" w:space="0" w:color="00000A"/>
+        </w:pBdr>
+      </w:pPr>
+      <w:r>
+        <w:t>&lt;</w:t>
+      </w:r>
+      <w:r>
+        <w:t xml:space="preserve"> http://www.linuxuser.co.uk/tutorials/debug-fix-software-with-help-from-the-bug-genie/3 </w:t>
+      </w:r>
+      <w:r>
+        <w:t>&gt;</w:t>
+      </w:r>
     </w:p>
     <w:p>
       <w:pPr>
@@ -4744,7 +5560,7 @@
       <w:rPr>
         <w:noProof/>
       </w:rPr>
-      <w:t>6</w:t>
+      <w:t>7</w:t>
     </w:r>
     <w:r>
       <w:fldChar w:fldCharType="end"/>
@@ -5214,6 +6030,119 @@
     </w:lvl>
   </w:abstractNum>
   <w:abstractNum w:abstractNumId="4">
+    <w:nsid w:val="539533B8"/>
+    <w:multiLevelType w:val="hybridMultilevel"/>
+    <w:tmpl w:val="C2D03F76"/>
+    <w:lvl w:ilvl="0" w:tplc="04160001">
+      <w:start w:val="1"/>
+      <w:numFmt w:val="bullet"/>
+      <w:lvlText w:val=""/>
+      <w:lvlJc w:val="left"/>
+      <w:pPr>
+        <w:ind w:left="1428" w:hanging="360"/>
+      </w:pPr>
+      <w:rPr>
+        <w:rFonts w:ascii="Symbol" w:hAnsi="Symbol" w:hint="default"/>
+      </w:rPr>
+    </w:lvl>
+    <w:lvl w:ilvl="1" w:tplc="04160003" w:tentative="1">
+      <w:start w:val="1"/>
+      <w:numFmt w:val="bullet"/>
+      <w:lvlText w:val="o"/>
+      <w:lvlJc w:val="left"/>
+      <w:pPr>
+        <w:ind w:left="2148" w:hanging="360"/>
+      </w:pPr>
+      <w:rPr>
+        <w:rFonts w:ascii="Courier New" w:hAnsi="Courier New" w:cs="Courier New" w:hint="default"/>
+      </w:rPr>
+    </w:lvl>
+    <w:lvl w:ilvl="2" w:tplc="04160005" w:tentative="1">
+      <w:start w:val="1"/>
+      <w:numFmt w:val="bullet"/>
+      <w:lvlText w:val=""/>
+      <w:lvlJc w:val="left"/>
+      <w:pPr>
+        <w:ind w:left="2868" w:hanging="360"/>
+      </w:pPr>
+      <w:rPr>
+        <w:rFonts w:ascii="Wingdings" w:hAnsi="Wingdings" w:hint="default"/>
+      </w:rPr>
+    </w:lvl>
+    <w:lvl w:ilvl="3" w:tplc="04160001" w:tentative="1">
+      <w:start w:val="1"/>
+      <w:numFmt w:val="bullet"/>
+      <w:lvlText w:val=""/>
+      <w:lvlJc w:val="left"/>
+      <w:pPr>
+        <w:ind w:left="3588" w:hanging="360"/>
+      </w:pPr>
+      <w:rPr>
+        <w:rFonts w:ascii="Symbol" w:hAnsi="Symbol" w:hint="default"/>
+      </w:rPr>
+    </w:lvl>
+    <w:lvl w:ilvl="4" w:tplc="04160003" w:tentative="1">
+      <w:start w:val="1"/>
+      <w:numFmt w:val="bullet"/>
+      <w:lvlText w:val="o"/>
+      <w:lvlJc w:val="left"/>
+      <w:pPr>
+        <w:ind w:left="4308" w:hanging="360"/>
+      </w:pPr>
+      <w:rPr>
+        <w:rFonts w:ascii="Courier New" w:hAnsi="Courier New" w:cs="Courier New" w:hint="default"/>
+      </w:rPr>
+    </w:lvl>
+    <w:lvl w:ilvl="5" w:tplc="04160005" w:tentative="1">
+      <w:start w:val="1"/>
+      <w:numFmt w:val="bullet"/>
+      <w:lvlText w:val=""/>
+      <w:lvlJc w:val="left"/>
+      <w:pPr>
+        <w:ind w:left="5028" w:hanging="360"/>
+      </w:pPr>
+      <w:rPr>
+        <w:rFonts w:ascii="Wingdings" w:hAnsi="Wingdings" w:hint="default"/>
+      </w:rPr>
+    </w:lvl>
+    <w:lvl w:ilvl="6" w:tplc="04160001" w:tentative="1">
+      <w:start w:val="1"/>
+      <w:numFmt w:val="bullet"/>
+      <w:lvlText w:val=""/>
+      <w:lvlJc w:val="left"/>
+      <w:pPr>
+        <w:ind w:left="5748" w:hanging="360"/>
+      </w:pPr>
+      <w:rPr>
+        <w:rFonts w:ascii="Symbol" w:hAnsi="Symbol" w:hint="default"/>
+      </w:rPr>
+    </w:lvl>
+    <w:lvl w:ilvl="7" w:tplc="04160003" w:tentative="1">
+      <w:start w:val="1"/>
+      <w:numFmt w:val="bullet"/>
+      <w:lvlText w:val="o"/>
+      <w:lvlJc w:val="left"/>
+      <w:pPr>
+        <w:ind w:left="6468" w:hanging="360"/>
+      </w:pPr>
+      <w:rPr>
+        <w:rFonts w:ascii="Courier New" w:hAnsi="Courier New" w:cs="Courier New" w:hint="default"/>
+      </w:rPr>
+    </w:lvl>
+    <w:lvl w:ilvl="8" w:tplc="04160005" w:tentative="1">
+      <w:start w:val="1"/>
+      <w:numFmt w:val="bullet"/>
+      <w:lvlText w:val=""/>
+      <w:lvlJc w:val="left"/>
+      <w:pPr>
+        <w:ind w:left="7188" w:hanging="360"/>
+      </w:pPr>
+      <w:rPr>
+        <w:rFonts w:ascii="Wingdings" w:hAnsi="Wingdings" w:hint="default"/>
+      </w:rPr>
+    </w:lvl>
+  </w:abstractNum>
+  <w:abstractNum w:abstractNumId="5">
     <w:nsid w:val="5CA73FC7"/>
     <w:multiLevelType w:val="multilevel"/>
     <w:tmpl w:val="E0C0D21E"/>
@@ -5353,7 +6282,7 @@
       </w:rPr>
     </w:lvl>
   </w:abstractNum>
-  <w:abstractNum w:abstractNumId="5">
+  <w:abstractNum w:abstractNumId="6">
     <w:nsid w:val="739610BB"/>
     <w:multiLevelType w:val="multilevel"/>
     <w:tmpl w:val="130E6CC4"/>
@@ -5475,7 +6404,7 @@
       </w:pPr>
     </w:lvl>
   </w:abstractNum>
-  <w:abstractNum w:abstractNumId="6">
+  <w:abstractNum w:abstractNumId="7">
     <w:nsid w:val="75F86E99"/>
     <w:multiLevelType w:val="multilevel"/>
     <w:tmpl w:val="606A569A"/>
@@ -5615,7 +6544,7 @@
       </w:rPr>
     </w:lvl>
   </w:abstractNum>
-  <w:abstractNum w:abstractNumId="7">
+  <w:abstractNum w:abstractNumId="8">
     <w:nsid w:val="781B690A"/>
     <w:multiLevelType w:val="hybridMultilevel"/>
     <w:tmpl w:val="573C171C"/>
@@ -5729,7 +6658,7 @@
     </w:lvl>
   </w:abstractNum>
   <w:num w:numId="1">
-    <w:abstractNumId w:val="5"/>
+    <w:abstractNumId w:val="6"/>
   </w:num>
   <w:num w:numId="2">
     <w:abstractNumId w:val="0"/>
@@ -5738,19 +6667,22 @@
     <w:abstractNumId w:val="1"/>
   </w:num>
   <w:num w:numId="4">
-    <w:abstractNumId w:val="6"/>
+    <w:abstractNumId w:val="7"/>
   </w:num>
   <w:num w:numId="5">
-    <w:abstractNumId w:val="4"/>
+    <w:abstractNumId w:val="5"/>
   </w:num>
   <w:num w:numId="6">
-    <w:abstractNumId w:val="7"/>
+    <w:abstractNumId w:val="8"/>
   </w:num>
   <w:num w:numId="7">
     <w:abstractNumId w:val="3"/>
   </w:num>
   <w:num w:numId="8">
     <w:abstractNumId w:val="2"/>
+  </w:num>
+  <w:num w:numId="9">
+    <w:abstractNumId w:val="4"/>
   </w:num>
 </w:numbering>
 </file>
@@ -5915,6 +6847,29 @@
     <w:name w:val="Normal"/>
     <w:qFormat/>
   </w:style>
+  <w:style w:type="paragraph" w:styleId="Ttulo1">
+    <w:name w:val="heading 1"/>
+    <w:basedOn w:val="Normal"/>
+    <w:next w:val="Normal"/>
+    <w:link w:val="Ttulo1Char"/>
+    <w:uiPriority w:val="9"/>
+    <w:qFormat/>
+    <w:rsid w:val="007127E4"/>
+    <w:pPr>
+      <w:keepNext/>
+      <w:keepLines/>
+      <w:spacing w:before="480" w:after="0"/>
+      <w:outlineLvl w:val="0"/>
+    </w:pPr>
+    <w:rPr>
+      <w:rFonts w:asciiTheme="majorHAnsi" w:eastAsiaTheme="majorEastAsia" w:hAnsiTheme="majorHAnsi" w:cstheme="majorBidi"/>
+      <w:b/>
+      <w:bCs/>
+      <w:color w:val="365F91" w:themeColor="accent1" w:themeShade="BF"/>
+      <w:sz w:val="28"/>
+      <w:szCs w:val="28"/>
+    </w:rPr>
+  </w:style>
   <w:style w:type="paragraph" w:styleId="Ttulo2">
     <w:name w:val="heading 2"/>
     <w:basedOn w:val="Ttulo"/>
@@ -6459,6 +7414,32 @@
       <w:color w:val="0000FF" w:themeColor="hyperlink"/>
       <w:u w:val="single"/>
     </w:rPr>
+  </w:style>
+  <w:style w:type="character" w:customStyle="1" w:styleId="Ttulo1Char">
+    <w:name w:val="Título 1 Char"/>
+    <w:basedOn w:val="Fontepargpadro"/>
+    <w:link w:val="Ttulo1"/>
+    <w:uiPriority w:val="9"/>
+    <w:rsid w:val="007127E4"/>
+    <w:rPr>
+      <w:rFonts w:asciiTheme="majorHAnsi" w:eastAsiaTheme="majorEastAsia" w:hAnsiTheme="majorHAnsi" w:cstheme="majorBidi"/>
+      <w:b/>
+      <w:bCs/>
+      <w:color w:val="365F91" w:themeColor="accent1" w:themeShade="BF"/>
+      <w:sz w:val="28"/>
+      <w:szCs w:val="28"/>
+    </w:rPr>
+  </w:style>
+  <w:style w:type="paragraph" w:styleId="PargrafodaLista">
+    <w:name w:val="List Paragraph"/>
+    <w:basedOn w:val="Normal"/>
+    <w:uiPriority w:val="34"/>
+    <w:qFormat/>
+    <w:rsid w:val="00002B96"/>
+    <w:pPr>
+      <w:ind w:left="720"/>
+      <w:contextualSpacing/>
+    </w:pPr>
   </w:style>
 </w:styles>
 </file>
@@ -6623,6 +7604,29 @@
     <w:name w:val="Normal"/>
     <w:qFormat/>
   </w:style>
+  <w:style w:type="paragraph" w:styleId="Ttulo1">
+    <w:name w:val="heading 1"/>
+    <w:basedOn w:val="Normal"/>
+    <w:next w:val="Normal"/>
+    <w:link w:val="Ttulo1Char"/>
+    <w:uiPriority w:val="9"/>
+    <w:qFormat/>
+    <w:rsid w:val="007127E4"/>
+    <w:pPr>
+      <w:keepNext/>
+      <w:keepLines/>
+      <w:spacing w:before="480" w:after="0"/>
+      <w:outlineLvl w:val="0"/>
+    </w:pPr>
+    <w:rPr>
+      <w:rFonts w:asciiTheme="majorHAnsi" w:eastAsiaTheme="majorEastAsia" w:hAnsiTheme="majorHAnsi" w:cstheme="majorBidi"/>
+      <w:b/>
+      <w:bCs/>
+      <w:color w:val="365F91" w:themeColor="accent1" w:themeShade="BF"/>
+      <w:sz w:val="28"/>
+      <w:szCs w:val="28"/>
+    </w:rPr>
+  </w:style>
   <w:style w:type="paragraph" w:styleId="Ttulo2">
     <w:name w:val="heading 2"/>
     <w:basedOn w:val="Ttulo"/>
@@ -7167,6 +8171,32 @@
       <w:color w:val="0000FF" w:themeColor="hyperlink"/>
       <w:u w:val="single"/>
     </w:rPr>
+  </w:style>
+  <w:style w:type="character" w:customStyle="1" w:styleId="Ttulo1Char">
+    <w:name w:val="Título 1 Char"/>
+    <w:basedOn w:val="Fontepargpadro"/>
+    <w:link w:val="Ttulo1"/>
+    <w:uiPriority w:val="9"/>
+    <w:rsid w:val="007127E4"/>
+    <w:rPr>
+      <w:rFonts w:asciiTheme="majorHAnsi" w:eastAsiaTheme="majorEastAsia" w:hAnsiTheme="majorHAnsi" w:cstheme="majorBidi"/>
+      <w:b/>
+      <w:bCs/>
+      <w:color w:val="365F91" w:themeColor="accent1" w:themeShade="BF"/>
+      <w:sz w:val="28"/>
+      <w:szCs w:val="28"/>
+    </w:rPr>
+  </w:style>
+  <w:style w:type="paragraph" w:styleId="PargrafodaLista">
+    <w:name w:val="List Paragraph"/>
+    <w:basedOn w:val="Normal"/>
+    <w:uiPriority w:val="34"/>
+    <w:qFormat/>
+    <w:rsid w:val="00002B96"/>
+    <w:pPr>
+      <w:ind w:left="720"/>
+      <w:contextualSpacing/>
+    </w:pPr>
   </w:style>
 </w:styles>
 </file>
@@ -7461,7 +8491,7 @@
 </file>
 
 <file path=customXml/itemProps1.xml><?xml version="1.0" encoding="utf-8"?>
-<ds:datastoreItem xmlns:ds="http://schemas.openxmlformats.org/officeDocument/2006/customXml" ds:itemID="{E03118F6-B1A4-4610-BA04-5029DE7297E9}">
+<ds:datastoreItem xmlns:ds="http://schemas.openxmlformats.org/officeDocument/2006/customXml" ds:itemID="{3086CCCC-28ED-4AD2-B891-802A92B5B8A3}">
   <ds:schemaRefs>
     <ds:schemaRef ds:uri="http://schemas.openxmlformats.org/officeDocument/2006/bibliography"/>
   </ds:schemaRefs>

</xml_diff>

<commit_message>
Incluido mais 2 tópicos
</commit_message>
<xml_diff>
--- a/Artigo BugGeniev1.0.0.docx
+++ b/Artigo BugGeniev1.0.0.docx
@@ -858,7 +858,16 @@
         <w:ind w:firstLine="720"/>
         <w:jc w:val="both"/>
       </w:pPr>
-      <w:r>
+    </w:p>
+    <w:p>
+      <w:pPr>
+        <w:pStyle w:val="Padro"/>
+        <w:spacing w:after="120"/>
+        <w:ind w:firstLine="720"/>
+        <w:jc w:val="both"/>
+      </w:pPr>
+      <w:r>
+        <w:lastRenderedPageBreak/>
         <w:t>Por ser um software livre e de código aberto, The Bug Genie recebe muitas contribuições</w:t>
       </w:r>
       <w:r>
@@ -871,11 +880,7 @@
         <w:t>M</w:t>
       </w:r>
       <w:r>
-        <w:t xml:space="preserve">ódulos desenvolvidos por qualquer pessoa podem ser incluídos na distribuição oficial do software, </w:t>
-      </w:r>
-      <w:r>
-        <w:lastRenderedPageBreak/>
-        <w:t xml:space="preserve">desde que siga o padrão </w:t>
+        <w:t xml:space="preserve">ódulos desenvolvidos por qualquer pessoa podem ser incluídos na distribuição oficial do software, desde que siga o padrão </w:t>
       </w:r>
       <w:r>
         <w:t xml:space="preserve">de codificação </w:t>
@@ -1869,6 +1874,7 @@
           <w:szCs w:val="24"/>
           <w:lang w:val="pt-BR"/>
         </w:rPr>
+        <w:lastRenderedPageBreak/>
         <w:t>installation</w:t>
       </w:r>
       <w:proofErr w:type="spellEnd"/>
@@ -1998,7 +2004,6 @@
           <w:szCs w:val="24"/>
           <w:lang w:val="pt-BR"/>
         </w:rPr>
-        <w:lastRenderedPageBreak/>
         <w:t>Em seguida, especifique as configurações disponíveis. Se você quiser usar o</w:t>
       </w:r>
       <w:r>
@@ -2980,7 +2985,7 @@
         <w:t xml:space="preserve"> </w:t>
       </w:r>
       <w:r>
-        <w:t>podemos</w:t>
+        <w:t>vamos</w:t>
       </w:r>
       <w:r>
         <w:t xml:space="preserve"> </w:t>
@@ -3184,6 +3189,7 @@
         <w:jc w:val="both"/>
       </w:pPr>
       <w:r>
+        <w:lastRenderedPageBreak/>
         <w:t>Observe</w:t>
       </w:r>
       <w:r>
@@ -3224,6 +3230,267 @@
         <w:ind w:firstLine="708"/>
         <w:jc w:val="both"/>
       </w:pPr>
+      <w:r>
+        <w:t xml:space="preserve">Para ver como o sistema de permissões funciona na prática, vamos definir as permissões para o grupo </w:t>
+      </w:r>
+      <w:r>
+        <w:t>“</w:t>
+      </w:r>
+      <w:proofErr w:type="spellStart"/>
+      <w:r>
+        <w:t>Everyone</w:t>
+      </w:r>
+      <w:proofErr w:type="spellEnd"/>
+      <w:r>
+        <w:t>”. Para fazer isso, clique no link “</w:t>
+      </w:r>
+      <w:proofErr w:type="spellStart"/>
+      <w:r>
+        <w:t>Manage</w:t>
+      </w:r>
+      <w:proofErr w:type="spellEnd"/>
+      <w:r>
+        <w:t xml:space="preserve"> </w:t>
+      </w:r>
+      <w:proofErr w:type="spellStart"/>
+      <w:r>
+        <w:t>teams</w:t>
+      </w:r>
+      <w:proofErr w:type="spellEnd"/>
+      <w:r>
+        <w:t xml:space="preserve"> &amp; </w:t>
+      </w:r>
+      <w:proofErr w:type="spellStart"/>
+      <w:r>
+        <w:t>groups</w:t>
+      </w:r>
+      <w:proofErr w:type="spellEnd"/>
+      <w:r>
+        <w:t>”</w:t>
+      </w:r>
+      <w:r>
+        <w:t xml:space="preserve"> no painel </w:t>
+      </w:r>
+      <w:r>
+        <w:t>“</w:t>
+      </w:r>
+      <w:proofErr w:type="spellStart"/>
+      <w:r>
+        <w:t>Users</w:t>
+      </w:r>
+      <w:proofErr w:type="spellEnd"/>
+      <w:r>
+        <w:t xml:space="preserve">, </w:t>
+      </w:r>
+      <w:proofErr w:type="spellStart"/>
+      <w:r>
+        <w:t>teams</w:t>
+      </w:r>
+      <w:proofErr w:type="spellEnd"/>
+      <w:r>
+        <w:t xml:space="preserve"> </w:t>
+      </w:r>
+      <w:proofErr w:type="spellStart"/>
+      <w:r>
+        <w:t>and</w:t>
+      </w:r>
+      <w:proofErr w:type="spellEnd"/>
+      <w:r>
+        <w:t xml:space="preserve"> </w:t>
+      </w:r>
+      <w:proofErr w:type="spellStart"/>
+      <w:r>
+        <w:t>groups</w:t>
+      </w:r>
+      <w:proofErr w:type="spellEnd"/>
+      <w:r>
+        <w:t>”,</w:t>
+      </w:r>
+      <w:r>
+        <w:t xml:space="preserve"> em seguida, clique no grupo </w:t>
+      </w:r>
+      <w:r>
+        <w:t>“</w:t>
+      </w:r>
+      <w:proofErr w:type="spellStart"/>
+      <w:r>
+        <w:t>Everyone</w:t>
+      </w:r>
+      <w:proofErr w:type="spellEnd"/>
+      <w:r>
+        <w:t>”. As permissões do sistema</w:t>
+      </w:r>
+      <w:r>
+        <w:t xml:space="preserve"> são </w:t>
+      </w:r>
+      <w:proofErr w:type="gramStart"/>
+      <w:r>
+        <w:t>representados</w:t>
+      </w:r>
+      <w:proofErr w:type="gramEnd"/>
+      <w:r>
+        <w:t xml:space="preserve"> por </w:t>
+      </w:r>
+      <w:proofErr w:type="spellStart"/>
+      <w:r>
+        <w:t>icones</w:t>
+      </w:r>
+      <w:proofErr w:type="spellEnd"/>
+      <w:r>
+        <w:t xml:space="preserve"> </w:t>
+      </w:r>
+      <w:r>
+        <w:t xml:space="preserve">coloridos. O ícone </w:t>
+      </w:r>
+      <w:r>
+        <w:t>azul significa que a permissã</w:t>
+      </w:r>
+      <w:r>
+        <w:t>o não é explicitamente concedida</w:t>
+      </w:r>
+      <w:r>
+        <w:t xml:space="preserve"> para este usuário, equipe ou grupo. </w:t>
+      </w:r>
+      <w:r>
+        <w:t>O ícone amarelo</w:t>
+      </w:r>
+      <w:r>
+        <w:t xml:space="preserve"> significa que o usuário tem acesso limitado (ou seja, somente leitura) para o i</w:t>
+      </w:r>
+      <w:r>
+        <w:t>tem específico. Por fim, o ícone</w:t>
+      </w:r>
+      <w:r>
+        <w:t xml:space="preserve"> verde significa que o usuário tem total</w:t>
+      </w:r>
+      <w:r>
+        <w:t xml:space="preserve"> acesso ao item</w:t>
+      </w:r>
+      <w:r>
+        <w:t xml:space="preserve"> (ou seja, leit</w:t>
+      </w:r>
+      <w:r>
+        <w:t>ura / escrita).</w:t>
+      </w:r>
+      <w:r>
+        <w:t xml:space="preserve"> </w:t>
+      </w:r>
+      <w:r>
+        <w:t xml:space="preserve">Para conceder permissão total a um </w:t>
+      </w:r>
+      <w:r>
+        <w:t xml:space="preserve">usuário, clique sobre o </w:t>
+      </w:r>
+      <w:r>
+        <w:t>ícone</w:t>
+      </w:r>
+      <w:r>
+        <w:t xml:space="preserve"> vermelho ao lado dele, então, defina</w:t>
+      </w:r>
+      <w:r>
+        <w:t xml:space="preserve"> as config</w:t>
+      </w:r>
+      <w:r>
+        <w:t>urações específicas do referido usuário</w:t>
+      </w:r>
+      <w:r>
+        <w:t xml:space="preserve">, </w:t>
+      </w:r>
+      <w:r>
+        <w:t xml:space="preserve">tais como: </w:t>
+      </w:r>
+      <w:r>
+        <w:t>'Pode votar em questões', 'pode atribuir questões', 'Pode editar de texto', 'Pode adicionar comentários', e assim por diante.</w:t>
+      </w:r>
+      <w:r>
+        <w:t xml:space="preserve"> </w:t>
+      </w:r>
+      <w:r>
+        <w:t xml:space="preserve">Para ativar as notificações de e-mail no Bug Genie, você tem que </w:t>
+      </w:r>
+      <w:r>
+        <w:t>editar</w:t>
+      </w:r>
+      <w:r>
+        <w:t xml:space="preserve"> as configurações do servidor de e-mail. Para fazer isso, clique </w:t>
+      </w:r>
+      <w:r>
+        <w:t>no link “</w:t>
+      </w:r>
+      <w:proofErr w:type="spellStart"/>
+      <w:r>
+        <w:t>Manage</w:t>
+      </w:r>
+      <w:proofErr w:type="spellEnd"/>
+      <w:r>
+        <w:t xml:space="preserve"> </w:t>
+      </w:r>
+      <w:proofErr w:type="gramStart"/>
+      <w:r>
+        <w:t>modules</w:t>
+      </w:r>
+      <w:proofErr w:type="gramEnd"/>
+      <w:r>
+        <w:t>” no painel “</w:t>
+      </w:r>
+      <w:r>
+        <w:t>Configure modules</w:t>
+      </w:r>
+      <w:r>
+        <w:t xml:space="preserve">” </w:t>
+      </w:r>
+      <w:r>
+        <w:t xml:space="preserve">e certifique-se que o módulo de notificação de </w:t>
+      </w:r>
+      <w:proofErr w:type="spellStart"/>
+      <w:r>
+        <w:t>email</w:t>
+      </w:r>
+      <w:proofErr w:type="spellEnd"/>
+      <w:r>
+        <w:t xml:space="preserve"> está </w:t>
+      </w:r>
+      <w:r>
+        <w:t>ativado</w:t>
+      </w:r>
+      <w:r>
+        <w:t xml:space="preserve">. Em seguida, clique no link </w:t>
+      </w:r>
+      <w:r>
+        <w:t>“</w:t>
+      </w:r>
+      <w:r>
+        <w:t xml:space="preserve">Configure Mail </w:t>
+      </w:r>
+      <w:proofErr w:type="spellStart"/>
+      <w:r>
+        <w:t>notification</w:t>
+      </w:r>
+      <w:proofErr w:type="spellEnd"/>
+      <w:r>
+        <w:t xml:space="preserve">” </w:t>
+      </w:r>
+      <w:r>
+        <w:t>em</w:t>
+      </w:r>
+      <w:r>
+        <w:t xml:space="preserve"> “</w:t>
+      </w:r>
+      <w:r>
+        <w:t>Configure modules</w:t>
+      </w:r>
+      <w:r>
+        <w:t xml:space="preserve">” </w:t>
+      </w:r>
+      <w:r>
+        <w:t xml:space="preserve">e </w:t>
+      </w:r>
+      <w:r>
+        <w:t>entre com</w:t>
+      </w:r>
+      <w:r>
+        <w:t xml:space="preserve"> as configurações do servidor SMTP.</w:t>
+      </w:r>
     </w:p>
     <w:p>
       <w:pPr>
@@ -3233,274 +3500,46 @@
         <w:jc w:val="both"/>
       </w:pPr>
       <w:r>
-        <w:lastRenderedPageBreak/>
-        <w:t xml:space="preserve">Para ver como o sistema de permissões funciona na prática, vamos definir as permissões para o grupo </w:t>
-      </w:r>
-      <w:r>
-        <w:t>“</w:t>
-      </w:r>
-      <w:proofErr w:type="spellStart"/>
-      <w:r>
-        <w:t>Everyone</w:t>
-      </w:r>
-      <w:proofErr w:type="spellEnd"/>
-      <w:r>
-        <w:t>”. Para fazer isso, clique no link “</w:t>
-      </w:r>
-      <w:proofErr w:type="spellStart"/>
-      <w:r>
-        <w:t>Manage</w:t>
-      </w:r>
-      <w:proofErr w:type="spellEnd"/>
-      <w:r>
-        <w:t xml:space="preserve"> </w:t>
-      </w:r>
-      <w:proofErr w:type="spellStart"/>
-      <w:r>
-        <w:t>teams</w:t>
-      </w:r>
-      <w:proofErr w:type="spellEnd"/>
-      <w:r>
-        <w:t xml:space="preserve"> &amp; </w:t>
-      </w:r>
-      <w:proofErr w:type="spellStart"/>
-      <w:r>
-        <w:t>groups</w:t>
-      </w:r>
-      <w:proofErr w:type="spellEnd"/>
-      <w:r>
-        <w:t>”</w:t>
-      </w:r>
-      <w:r>
-        <w:t xml:space="preserve"> no painel </w:t>
-      </w:r>
-      <w:r>
-        <w:t>“</w:t>
-      </w:r>
-      <w:proofErr w:type="spellStart"/>
-      <w:r>
-        <w:t>Users</w:t>
-      </w:r>
-      <w:proofErr w:type="spellEnd"/>
-      <w:r>
-        <w:t xml:space="preserve">, </w:t>
-      </w:r>
-      <w:proofErr w:type="spellStart"/>
-      <w:r>
-        <w:t>teams</w:t>
-      </w:r>
-      <w:proofErr w:type="spellEnd"/>
-      <w:r>
-        <w:t xml:space="preserve"> </w:t>
-      </w:r>
-      <w:proofErr w:type="spellStart"/>
-      <w:r>
-        <w:t>and</w:t>
-      </w:r>
-      <w:proofErr w:type="spellEnd"/>
-      <w:r>
-        <w:t xml:space="preserve"> </w:t>
-      </w:r>
-      <w:proofErr w:type="spellStart"/>
-      <w:r>
-        <w:t>groups</w:t>
-      </w:r>
-      <w:proofErr w:type="spellEnd"/>
-      <w:r>
-        <w:t>”,</w:t>
-      </w:r>
-      <w:r>
-        <w:t xml:space="preserve"> em seguida, clique no grupo </w:t>
-      </w:r>
-      <w:r>
-        <w:t>“</w:t>
-      </w:r>
-      <w:proofErr w:type="spellStart"/>
-      <w:r>
-        <w:t>Everyone</w:t>
-      </w:r>
-      <w:proofErr w:type="spellEnd"/>
-      <w:r>
-        <w:t>”. As permissões do sistema</w:t>
-      </w:r>
-      <w:r>
-        <w:t xml:space="preserve"> são </w:t>
-      </w:r>
-      <w:proofErr w:type="gramStart"/>
-      <w:r>
-        <w:t>representados</w:t>
-      </w:r>
-      <w:proofErr w:type="gramEnd"/>
-      <w:r>
-        <w:t xml:space="preserve"> por </w:t>
-      </w:r>
-      <w:proofErr w:type="spellStart"/>
-      <w:r>
-        <w:t>icones</w:t>
-      </w:r>
-      <w:proofErr w:type="spellEnd"/>
-      <w:r>
-        <w:t xml:space="preserve"> </w:t>
-      </w:r>
-      <w:r>
-        <w:t xml:space="preserve">coloridos. O ícone </w:t>
-      </w:r>
-      <w:r>
-        <w:t>azul significa que a permissã</w:t>
-      </w:r>
-      <w:r>
-        <w:t>o não é explicitamente concedida</w:t>
-      </w:r>
-      <w:r>
-        <w:t xml:space="preserve"> para este usuário, equipe ou grupo. </w:t>
-      </w:r>
-      <w:r>
-        <w:t xml:space="preserve">O ícone </w:t>
-      </w:r>
-      <w:r>
-        <w:t>amarelo</w:t>
-      </w:r>
-      <w:r>
-        <w:t xml:space="preserve"> significa que o usuário tem acesso limitado (ou seja, somente leitura) para o i</w:t>
-      </w:r>
-      <w:r>
-        <w:t>tem específico. Por fim, o ícone</w:t>
-      </w:r>
-      <w:r>
-        <w:t xml:space="preserve"> verde significa que o usuário tem total</w:t>
-      </w:r>
-      <w:r>
-        <w:t xml:space="preserve"> acesso ao item</w:t>
-      </w:r>
-      <w:r>
-        <w:t xml:space="preserve"> (ou seja, leit</w:t>
-      </w:r>
-      <w:r>
-        <w:t>ura / escrita).</w:t>
-      </w:r>
-      <w:r>
-        <w:t xml:space="preserve"> </w:t>
-      </w:r>
-      <w:r>
-        <w:t xml:space="preserve">Para conceder permissão total a um </w:t>
-      </w:r>
-      <w:r>
-        <w:t xml:space="preserve">usuário, clique sobre o </w:t>
-      </w:r>
-      <w:proofErr w:type="spellStart"/>
-      <w:r>
-        <w:t>icone</w:t>
-      </w:r>
-      <w:proofErr w:type="spellEnd"/>
-      <w:r>
-        <w:t xml:space="preserve"> vermelho ao lado dele, então, defina</w:t>
-      </w:r>
-      <w:r>
-        <w:t xml:space="preserve"> as config</w:t>
-      </w:r>
-      <w:r>
-        <w:t>urações específicas do referido usuário</w:t>
-      </w:r>
-      <w:r>
-        <w:t xml:space="preserve">, </w:t>
-      </w:r>
-      <w:r>
-        <w:t xml:space="preserve">tais como: </w:t>
-      </w:r>
-      <w:r>
-        <w:t>'Pode votar em questões', 'pode atribuir questões', 'Pode editar de texto', 'Pode adicionar comentários', e assim por diante.</w:t>
-      </w:r>
-      <w:r>
-        <w:t xml:space="preserve"> </w:t>
-      </w:r>
-      <w:r>
-        <w:t xml:space="preserve">Para ativar as notificações de e-mail no Bug Genie, você tem que </w:t>
-      </w:r>
-      <w:r>
-        <w:t>editar</w:t>
-      </w:r>
-      <w:r>
-        <w:t xml:space="preserve"> as configurações do servidor de e-mail. Para fazer isso, clique </w:t>
-      </w:r>
-      <w:r>
-        <w:t>no link “</w:t>
-      </w:r>
-      <w:proofErr w:type="spellStart"/>
-      <w:r>
-        <w:t>Manage</w:t>
-      </w:r>
-      <w:proofErr w:type="spellEnd"/>
-      <w:r>
-        <w:t xml:space="preserve"> </w:t>
-      </w:r>
-      <w:proofErr w:type="gramStart"/>
-      <w:r>
-        <w:t>modules</w:t>
-      </w:r>
-      <w:proofErr w:type="gramEnd"/>
-      <w:r>
-        <w:t>” no painel “</w:t>
-      </w:r>
-      <w:r>
-        <w:t>Configure modules</w:t>
-      </w:r>
-      <w:r>
-        <w:t xml:space="preserve">” </w:t>
-      </w:r>
-      <w:r>
-        <w:t xml:space="preserve">e certifique-se que o módulo de notificação de </w:t>
-      </w:r>
-      <w:proofErr w:type="spellStart"/>
-      <w:r>
-        <w:t>email</w:t>
-      </w:r>
-      <w:proofErr w:type="spellEnd"/>
-      <w:r>
-        <w:t xml:space="preserve"> está </w:t>
-      </w:r>
-      <w:r>
-        <w:t>ativado</w:t>
-      </w:r>
-      <w:r>
-        <w:t xml:space="preserve">. Em seguida, clique no link </w:t>
-      </w:r>
-      <w:r>
-        <w:t>“</w:t>
-      </w:r>
-      <w:r>
-        <w:t xml:space="preserve">Configure Mail </w:t>
-      </w:r>
-      <w:proofErr w:type="spellStart"/>
-      <w:r>
-        <w:t>notification</w:t>
-      </w:r>
-      <w:proofErr w:type="spellEnd"/>
-      <w:r>
-        <w:t xml:space="preserve">” </w:t>
-      </w:r>
-      <w:r>
-        <w:t>em</w:t>
-      </w:r>
-      <w:r>
-        <w:t xml:space="preserve"> </w:t>
-      </w:r>
-      <w:r>
-        <w:t>“</w:t>
-      </w:r>
-      <w:r>
-        <w:t>Configure modules</w:t>
-      </w:r>
-      <w:r>
-        <w:t xml:space="preserve">” </w:t>
-      </w:r>
-      <w:r>
-        <w:t xml:space="preserve">e </w:t>
-      </w:r>
-      <w:r>
-        <w:t>entre com</w:t>
-      </w:r>
-      <w:r>
-        <w:t xml:space="preserve"> as configurações do servidor SMTP.</w:t>
+        <w:t>Pronto, o The</w:t>
+      </w:r>
+      <w:r>
+        <w:t xml:space="preserve"> Bug</w:t>
+      </w:r>
+      <w:r>
+        <w:t xml:space="preserve"> </w:t>
+      </w:r>
+      <w:r>
+        <w:t xml:space="preserve">Genie está configurado e pronto </w:t>
+      </w:r>
+      <w:r>
+        <w:t>uso</w:t>
+      </w:r>
+      <w:r>
+        <w:t>. Para começar a usá-lo como um usuário comum, faça o login no sistema. A primeira página fornece acesso rápido às funções mais ut</w:t>
+      </w:r>
+      <w:r>
+        <w:t xml:space="preserve">ilizadas que permitem comunicação com </w:t>
+      </w:r>
+      <w:r>
+        <w:t>outros usuários, visualizar a ag</w:t>
+      </w:r>
+      <w:r>
+        <w:t>enda e ler as últimas notícias.</w:t>
+      </w:r>
+    </w:p>
+    <w:p>
+      <w:pPr>
+        <w:pStyle w:val="Interttulo"/>
+        <w:spacing w:after="120"/>
+        <w:rPr>
+          <w:lang w:val="pt-BR"/>
+        </w:rPr>
+      </w:pPr>
+      <w:r>
+        <w:rPr>
+          <w:lang w:val="pt-BR"/>
+        </w:rPr>
+        <w:t>Incluindo um novo Projeto</w:t>
       </w:r>
     </w:p>
     <w:p>
@@ -3511,49 +3550,42 @@
         <w:jc w:val="both"/>
       </w:pPr>
       <w:r>
-        <w:t>Pronto, o The</w:t>
-      </w:r>
-      <w:r>
-        <w:t xml:space="preserve"> Bug</w:t>
-      </w:r>
-      <w:r>
-        <w:t xml:space="preserve"> </w:t>
-      </w:r>
-      <w:r>
-        <w:t>Genie</w:t>
-      </w:r>
-      <w:r>
-        <w:t xml:space="preserve"> está configurado e pronto </w:t>
-      </w:r>
-      <w:r>
-        <w:t>uso</w:t>
-      </w:r>
-      <w:r>
-        <w:t>. Para começar a usá-lo como um usuário comum, faça o login no sistema. A primeira página fornece acesso rápido às funções mais ut</w:t>
-      </w:r>
-      <w:r>
-        <w:t xml:space="preserve">ilizadas que permitem comunicação com </w:t>
-      </w:r>
-      <w:r>
-        <w:t>outros usuários, visualizar a ag</w:t>
-      </w:r>
-      <w:r>
-        <w:t>enda e ler as últimas notícias.</w:t>
-      </w:r>
-    </w:p>
-    <w:p>
-      <w:pPr>
-        <w:pStyle w:val="Interttulo"/>
-        <w:spacing w:after="120"/>
-        <w:rPr>
-          <w:lang w:val="pt-BR"/>
-        </w:rPr>
-      </w:pPr>
-      <w:r>
-        <w:rPr>
-          <w:lang w:val="pt-BR"/>
-        </w:rPr>
-        <w:t>Incluindo um novo Projeto</w:t>
+        <w:t xml:space="preserve">Embora </w:t>
+      </w:r>
+      <w:r>
+        <w:t xml:space="preserve">o </w:t>
+      </w:r>
+      <w:r>
+        <w:t xml:space="preserve">The Genie Bug </w:t>
+      </w:r>
+      <w:r>
+        <w:t>possa</w:t>
+      </w:r>
+      <w:r>
+        <w:t xml:space="preserve"> ser usado sem qualquer projeto, </w:t>
+      </w:r>
+      <w:r>
+        <w:t>ele é</w:t>
+      </w:r>
+      <w:r>
+        <w:t xml:space="preserve">, </w:t>
+      </w:r>
+      <w:proofErr w:type="gramStart"/>
+      <w:r>
+        <w:t>antes de mais nada</w:t>
+      </w:r>
+      <w:proofErr w:type="gramEnd"/>
+      <w:r>
+        <w:t xml:space="preserve">, um </w:t>
+      </w:r>
+      <w:r>
+        <w:t xml:space="preserve">gestor de </w:t>
+      </w:r>
+      <w:r>
+        <w:t>defeitos</w:t>
+      </w:r>
+      <w:r>
+        <w:t>, e é nisso que ele se destaca, portanto, veremos a seguir como adicionar um projeto ao sistema.</w:t>
       </w:r>
     </w:p>
     <w:p>
@@ -3564,40 +3596,69 @@
         <w:jc w:val="both"/>
       </w:pPr>
       <w:r>
-        <w:t xml:space="preserve">Embora </w:t>
-      </w:r>
-      <w:r>
-        <w:t xml:space="preserve">o </w:t>
-      </w:r>
-      <w:r>
-        <w:t xml:space="preserve">The Genie Bug </w:t>
-      </w:r>
-      <w:r>
-        <w:t>possa</w:t>
-      </w:r>
-      <w:r>
-        <w:t xml:space="preserve"> ser usado sem qualquer projeto, </w:t>
-      </w:r>
-      <w:r>
-        <w:t>ele é</w:t>
-      </w:r>
-      <w:r>
-        <w:t xml:space="preserve">, </w:t>
-      </w:r>
-      <w:r>
-        <w:t>primeiramente</w:t>
-      </w:r>
-      <w:r>
-        <w:t xml:space="preserve">, um </w:t>
-      </w:r>
-      <w:r>
-        <w:t xml:space="preserve">gestor de </w:t>
-      </w:r>
-      <w:r>
-        <w:t>defeitos</w:t>
-      </w:r>
-      <w:r>
-        <w:t>, e é nisso que ele se destaca, portanto, veremos a seguir como adicionar um projeto ao sistema.</w:t>
+        <w:t xml:space="preserve">Para adicionar um projeto, faça </w:t>
+      </w:r>
+      <w:proofErr w:type="spellStart"/>
+      <w:r>
+        <w:t>l</w:t>
+      </w:r>
+      <w:r>
+        <w:t>ogin</w:t>
+      </w:r>
+      <w:proofErr w:type="spellEnd"/>
+      <w:r>
+        <w:t xml:space="preserve"> como um administrador e</w:t>
+      </w:r>
+      <w:r>
+        <w:t xml:space="preserve"> clique no ícone de configuração ao lado da lista de projetos</w:t>
+      </w:r>
+      <w:r>
+        <w:t xml:space="preserve"> na pagina inicial</w:t>
+      </w:r>
+      <w:r>
+        <w:t xml:space="preserve"> ou clique em </w:t>
+      </w:r>
+      <w:r>
+        <w:t>“</w:t>
+      </w:r>
+      <w:r>
+        <w:t xml:space="preserve">Configure -&gt; </w:t>
+      </w:r>
+      <w:proofErr w:type="spellStart"/>
+      <w:r>
+        <w:t>projects</w:t>
+      </w:r>
+      <w:proofErr w:type="spellEnd"/>
+      <w:r>
+        <w:t>”</w:t>
+      </w:r>
+      <w:r>
+        <w:t xml:space="preserve">. Isto </w:t>
+      </w:r>
+      <w:r>
+        <w:t>nos mostrará</w:t>
+      </w:r>
+      <w:r>
+        <w:t xml:space="preserve"> a lista de projetos. Para criar um projeto a partir daqui, basta digitar o nome do projeto na caixa de texto e clique em "</w:t>
+      </w:r>
+      <w:proofErr w:type="spellStart"/>
+      <w:r>
+        <w:t>Add</w:t>
+      </w:r>
+      <w:proofErr w:type="spellEnd"/>
+      <w:r>
+        <w:t xml:space="preserve">" ou pressione </w:t>
+      </w:r>
+      <w:proofErr w:type="spellStart"/>
+      <w:r>
+        <w:t>Enter</w:t>
+      </w:r>
+      <w:proofErr w:type="spellEnd"/>
+      <w:r>
+        <w:t>.</w:t>
+      </w:r>
+      <w:r>
+        <w:t xml:space="preserve"> </w:t>
       </w:r>
     </w:p>
     <w:p>
@@ -3608,72 +3669,95 @@
         <w:jc w:val="both"/>
       </w:pPr>
       <w:r>
-        <w:t xml:space="preserve">Para adicionar um projeto, faça </w:t>
-      </w:r>
-      <w:proofErr w:type="spellStart"/>
-      <w:r>
-        <w:t>l</w:t>
-      </w:r>
-      <w:r>
-        <w:t>ogin</w:t>
-      </w:r>
-      <w:proofErr w:type="spellEnd"/>
-      <w:r>
-        <w:t xml:space="preserve"> como um administrador e</w:t>
-      </w:r>
-      <w:r>
-        <w:t xml:space="preserve"> clique no ícone de configuração ao lado da lista de projetos</w:t>
-      </w:r>
-      <w:r>
-        <w:t xml:space="preserve"> na pagina inicial</w:t>
-      </w:r>
-      <w:r>
-        <w:t xml:space="preserve"> ou clique em </w:t>
-      </w:r>
-      <w:r>
-        <w:t>“</w:t>
-      </w:r>
-      <w:r>
-        <w:t xml:space="preserve">Configure -&gt; </w:t>
-      </w:r>
-      <w:proofErr w:type="spellStart"/>
-      <w:r>
-        <w:t>projects</w:t>
-      </w:r>
-      <w:proofErr w:type="spellEnd"/>
-      <w:r>
-        <w:t>”</w:t>
-      </w:r>
-      <w:r>
-        <w:t xml:space="preserve">. Isto </w:t>
-      </w:r>
-      <w:r>
-        <w:t>nos mostrará</w:t>
-      </w:r>
-      <w:r>
-        <w:t xml:space="preserve"> a lista de projetos. Para criar um projeto a partir daqui, basta digitar o nome do projeto na caixa de texto e clique em "</w:t>
-      </w:r>
-      <w:proofErr w:type="spellStart"/>
-      <w:r>
-        <w:t>Add</w:t>
-      </w:r>
-      <w:proofErr w:type="spellEnd"/>
-      <w:r>
-        <w:t xml:space="preserve">" ou pressione </w:t>
-      </w:r>
-      <w:proofErr w:type="spellStart"/>
-      <w:r>
-        <w:t>Enter</w:t>
-      </w:r>
-      <w:proofErr w:type="spellEnd"/>
-      <w:r>
-        <w:t>.</w:t>
-      </w:r>
-      <w:r>
-        <w:t xml:space="preserve"> </w:t>
-      </w:r>
-      <w:bookmarkStart w:id="0" w:name="_GoBack"/>
-      <w:bookmarkEnd w:id="0"/>
+        <w:t>O</w:t>
+      </w:r>
+      <w:r>
+        <w:t xml:space="preserve"> The</w:t>
+      </w:r>
+      <w:r>
+        <w:t xml:space="preserve"> Bug</w:t>
+      </w:r>
+      <w:r>
+        <w:t xml:space="preserve"> </w:t>
+      </w:r>
+      <w:r>
+        <w:t>Genie</w:t>
+      </w:r>
+      <w:r>
+        <w:t xml:space="preserve"> já esta </w:t>
+      </w:r>
+      <w:r>
+        <w:t xml:space="preserve">pronto </w:t>
+      </w:r>
+      <w:r>
+        <w:t>para emitir</w:t>
+      </w:r>
+      <w:r>
+        <w:t xml:space="preserve"> relatórios </w:t>
+      </w:r>
+      <w:r>
+        <w:t>em</w:t>
+      </w:r>
+      <w:r>
+        <w:t xml:space="preserve"> seu novo projeto, n</w:t>
+      </w:r>
+      <w:r>
+        <w:t>o entanto, você pode querer configurar mais informações sobre o projeto. Clique no link "</w:t>
+      </w:r>
+      <w:proofErr w:type="spellStart"/>
+      <w:r>
+        <w:t>Edit</w:t>
+      </w:r>
+      <w:proofErr w:type="spellEnd"/>
+      <w:r>
+        <w:t xml:space="preserve"> </w:t>
+      </w:r>
+      <w:proofErr w:type="spellStart"/>
+      <w:proofErr w:type="gramStart"/>
+      <w:r>
+        <w:t>project</w:t>
+      </w:r>
+      <w:proofErr w:type="spellEnd"/>
+      <w:proofErr w:type="gramEnd"/>
+      <w:r>
+        <w:t xml:space="preserve">" </w:t>
+      </w:r>
+      <w:r>
+        <w:t>n</w:t>
+      </w:r>
+      <w:r>
+        <w:t xml:space="preserve">o projeto e </w:t>
+      </w:r>
+      <w:r>
+        <w:t>altere</w:t>
+      </w:r>
+      <w:r>
+        <w:t xml:space="preserve"> as configurações</w:t>
+      </w:r>
+      <w:r>
+        <w:t xml:space="preserve"> que desejar</w:t>
+      </w:r>
+      <w:r>
+        <w:t xml:space="preserve">. Nessa página você também pode adicionar uma descrição </w:t>
+      </w:r>
+      <w:r>
+        <w:t>ao</w:t>
+      </w:r>
+      <w:r>
+        <w:t xml:space="preserve"> projeto, data de lançamento e mais informações sobre o seu projeto. </w:t>
+      </w:r>
+      <w:r>
+        <w:t>Você também pode</w:t>
+      </w:r>
+      <w:r>
+        <w:t xml:space="preserve"> configurar as edições, os componentes, lançamentos, marcos e </w:t>
+      </w:r>
+      <w:r>
+        <w:t xml:space="preserve">muito </w:t>
+      </w:r>
+      <w:r>
+        <w:t>mais.</w:t>
+      </w:r>
     </w:p>
     <w:p>
       <w:pPr>
@@ -3683,94 +3767,84 @@
         <w:jc w:val="both"/>
       </w:pPr>
       <w:r>
-        <w:t>O</w:t>
-      </w:r>
-      <w:r>
-        <w:t xml:space="preserve"> The</w:t>
-      </w:r>
-      <w:r>
-        <w:t xml:space="preserve"> Bug</w:t>
-      </w:r>
-      <w:r>
-        <w:t xml:space="preserve"> </w:t>
-      </w:r>
-      <w:r>
-        <w:t>Genie</w:t>
-      </w:r>
-      <w:r>
-        <w:t xml:space="preserve"> já esta </w:t>
-      </w:r>
-      <w:r>
-        <w:t xml:space="preserve">pronto </w:t>
-      </w:r>
-      <w:r>
-        <w:t>para emitir</w:t>
-      </w:r>
-      <w:r>
-        <w:t xml:space="preserve"> relatórios </w:t>
+        <w:t xml:space="preserve">Seu projeto </w:t>
+      </w:r>
+      <w:r>
+        <w:t>estará,</w:t>
+      </w:r>
+      <w:r>
+        <w:t xml:space="preserve"> inicialmente</w:t>
+      </w:r>
+      <w:r>
+        <w:t>,</w:t>
+      </w:r>
+      <w:r>
+        <w:t xml:space="preserve"> disponível apenas para o grupo de usuários que </w:t>
+      </w:r>
+      <w:r>
+        <w:t xml:space="preserve">o </w:t>
+      </w:r>
+      <w:r>
+        <w:t xml:space="preserve">criou. Se você criou o projeto como o usuário administrador, o projeto estará disponível apenas para o grupo de "Administrador". Você pode alterar isso clicando no link "more </w:t>
+      </w:r>
+      <w:proofErr w:type="spellStart"/>
+      <w:r>
+        <w:t>details</w:t>
+      </w:r>
+      <w:proofErr w:type="spellEnd"/>
+      <w:r>
+        <w:t>" quando criar o projeto. Você tamb</w:t>
+      </w:r>
+      <w:r>
+        <w:t>ém pode alterar as permissões do</w:t>
+      </w:r>
+      <w:r>
+        <w:t xml:space="preserve"> projeto para outros grupos de </w:t>
+      </w:r>
+      <w:r>
+        <w:t>usuários</w:t>
+      </w:r>
+      <w:r>
+        <w:t xml:space="preserve">, indo </w:t>
       </w:r>
       <w:r>
         <w:t>em</w:t>
       </w:r>
       <w:r>
-        <w:t xml:space="preserve"> seu novo projeto, n</w:t>
-      </w:r>
-      <w:r>
-        <w:t>o entanto, você pode querer configurar mais informações sobre o projeto. Clique no link "</w:t>
-      </w:r>
-      <w:proofErr w:type="spellStart"/>
-      <w:r>
-        <w:t>Edit</w:t>
-      </w:r>
-      <w:proofErr w:type="spellEnd"/>
-      <w:r>
-        <w:t xml:space="preserve"> </w:t>
-      </w:r>
-      <w:proofErr w:type="spellStart"/>
-      <w:proofErr w:type="gramStart"/>
-      <w:r>
-        <w:t>project</w:t>
-      </w:r>
-      <w:proofErr w:type="spellEnd"/>
-      <w:proofErr w:type="gramEnd"/>
-      <w:r>
-        <w:t xml:space="preserve">" </w:t>
-      </w:r>
-      <w:r>
-        <w:t>n</w:t>
-      </w:r>
-      <w:r>
-        <w:t xml:space="preserve">o projeto e </w:t>
-      </w:r>
-      <w:r>
-        <w:t>altere</w:t>
-      </w:r>
-      <w:r>
-        <w:t xml:space="preserve"> as configurações</w:t>
-      </w:r>
-      <w:r>
-        <w:t xml:space="preserve"> que desejar</w:t>
-      </w:r>
-      <w:r>
-        <w:t xml:space="preserve">. Nessa página você também pode adicionar uma descrição </w:t>
-      </w:r>
-      <w:r>
-        <w:t>ao</w:t>
-      </w:r>
-      <w:r>
-        <w:t xml:space="preserve"> projeto, data de lançamento e mais informações sobre o seu projeto. </w:t>
-      </w:r>
-      <w:r>
-        <w:t>Você também pode</w:t>
-      </w:r>
-      <w:r>
-        <w:t xml:space="preserve"> configurar as edições, os componentes, lançamentos, marcos e </w:t>
-      </w:r>
-      <w:r>
-        <w:t xml:space="preserve">muito </w:t>
-      </w:r>
-      <w:r>
-        <w:t>mais.</w:t>
+        <w:t xml:space="preserve"> </w:t>
+      </w:r>
+      <w:r>
+        <w:t>“</w:t>
+      </w:r>
+      <w:r>
+        <w:t xml:space="preserve">Configure -&gt; </w:t>
+      </w:r>
+      <w:proofErr w:type="spellStart"/>
+      <w:r>
+        <w:t>Permissions</w:t>
+      </w:r>
+      <w:proofErr w:type="spellEnd"/>
+      <w:r>
+        <w:t>”, s</w:t>
+      </w:r>
+      <w:r>
+        <w:t xml:space="preserve">elecione a guia "Project </w:t>
+      </w:r>
+      <w:proofErr w:type="spellStart"/>
+      <w:r>
+        <w:t>specific</w:t>
+      </w:r>
+      <w:proofErr w:type="spellEnd"/>
+      <w:r>
+        <w:t xml:space="preserve"> </w:t>
+      </w:r>
+      <w:proofErr w:type="spellStart"/>
+      <w:r>
+        <w:t>permissions</w:t>
+      </w:r>
+      <w:proofErr w:type="spellEnd"/>
+      <w:r>
+        <w:t>", e clique no nome do projeto. A partir daí você pode definir permissões para todos os grupos e equipes no sistema.</w:t>
       </w:r>
     </w:p>
     <w:p>
@@ -3780,88 +3854,6 @@
         <w:ind w:firstLine="708"/>
         <w:jc w:val="both"/>
       </w:pPr>
-      <w:r>
-        <w:t xml:space="preserve">Seu projeto </w:t>
-      </w:r>
-      <w:r>
-        <w:t>estará,</w:t>
-      </w:r>
-      <w:r>
-        <w:t xml:space="preserve"> inicialmente</w:t>
-      </w:r>
-      <w:r>
-        <w:t>,</w:t>
-      </w:r>
-      <w:r>
-        <w:t xml:space="preserve"> disponível apenas para o grupo de usuários que </w:t>
-      </w:r>
-      <w:r>
-        <w:t xml:space="preserve">o </w:t>
-      </w:r>
-      <w:r>
-        <w:t xml:space="preserve">criou. Se você criou o projeto como o usuário administrador, o projeto estará disponível apenas para o grupo de "Administrador". Você pode alterar isso clicando no link "more </w:t>
-      </w:r>
-      <w:proofErr w:type="spellStart"/>
-      <w:r>
-        <w:t>details</w:t>
-      </w:r>
-      <w:proofErr w:type="spellEnd"/>
-      <w:r>
-        <w:t>" quando criar o projeto. Você tamb</w:t>
-      </w:r>
-      <w:r>
-        <w:t>ém pode alterar as permissões do</w:t>
-      </w:r>
-      <w:r>
-        <w:t xml:space="preserve"> projeto para outros grupos de </w:t>
-      </w:r>
-      <w:proofErr w:type="spellStart"/>
-      <w:r>
-        <w:t>usuarios</w:t>
-      </w:r>
-      <w:proofErr w:type="spellEnd"/>
-      <w:r>
-        <w:t xml:space="preserve">, indo </w:t>
-      </w:r>
-      <w:r>
-        <w:t>em</w:t>
-      </w:r>
-      <w:r>
-        <w:t xml:space="preserve"> </w:t>
-      </w:r>
-      <w:r>
-        <w:t>“</w:t>
-      </w:r>
-      <w:r>
-        <w:t xml:space="preserve">Configure -&gt; </w:t>
-      </w:r>
-      <w:proofErr w:type="spellStart"/>
-      <w:r>
-        <w:t>Permissions</w:t>
-      </w:r>
-      <w:proofErr w:type="spellEnd"/>
-      <w:r>
-        <w:t>”, s</w:t>
-      </w:r>
-      <w:r>
-        <w:t xml:space="preserve">elecione a guia "Project </w:t>
-      </w:r>
-      <w:proofErr w:type="spellStart"/>
-      <w:r>
-        <w:t>specific</w:t>
-      </w:r>
-      <w:proofErr w:type="spellEnd"/>
-      <w:r>
-        <w:t xml:space="preserve"> </w:t>
-      </w:r>
-      <w:proofErr w:type="spellStart"/>
-      <w:r>
-        <w:t>permissions</w:t>
-      </w:r>
-      <w:proofErr w:type="spellEnd"/>
-      <w:r>
-        <w:t>", e clique no nome do projeto. A partir daí você pode definir permissões para todos os grupos e equipes no sistema.</w:t>
-      </w:r>
     </w:p>
     <w:p>
       <w:pPr>
@@ -3878,35 +3870,14 @@
         <w:ind w:firstLine="708"/>
         <w:jc w:val="both"/>
       </w:pPr>
-    </w:p>
-    <w:p>
-      <w:pPr>
-        <w:pStyle w:val="Padro"/>
-        <w:spacing w:after="120"/>
-        <w:ind w:firstLine="708"/>
-        <w:jc w:val="both"/>
-      </w:pPr>
-      <w:r>
-        <w:lastRenderedPageBreak/>
-        <w:t xml:space="preserve">Para permitir </w:t>
-      </w:r>
-      <w:r>
-        <w:t>uma fácil emissão de</w:t>
-      </w:r>
-      <w:r>
-        <w:t xml:space="preserve"> relatórios de erros</w:t>
+      <w:r>
+        <w:t>Para permitir uma fácil emissão de relatórios de erros</w:t>
       </w:r>
       <w:r>
         <w:t xml:space="preserve"> quando</w:t>
       </w:r>
       <w:r>
-        <w:t xml:space="preserve"> a configuração de segurança global </w:t>
-      </w:r>
-      <w:r>
-        <w:t>estiver definida como "restritiva", ative</w:t>
-      </w:r>
-      <w:r>
-        <w:t xml:space="preserve"> os seguintes grupos de permissão:</w:t>
+        <w:t xml:space="preserve"> a configuração de segurança global estiver definida como "restritiva", ative os seguintes grupos de permissão:</w:t>
       </w:r>
     </w:p>
     <w:p>
@@ -4222,40 +4193,23 @@
         <w:jc w:val="both"/>
       </w:pPr>
       <w:r>
-        <w:t xml:space="preserve">Para fazer isso, clique no texto </w:t>
-      </w:r>
-      <w:r>
-        <w:t xml:space="preserve">de permissão de </w:t>
-      </w:r>
-      <w:r>
-        <w:t>grupo e, em seguida, clique nos ícones para acesso</w:t>
-      </w:r>
-      <w:r>
-        <w:t xml:space="preserve"> global, acesso específico da</w:t>
-      </w:r>
-      <w:r>
-        <w:t xml:space="preserve"> equipe </w:t>
-      </w:r>
-      <w:r>
-        <w:t>ou específico do</w:t>
-      </w:r>
-      <w:r>
-        <w:t xml:space="preserve"> grupo.</w:t>
-      </w:r>
-      <w:r>
-        <w:t xml:space="preserve"> </w:t>
-      </w:r>
-      <w:r>
-        <w:t>Para as equipes menores, considere definir a configuração de segu</w:t>
-      </w:r>
-      <w:r>
-        <w:t xml:space="preserve">rança global para "permissiva". Para adicionar </w:t>
-      </w:r>
-      <w:proofErr w:type="spellStart"/>
-      <w:r>
-        <w:t>usuarios</w:t>
-      </w:r>
-      <w:proofErr w:type="spellEnd"/>
+        <w:t>Para fazer isso, clique no texto de permissão de grupo e, em seguida, clique nos ícones para acesso global, acesso específico da equipe o</w:t>
+      </w:r>
+      <w:r>
+        <w:t>u específico do grupo (Para</w:t>
+      </w:r>
+      <w:r>
+        <w:t xml:space="preserve"> equipes menores, considere definir a configuração de segurança global para "permissiva"</w:t>
+      </w:r>
+      <w:r>
+        <w:t>)</w:t>
+      </w:r>
+      <w:r>
+        <w:t xml:space="preserve">. Para adicionar </w:t>
+      </w:r>
+      <w:r>
+        <w:t>usuários</w:t>
+      </w:r>
       <w:r>
         <w:t xml:space="preserve"> ao seu projeto</w:t>
       </w:r>
@@ -4274,7 +4228,15 @@
         <w:t xml:space="preserve"> Project</w:t>
       </w:r>
       <w:r>
-        <w:t xml:space="preserve">" em seu projeto e, em seguida, abra a guia usuários relacionados. </w:t>
+        <w:t xml:space="preserve">" em seu projeto e, em seguida, abra a guia usuários </w:t>
+      </w:r>
+      <w:proofErr w:type="gramStart"/>
+      <w:r>
+        <w:t>relacionados</w:t>
+      </w:r>
+      <w:proofErr w:type="gramEnd"/>
+      <w:r>
+        <w:t xml:space="preserve">. </w:t>
       </w:r>
       <w:r>
         <w:t>Adicione</w:t>
@@ -4283,13 +4245,8 @@
         <w:t xml:space="preserve"> desenvolvedores</w:t>
       </w:r>
       <w:r>
-        <w:t xml:space="preserve">, gerentes de projeto e </w:t>
-      </w:r>
-      <w:proofErr w:type="spellStart"/>
-      <w:r>
-        <w:t>testers</w:t>
-      </w:r>
-      <w:proofErr w:type="spellEnd"/>
+        <w:t>, gerentes de projeto e testers</w:t>
+      </w:r>
       <w:r>
         <w:t xml:space="preserve"> </w:t>
       </w:r>
@@ -4297,10 +4254,39 @@
         <w:t>nesta</w:t>
       </w:r>
       <w:r>
-        <w:t xml:space="preserve"> página. Ao adicionar os desenvolvedores a projetos, você garantir que eles obtenham acesso para projetar características específicas, tais como informações sobre o projeto em seu painel de controle, emissão de notificações, e eles também aparecem na página da equipe dos projetos.</w:t>
-      </w:r>
-      <w:r>
-        <w:t xml:space="preserve"> </w:t>
+        <w:t xml:space="preserve"> página. Ao adicionar os desenvolvedores a</w:t>
+      </w:r>
+      <w:r>
+        <w:t xml:space="preserve">o </w:t>
+      </w:r>
+      <w:proofErr w:type="gramStart"/>
+      <w:r>
+        <w:t>seu projetos</w:t>
+      </w:r>
+      <w:proofErr w:type="gramEnd"/>
+      <w:r>
+        <w:t>, você da a estes,</w:t>
+      </w:r>
+      <w:r>
+        <w:t xml:space="preserve"> acesso para projetar características específicas, tais como informações sobre o projeto em seu painel de controle, emissão de notificações, e eles também aparecem na página da equipe dos projetos.</w:t>
+      </w:r>
+      <w:r>
+        <w:t xml:space="preserve"> </w:t>
+      </w:r>
+    </w:p>
+    <w:p>
+      <w:pPr>
+        <w:pStyle w:val="Interttulo"/>
+        <w:spacing w:after="120"/>
+        <w:rPr>
+          <w:lang w:val="pt-BR"/>
+        </w:rPr>
+      </w:pPr>
+      <w:r>
+        <w:rPr>
+          <w:lang w:val="pt-BR"/>
+        </w:rPr>
+        <w:t>Reportando um problema</w:t>
       </w:r>
     </w:p>
     <w:p>
@@ -4310,6 +4296,116 @@
         <w:ind w:firstLine="708"/>
         <w:jc w:val="both"/>
       </w:pPr>
+      <w:r>
+        <w:t xml:space="preserve">Você pode relatar problemas </w:t>
+      </w:r>
+      <w:r>
+        <w:t>em</w:t>
+      </w:r>
+      <w:r>
+        <w:t xml:space="preserve"> todos os projetos </w:t>
+      </w:r>
+      <w:r>
+        <w:t>cadastrados</w:t>
+      </w:r>
+      <w:r>
+        <w:t xml:space="preserve"> no </w:t>
+      </w:r>
+      <w:r>
+        <w:t>The Bug Genie</w:t>
+      </w:r>
+      <w:r>
+        <w:t xml:space="preserve"> clicando na guia "</w:t>
+      </w:r>
+      <w:proofErr w:type="spellStart"/>
+      <w:r>
+        <w:t>Report</w:t>
+      </w:r>
+      <w:proofErr w:type="spellEnd"/>
+      <w:r>
+        <w:t xml:space="preserve"> </w:t>
+      </w:r>
+      <w:proofErr w:type="spellStart"/>
+      <w:r>
+        <w:t>an</w:t>
+      </w:r>
+      <w:proofErr w:type="spellEnd"/>
+      <w:r>
+        <w:t xml:space="preserve"> </w:t>
+      </w:r>
+      <w:proofErr w:type="spellStart"/>
+      <w:r>
+        <w:t>issue</w:t>
+      </w:r>
+      <w:proofErr w:type="spellEnd"/>
+      <w:r>
+        <w:t xml:space="preserve">" na barra de </w:t>
+      </w:r>
+      <w:proofErr w:type="gramStart"/>
+      <w:r>
+        <w:t>menu</w:t>
+      </w:r>
+      <w:proofErr w:type="gramEnd"/>
+      <w:r>
+        <w:t xml:space="preserve"> superior, ou </w:t>
+      </w:r>
+      <w:r>
+        <w:t>no</w:t>
+      </w:r>
+      <w:r>
+        <w:t xml:space="preserve"> </w:t>
+      </w:r>
+      <w:r>
+        <w:t xml:space="preserve">botão </w:t>
+      </w:r>
+      <w:r>
+        <w:t xml:space="preserve">verde " </w:t>
+      </w:r>
+      <w:proofErr w:type="spellStart"/>
+      <w:r>
+        <w:t>Report</w:t>
+      </w:r>
+      <w:proofErr w:type="spellEnd"/>
+      <w:r>
+        <w:t xml:space="preserve"> </w:t>
+      </w:r>
+      <w:proofErr w:type="spellStart"/>
+      <w:r>
+        <w:t>an</w:t>
+      </w:r>
+      <w:proofErr w:type="spellEnd"/>
+      <w:r>
+        <w:t xml:space="preserve"> </w:t>
+      </w:r>
+      <w:proofErr w:type="spellStart"/>
+      <w:r>
+        <w:t>issue</w:t>
+      </w:r>
+      <w:proofErr w:type="spellEnd"/>
+      <w:r>
+        <w:t xml:space="preserve">" que é </w:t>
+      </w:r>
+      <w:r>
+        <w:t>exibido</w:t>
+      </w:r>
+      <w:r>
+        <w:t xml:space="preserve"> na barra de menu do projeto. Se você não está </w:t>
+      </w:r>
+      <w:r>
+        <w:t>na pagina de nenhum projeto</w:t>
+      </w:r>
+      <w:r>
+        <w:t xml:space="preserve">, </w:t>
+      </w:r>
+      <w:r>
+        <w:t>você deverá escolher um projeto para relatar um problema</w:t>
+      </w:r>
+      <w:r>
+        <w:t xml:space="preserve">. Caso contrário, </w:t>
+      </w:r>
+      <w:r>
+        <w:t>o problema será reportado para o projeto corrente.</w:t>
+      </w:r>
     </w:p>
     <w:p>
       <w:pPr>
@@ -4318,6 +4414,131 @@
         <w:ind w:firstLine="708"/>
         <w:jc w:val="both"/>
       </w:pPr>
+      <w:r>
+        <w:t xml:space="preserve">O </w:t>
+      </w:r>
+      <w:r>
+        <w:t>The Bug Genie</w:t>
+      </w:r>
+      <w:r>
+        <w:t xml:space="preserve"> vem com um conjunto pré-definido de tipos </w:t>
+      </w:r>
+      <w:r>
+        <w:t>de problemas</w:t>
+      </w:r>
+      <w:r>
+        <w:t xml:space="preserve">. Estes podem ser personalizados para mostrar diferentes campos durante emissão de relatórios e na página de visão geral problema. Você pode fazer isso a partir de </w:t>
+      </w:r>
+      <w:r>
+        <w:t>“</w:t>
+      </w:r>
+      <w:r>
+        <w:t xml:space="preserve">Configure -&gt; </w:t>
+      </w:r>
+      <w:proofErr w:type="spellStart"/>
+      <w:r>
+        <w:t>issue</w:t>
+      </w:r>
+      <w:proofErr w:type="spellEnd"/>
+      <w:r>
+        <w:t xml:space="preserve"> </w:t>
+      </w:r>
+      <w:proofErr w:type="spellStart"/>
+      <w:r>
+        <w:t>types</w:t>
+      </w:r>
+      <w:proofErr w:type="spellEnd"/>
+      <w:r>
+        <w:t>”</w:t>
+      </w:r>
+      <w:r>
+        <w:t xml:space="preserve">, onde você também pode adicionar novos tipos de </w:t>
+      </w:r>
+      <w:r>
+        <w:t xml:space="preserve">problemas. </w:t>
+      </w:r>
+      <w:r>
+        <w:t xml:space="preserve">Se os campos de edição padrão não </w:t>
+      </w:r>
+      <w:r>
+        <w:t>forem</w:t>
+      </w:r>
+      <w:r>
+        <w:t xml:space="preserve"> suficientes para as suas necessidades, você pode adicionar </w:t>
+      </w:r>
+      <w:r>
+        <w:t>campos</w:t>
+      </w:r>
+      <w:r>
+        <w:t xml:space="preserve"> personalizados </w:t>
+      </w:r>
+      <w:r>
+        <w:t>em</w:t>
+      </w:r>
+      <w:r>
+        <w:t xml:space="preserve"> </w:t>
+      </w:r>
+      <w:r>
+        <w:t>“</w:t>
+      </w:r>
+      <w:r>
+        <w:t xml:space="preserve">Configure -&gt; </w:t>
+      </w:r>
+      <w:proofErr w:type="spellStart"/>
+      <w:r>
+        <w:t>issue</w:t>
+      </w:r>
+      <w:proofErr w:type="spellEnd"/>
+      <w:r>
+        <w:t xml:space="preserve"> </w:t>
+      </w:r>
+      <w:proofErr w:type="spellStart"/>
+      <w:r>
+        <w:t>fields</w:t>
+      </w:r>
+      <w:proofErr w:type="spellEnd"/>
+      <w:r>
+        <w:t xml:space="preserve">”. Estes campos são tratados </w:t>
+      </w:r>
+      <w:r>
+        <w:t xml:space="preserve">como </w:t>
+      </w:r>
+      <w:r>
+        <w:t>qualquer outro campo de problema existente no sistema</w:t>
+      </w:r>
+      <w:r>
+        <w:t xml:space="preserve"> e </w:t>
+      </w:r>
+      <w:r>
+        <w:t>ficarão</w:t>
+      </w:r>
+      <w:r>
+        <w:t xml:space="preserve"> disponíveis para pesquisas e </w:t>
+      </w:r>
+      <w:r>
+        <w:t xml:space="preserve">customizações de </w:t>
+      </w:r>
+      <w:r>
+        <w:t>tipo</w:t>
+      </w:r>
+      <w:r>
+        <w:t>s</w:t>
+      </w:r>
+      <w:r>
+        <w:t xml:space="preserve"> de problema. Existem vários tipos de campos personalizados para escolher, </w:t>
+      </w:r>
+      <w:r>
+        <w:t>desde</w:t>
+      </w:r>
+      <w:r>
+        <w:t xml:space="preserve"> botões rádio, </w:t>
+      </w:r>
+      <w:r>
+        <w:t>campo de texto</w:t>
+      </w:r>
+      <w:r>
+        <w:t>, lista de usuários, campos de status secundário, datas e muito mais.</w:t>
+      </w:r>
     </w:p>
     <w:p>
       <w:pPr>
@@ -4345,11 +4566,36 @@
     </w:p>
     <w:p>
       <w:pPr>
+        <w:pStyle w:val="Interttulo"/>
+        <w:spacing w:after="120"/>
+        <w:rPr>
+          <w:lang w:val="pt-BR"/>
+        </w:rPr>
+      </w:pPr>
+      <w:r>
+        <w:rPr>
+          <w:lang w:val="pt-BR"/>
+        </w:rPr>
+        <w:lastRenderedPageBreak/>
+        <w:t>Integração com sistemas de controle de versão</w:t>
+      </w:r>
+    </w:p>
+    <w:p>
+      <w:pPr>
         <w:pStyle w:val="Padro"/>
         <w:spacing w:after="120"/>
         <w:ind w:firstLine="708"/>
         <w:jc w:val="both"/>
       </w:pPr>
+      <w:r>
+        <w:t xml:space="preserve">Falaremos agora de uma característica interessante deste sistema, se trata da integração com sistemas de controle de versão, mais especificamente com </w:t>
+      </w:r>
+      <w:r>
+        <w:t>Subversion</w:t>
+      </w:r>
+      <w:r>
+        <w:t>, Git e Mercurial.</w:t>
+      </w:r>
     </w:p>
     <w:p>
       <w:pPr>
@@ -4358,6 +4604,121 @@
         <w:ind w:firstLine="708"/>
         <w:jc w:val="both"/>
       </w:pPr>
+      <w:r>
+        <w:t xml:space="preserve">O </w:t>
+      </w:r>
+      <w:r>
+        <w:t xml:space="preserve">The </w:t>
+      </w:r>
+      <w:r>
+        <w:t>Bug</w:t>
+      </w:r>
+      <w:r>
+        <w:t xml:space="preserve"> </w:t>
+      </w:r>
+      <w:r>
+        <w:t>Genie</w:t>
+      </w:r>
+      <w:r>
+        <w:t xml:space="preserve"> inclui um</w:t>
+      </w:r>
+      <w:r>
+        <w:t xml:space="preserve"> módulo de Integração VCS, qu</w:t>
+      </w:r>
+      <w:r>
+        <w:t>e permite integrar seus projetos no a</w:t>
+      </w:r>
+      <w:r>
+        <w:t xml:space="preserve"> um repositório de código-fonte. Isso permite </w:t>
+      </w:r>
+      <w:r>
+        <w:t>atualizar seus registros de problemas através de</w:t>
+      </w:r>
+      <w:r>
+        <w:t xml:space="preserve"> seus</w:t>
+      </w:r>
+      <w:r>
+        <w:t xml:space="preserve"> commits</w:t>
+      </w:r>
+      <w:r>
+        <w:t xml:space="preserve"> e</w:t>
+      </w:r>
+      <w:r>
+        <w:t xml:space="preserve"> </w:t>
+      </w:r>
+      <w:r>
+        <w:t>permite também acessar o visualizador de repositório pelo</w:t>
+      </w:r>
+      <w:r>
+        <w:t xml:space="preserve"> The Bug</w:t>
+      </w:r>
+      <w:r>
+        <w:t xml:space="preserve"> </w:t>
+      </w:r>
+      <w:r>
+        <w:t xml:space="preserve">Genie. </w:t>
+      </w:r>
+      <w:r>
+        <w:t>Para que isso seja possível,</w:t>
+      </w:r>
+      <w:r>
+        <w:t xml:space="preserve"> precisa</w:t>
+      </w:r>
+      <w:r>
+        <w:t xml:space="preserve">mos configurar o módulo </w:t>
+      </w:r>
+      <w:r>
+        <w:t>tanto a nível globa</w:t>
+      </w:r>
+      <w:r>
+        <w:t xml:space="preserve">l quanto a nível de projeto. Existem dois </w:t>
+      </w:r>
+      <w:r>
+        <w:t>meios</w:t>
+      </w:r>
+      <w:r>
+        <w:t xml:space="preserve"> para a integração entre o repositório e o The Bug Genie, estes métodos são:</w:t>
+      </w:r>
+    </w:p>
+    <w:p>
+      <w:pPr>
+        <w:pStyle w:val="Padro"/>
+        <w:numPr>
+          <w:ilvl w:val="0"/>
+          <w:numId w:val="10"/>
+        </w:numPr>
+        <w:spacing w:after="120"/>
+        <w:jc w:val="both"/>
+      </w:pPr>
+      <w:r>
+        <w:t>Acesso Direto</w:t>
+      </w:r>
+    </w:p>
+    <w:p>
+      <w:pPr>
+        <w:pStyle w:val="Padro"/>
+        <w:numPr>
+          <w:ilvl w:val="0"/>
+          <w:numId w:val="10"/>
+        </w:numPr>
+        <w:spacing w:after="120"/>
+        <w:jc w:val="both"/>
+      </w:pPr>
+      <w:r>
+        <w:t xml:space="preserve">Acesso </w:t>
+      </w:r>
+      <w:proofErr w:type="gramStart"/>
+      <w:r>
+        <w:t>Http</w:t>
+      </w:r>
+      <w:proofErr w:type="gramEnd"/>
+    </w:p>
+    <w:p>
+      <w:pPr>
+        <w:pStyle w:val="Padro"/>
+        <w:spacing w:after="120"/>
+        <w:jc w:val="both"/>
+      </w:pPr>
     </w:p>
     <w:p>
       <w:pPr>
@@ -4366,6 +4727,158 @@
         <w:ind w:firstLine="708"/>
         <w:jc w:val="both"/>
       </w:pPr>
+      <w:r>
+        <w:t xml:space="preserve">No acesso </w:t>
+      </w:r>
+      <w:r>
+        <w:t>direto</w:t>
+      </w:r>
+      <w:r>
+        <w:t xml:space="preserve">, o repositório </w:t>
+      </w:r>
+      <w:r>
+        <w:t>esta</w:t>
+      </w:r>
+      <w:r>
+        <w:t xml:space="preserve"> no mesmo servidor que o </w:t>
+      </w:r>
+      <w:r>
+        <w:t>The Bug Genie</w:t>
+      </w:r>
+      <w:r>
+        <w:t xml:space="preserve"> ou </w:t>
+      </w:r>
+      <w:r>
+        <w:t>a comunicação</w:t>
+      </w:r>
+      <w:r>
+        <w:t xml:space="preserve"> </w:t>
+      </w:r>
+      <w:r>
+        <w:t>pode ser feita via</w:t>
+      </w:r>
+      <w:r>
+        <w:t xml:space="preserve"> SSH ou outros sistemas associados para acessar o servidor </w:t>
+      </w:r>
+      <w:r>
+        <w:t xml:space="preserve">em </w:t>
+      </w:r>
+      <w:r>
+        <w:t xml:space="preserve">que o </w:t>
+      </w:r>
+      <w:r>
+        <w:t>The Bug Genie está instalado</w:t>
+      </w:r>
+      <w:r>
+        <w:t xml:space="preserve">. Portanto, o usuário </w:t>
+      </w:r>
+      <w:r>
+        <w:t>deste tipo de acesso VCS</w:t>
+      </w:r>
+      <w:r>
+        <w:t xml:space="preserve"> terá acesso </w:t>
+      </w:r>
+      <w:r>
+        <w:t>direto aos</w:t>
+      </w:r>
+      <w:r>
+        <w:t xml:space="preserve"> arquivos</w:t>
+      </w:r>
+      <w:r>
+        <w:t xml:space="preserve"> do The Bug</w:t>
+      </w:r>
+      <w:proofErr w:type="gramStart"/>
+      <w:r>
+        <w:t xml:space="preserve">  </w:t>
+      </w:r>
+      <w:proofErr w:type="gramEnd"/>
+      <w:r>
+        <w:t>Genie bem como ao</w:t>
+      </w:r>
+      <w:r>
+        <w:t xml:space="preserve"> executável PHP. Você também vai </w:t>
+      </w:r>
+      <w:r>
+        <w:t>precisar</w:t>
+      </w:r>
+      <w:r>
+        <w:t xml:space="preserve"> </w:t>
+      </w:r>
+      <w:r>
+        <w:t>d</w:t>
+      </w:r>
+      <w:r>
+        <w:t>a versão CLI do PHP instalado</w:t>
+      </w:r>
+      <w:r>
+        <w:t xml:space="preserve"> para este tipo de acesso</w:t>
+      </w:r>
+      <w:r>
+        <w:t>.</w:t>
+      </w:r>
+      <w:r>
+        <w:t xml:space="preserve"> Para</w:t>
+      </w:r>
+      <w:r>
+        <w:t xml:space="preserve"> cada </w:t>
+      </w:r>
+      <w:r>
+        <w:t>integração</w:t>
+      </w:r>
+      <w:r>
+        <w:t>, voc</w:t>
+      </w:r>
+      <w:r>
+        <w:t>ê terá que ativar o modo direto</w:t>
+      </w:r>
+      <w:r>
+        <w:t xml:space="preserve"> e definir o caminho para o PHP e</w:t>
+      </w:r>
+      <w:r>
+        <w:t xml:space="preserve"> para </w:t>
+      </w:r>
+      <w:r>
+        <w:t xml:space="preserve">o arquivo </w:t>
+      </w:r>
+      <w:r>
+        <w:t>“</w:t>
+      </w:r>
+      <w:r>
+        <w:t>tbg_cli</w:t>
+      </w:r>
+      <w:r>
+        <w:t>”</w:t>
+      </w:r>
+      <w:r>
+        <w:t xml:space="preserve"> </w:t>
+      </w:r>
+      <w:r>
+        <w:t xml:space="preserve">do The </w:t>
+      </w:r>
+      <w:r>
+        <w:t>Bug da Genie. Você também vai precisar para definir o ID do projeto, que pode ser encontrado</w:t>
+      </w:r>
+      <w:r>
+        <w:t xml:space="preserve"> na página de configuração VCS. Estas configurações são especificas para cada sistema de controle de versão. </w:t>
+      </w:r>
+      <w:r>
+        <w:t xml:space="preserve">Em seguida, na guia </w:t>
+      </w:r>
+      <w:r>
+        <w:t>“</w:t>
+      </w:r>
+      <w:r>
+        <w:t>VCS Integration general settings</w:t>
+      </w:r>
+      <w:r>
+        <w:t>”</w:t>
+      </w:r>
+      <w:r>
+        <w:t>, na página de configuração, escolha o ac</w:t>
+      </w:r>
+      <w:r>
+        <w:t>esso direto e clique em Salvar. A partir daí já podemos ter nossos projetos integrados.</w:t>
+      </w:r>
     </w:p>
     <w:p>
       <w:pPr>
@@ -4374,6 +4887,123 @@
         <w:ind w:firstLine="708"/>
         <w:jc w:val="both"/>
       </w:pPr>
+      <w:r>
+        <w:t xml:space="preserve">Outra opção </w:t>
+      </w:r>
+      <w:r>
+        <w:t>é</w:t>
+      </w:r>
+      <w:proofErr w:type="gramStart"/>
+      <w:r>
+        <w:t xml:space="preserve"> </w:t>
+      </w:r>
+      <w:r>
+        <w:t xml:space="preserve"> </w:t>
+      </w:r>
+      <w:proofErr w:type="gramEnd"/>
+      <w:r>
+        <w:t>usar o a</w:t>
+      </w:r>
+      <w:r>
+        <w:t>cesso HTTP, onde a integração usa o protocolo</w:t>
+      </w:r>
+      <w:r>
+        <w:t xml:space="preserve"> </w:t>
+      </w:r>
+      <w:r>
+        <w:t>http</w:t>
+      </w:r>
+      <w:r>
+        <w:t xml:space="preserve"> para acessar </w:t>
+      </w:r>
+      <w:r>
+        <w:t>a</w:t>
+      </w:r>
+      <w:r>
+        <w:t xml:space="preserve"> página da s</w:t>
+      </w:r>
+      <w:r>
+        <w:t>ua instalação do The Bug Genie</w:t>
+      </w:r>
+      <w:r>
+        <w:t xml:space="preserve">. </w:t>
+      </w:r>
+      <w:r>
+        <w:t xml:space="preserve">Como percebemos, esta opção deve ser escolhida para aqueles que não </w:t>
+      </w:r>
+      <w:r>
+        <w:t>possuem</w:t>
+      </w:r>
+      <w:r>
+        <w:t xml:space="preserve"> acesso direto ao servidor. Podemos usar esta opção para integrar a instalação do The Bug Genie com o </w:t>
+      </w:r>
+      <w:proofErr w:type="gramStart"/>
+      <w:r>
+        <w:t>GitHub</w:t>
+      </w:r>
+      <w:proofErr w:type="gramEnd"/>
+      <w:r>
+        <w:t>, por exemplo.</w:t>
+      </w:r>
+      <w:r>
+        <w:t xml:space="preserve"> Neste caso, configuramos o tipo de integração para usar </w:t>
+      </w:r>
+      <w:r>
+        <w:t>o</w:t>
+      </w:r>
+      <w:r>
+        <w:t xml:space="preserve"> modo </w:t>
+      </w:r>
+      <w:proofErr w:type="gramStart"/>
+      <w:r>
+        <w:t>http</w:t>
+      </w:r>
+      <w:proofErr w:type="gramEnd"/>
+      <w:r>
+        <w:t>,</w:t>
+      </w:r>
+      <w:r>
+        <w:t xml:space="preserve"> </w:t>
+      </w:r>
+      <w:r>
+        <w:t xml:space="preserve"> </w:t>
+      </w:r>
+      <w:r>
+        <w:t>definimos</w:t>
+      </w:r>
+      <w:r>
+        <w:t xml:space="preserve"> o ID do projeto e </w:t>
+      </w:r>
+      <w:r>
+        <w:t xml:space="preserve">a </w:t>
+      </w:r>
+      <w:r>
+        <w:t xml:space="preserve">URL de acesso. </w:t>
+      </w:r>
+      <w:r>
+        <w:t xml:space="preserve">Definimos também uma senha segura para impedir commits não autorizados. </w:t>
+      </w:r>
+      <w:r>
+        <w:t xml:space="preserve">Em seguida, </w:t>
+      </w:r>
+      <w:r>
+        <w:t>definimos o</w:t>
+      </w:r>
+      <w:r>
+        <w:t xml:space="preserve"> acesso HTTP na guia </w:t>
+      </w:r>
+      <w:r>
+        <w:t>“</w:t>
+      </w:r>
+      <w:r>
+        <w:t>VCS Integration general settings</w:t>
+      </w:r>
+      <w:r>
+        <w:t>”, informamos a senha definida anteriormente e salvamos as alterações</w:t>
+      </w:r>
+      <w:r>
+        <w:t>.</w:t>
+      </w:r>
     </w:p>
     <w:p>
       <w:pPr>
@@ -4382,6 +5012,105 @@
         <w:ind w:firstLine="708"/>
         <w:jc w:val="both"/>
       </w:pPr>
+      <w:r>
+        <w:t>Todos os projetos que usarem integração VCS deverão ter uma configuração especifica para isso</w:t>
+      </w:r>
+      <w:r>
+        <w:t xml:space="preserve">. Se um projeto não for usar </w:t>
+      </w:r>
+      <w:r>
+        <w:t xml:space="preserve">a integração </w:t>
+      </w:r>
+      <w:r>
+        <w:t>VCS</w:t>
+      </w:r>
+      <w:r>
+        <w:t xml:space="preserve"> você pode deixar o</w:t>
+      </w:r>
+      <w:r>
+        <w:t xml:space="preserve"> campo </w:t>
+      </w:r>
+      <w:r>
+        <w:t>“</w:t>
+      </w:r>
+      <w:r>
+        <w:t>URL do repositório</w:t>
+      </w:r>
+      <w:r>
+        <w:t>”</w:t>
+      </w:r>
+      <w:r>
+        <w:t xml:space="preserve"> vazio. Para </w:t>
+      </w:r>
+      <w:r>
+        <w:t>todo</w:t>
+      </w:r>
+      <w:r>
+        <w:t xml:space="preserve"> projeto</w:t>
+      </w:r>
+      <w:r>
+        <w:t xml:space="preserve"> com integração VCS</w:t>
+      </w:r>
+      <w:r>
+        <w:t xml:space="preserve">, </w:t>
+      </w:r>
+      <w:r>
+        <w:t>devera ser especificado o</w:t>
+      </w:r>
+      <w:r>
+        <w:t xml:space="preserve"> especificar visualizador</w:t>
+      </w:r>
+      <w:r>
+        <w:t xml:space="preserve"> de repositórios</w:t>
+      </w:r>
+      <w:r>
+        <w:t xml:space="preserve"> </w:t>
+      </w:r>
+      <w:r>
+        <w:t>que você usa. Isso será usado para construir a</w:t>
+      </w:r>
+      <w:r>
+        <w:t>s URLs corretas a serem exibidas</w:t>
+      </w:r>
+      <w:r>
+        <w:t xml:space="preserve"> no </w:t>
+      </w:r>
+      <w:r>
+        <w:t xml:space="preserve">The </w:t>
+      </w:r>
+      <w:r>
+        <w:t xml:space="preserve">Bug Genie. No campo </w:t>
+      </w:r>
+      <w:r>
+        <w:t>“</w:t>
+      </w:r>
+      <w:r>
+        <w:t>URL para o navegador do repositório</w:t>
+      </w:r>
+      <w:r>
+        <w:t>”</w:t>
+      </w:r>
+      <w:r>
+        <w:t xml:space="preserve"> você </w:t>
+      </w:r>
+      <w:r>
+        <w:t>deve informar</w:t>
+      </w:r>
+      <w:r>
+        <w:t xml:space="preserve"> o caminho para a raiz do repositório</w:t>
+      </w:r>
+      <w:r>
+        <w:t xml:space="preserve">, informe o nome do </w:t>
+      </w:r>
+      <w:r>
+        <w:t>repositório na caixa final</w:t>
+      </w:r>
+      <w:r>
+        <w:t xml:space="preserve"> e pronto</w:t>
+      </w:r>
+      <w:r>
+        <w:t xml:space="preserve">. </w:t>
+      </w:r>
     </w:p>
     <w:p>
       <w:pPr>
@@ -4398,6 +5127,34 @@
         <w:ind w:firstLine="708"/>
         <w:jc w:val="both"/>
       </w:pPr>
+      <w:r>
+        <w:lastRenderedPageBreak/>
+        <w:t>Após salvar</w:t>
+      </w:r>
+      <w:r>
+        <w:t xml:space="preserve">, um link </w:t>
+      </w:r>
+      <w:r>
+        <w:t xml:space="preserve">para o </w:t>
+      </w:r>
+      <w:r>
+        <w:t>código-fonte será a</w:t>
+      </w:r>
+      <w:r>
+        <w:t xml:space="preserve">dicionado ao painel </w:t>
+      </w:r>
+      <w:r>
+        <w:t xml:space="preserve">do projeto. Você pode usar este link para testar </w:t>
+      </w:r>
+      <w:r>
+        <w:t>e</w:t>
+      </w:r>
+      <w:r>
+        <w:t xml:space="preserve"> v</w:t>
+      </w:r>
+      <w:r>
+        <w:t>er se os dados estão corretos. Se estiver tudo certo este link irá abrir a pagina inicial do visualizador de repositório de código fonte na raiz do projeto escolhido.</w:t>
+      </w:r>
     </w:p>
     <w:p>
       <w:pPr>
@@ -4406,6 +5163,9 @@
         <w:ind w:firstLine="708"/>
         <w:jc w:val="both"/>
       </w:pPr>
+      <w:r>
+        <w:t>Depois de fazer isso, o módulo pode ser usado por cometer detalhes abaixo, e eles vão aparecer em uma nova aba quando vê um problema, com links para visualizar arquivos, diffs, informações de revisão e outros detalhes.</w:t>
+      </w:r>
     </w:p>
     <w:p>
       <w:pPr>
@@ -4458,6 +5218,38 @@
     <w:p>
       <w:pPr>
         <w:pStyle w:val="Padro"/>
+        <w:spacing w:after="120"/>
+        <w:ind w:firstLine="708"/>
+        <w:jc w:val="both"/>
+      </w:pPr>
+    </w:p>
+    <w:p>
+      <w:pPr>
+        <w:pStyle w:val="Padro"/>
+        <w:spacing w:after="120"/>
+        <w:ind w:firstLine="708"/>
+        <w:jc w:val="both"/>
+      </w:pPr>
+    </w:p>
+    <w:p>
+      <w:pPr>
+        <w:pStyle w:val="Padro"/>
+        <w:spacing w:after="120"/>
+        <w:ind w:firstLine="708"/>
+        <w:jc w:val="both"/>
+      </w:pPr>
+    </w:p>
+    <w:p>
+      <w:pPr>
+        <w:pStyle w:val="Padro"/>
+        <w:spacing w:after="120"/>
+        <w:ind w:firstLine="708"/>
+        <w:jc w:val="both"/>
+      </w:pPr>
+    </w:p>
+    <w:p>
+      <w:pPr>
+        <w:pStyle w:val="Padro"/>
         <w:ind w:firstLine="720"/>
         <w:jc w:val="both"/>
       </w:pPr>
@@ -4473,6 +5265,72 @@
       <w:pPr>
         <w:pStyle w:val="Padro"/>
         <w:ind w:firstLine="720"/>
+        <w:jc w:val="both"/>
+      </w:pPr>
+    </w:p>
+    <w:p>
+      <w:pPr>
+        <w:pStyle w:val="Padro"/>
+        <w:ind w:firstLine="720"/>
+        <w:jc w:val="both"/>
+      </w:pPr>
+    </w:p>
+    <w:p>
+      <w:pPr>
+        <w:pStyle w:val="Padro"/>
+        <w:ind w:firstLine="720"/>
+        <w:jc w:val="both"/>
+      </w:pPr>
+    </w:p>
+    <w:p>
+      <w:pPr>
+        <w:pStyle w:val="Padro"/>
+        <w:ind w:firstLine="720"/>
+        <w:jc w:val="both"/>
+      </w:pPr>
+    </w:p>
+    <w:p>
+      <w:pPr>
+        <w:pStyle w:val="Padro"/>
+        <w:ind w:firstLine="720"/>
+        <w:jc w:val="both"/>
+      </w:pPr>
+    </w:p>
+    <w:p>
+      <w:pPr>
+        <w:pStyle w:val="Padro"/>
+        <w:jc w:val="both"/>
+      </w:pPr>
+    </w:p>
+    <w:p>
+      <w:pPr>
+        <w:pStyle w:val="Padro"/>
+        <w:jc w:val="both"/>
+      </w:pPr>
+    </w:p>
+    <w:p>
+      <w:pPr>
+        <w:pStyle w:val="Padro"/>
+        <w:jc w:val="both"/>
+      </w:pPr>
+    </w:p>
+    <w:p>
+      <w:pPr>
+        <w:pStyle w:val="Padro"/>
+        <w:jc w:val="both"/>
+      </w:pPr>
+      <w:bookmarkStart w:id="0" w:name="_GoBack"/>
+      <w:bookmarkEnd w:id="0"/>
+    </w:p>
+    <w:p>
+      <w:pPr>
+        <w:pStyle w:val="Padro"/>
+        <w:jc w:val="both"/>
+      </w:pPr>
+    </w:p>
+    <w:p>
+      <w:pPr>
+        <w:pStyle w:val="Padro"/>
         <w:jc w:val="both"/>
       </w:pPr>
     </w:p>
@@ -4491,7 +5349,15 @@
           <w:b/>
           <w:bCs/>
         </w:rPr>
+        <w:lastRenderedPageBreak/>
         <w:t>Referencias</w:t>
+      </w:r>
+      <w:r>
+        <w:rPr>
+          <w:b/>
+          <w:bCs/>
+        </w:rPr>
+        <w:t>:</w:t>
       </w:r>
     </w:p>
     <w:p>
@@ -4505,7 +5371,27 @@
         </w:pBdr>
       </w:pPr>
       <w:r>
-        <w:t>http://www.solucoeszion.com/blog/gestao-de-defeitos-parte-3-a-identificacao-de-defeitos/</w:t>
+        <w:t>Artigo:</w:t>
+      </w:r>
+      <w:r>
+        <w:rPr>
+          <w:b/>
+        </w:rPr>
+        <w:t xml:space="preserve"> “Gestão de Defeitos”</w:t>
+      </w:r>
+      <w:proofErr w:type="gramStart"/>
+      <w:r>
+        <w:rPr>
+          <w:b/>
+        </w:rPr>
+        <w:t xml:space="preserve"> </w:t>
+      </w:r>
+      <w:r>
+        <w:t xml:space="preserve"> </w:t>
+      </w:r>
+      <w:proofErr w:type="gramEnd"/>
+      <w:r>
+        <w:t>Disponível em:</w:t>
       </w:r>
     </w:p>
     <w:p>
@@ -4519,7 +5405,13 @@
         </w:pBdr>
       </w:pPr>
       <w:r>
-        <w:t>http://www.bugbang.com.br/onde-esta-o-defeito/#more-366</w:t>
+        <w:t>&lt;</w:t>
+      </w:r>
+      <w:r>
+        <w:t>http://www.solucoeszion.com/blog/gestao-de-defeitos-parte-3-a-identificacao-de-defeitos/</w:t>
+      </w:r>
+      <w:r>
+        <w:t>&gt;</w:t>
       </w:r>
     </w:p>
     <w:p>
@@ -4532,15 +5424,6 @@
           <w:right w:val="single" w:sz="4" w:space="0" w:color="00000A"/>
         </w:pBdr>
       </w:pPr>
-      <w:r>
-        <w:t>Documentação The Bug Genie: Disponível em: &lt;</w:t>
-      </w:r>
-      <w:r>
-        <w:t xml:space="preserve"> http://issues.thebuggenie.com/wiki/GettingStarted </w:t>
-      </w:r>
-      <w:r>
-        <w:t>&gt;</w:t>
-      </w:r>
     </w:p>
     <w:p>
       <w:pPr>
@@ -4551,71 +5434,30 @@
           <w:bottom w:val="single" w:sz="4" w:space="0" w:color="00000A"/>
           <w:right w:val="single" w:sz="4" w:space="0" w:color="00000A"/>
         </w:pBdr>
-        <w:rPr>
-          <w:lang w:val="en-US"/>
-        </w:rPr>
-      </w:pPr>
-      <w:proofErr w:type="spellStart"/>
-      <w:r>
-        <w:rPr>
-          <w:lang w:val="en-US"/>
-        </w:rPr>
-        <w:t>Artigo</w:t>
-      </w:r>
-      <w:proofErr w:type="spellEnd"/>
-      <w:r>
-        <w:rPr>
-          <w:lang w:val="en-US"/>
-        </w:rPr>
-        <w:t xml:space="preserve">: </w:t>
+      </w:pPr>
+      <w:r>
+        <w:t>Artigo:</w:t>
       </w:r>
       <w:r>
         <w:rPr>
           <w:b/>
-          <w:lang w:val="en-US"/>
-        </w:rPr>
-        <w:t>“Debug &amp; fix software with help from The Bug Genie”</w:t>
+        </w:rPr>
+        <w:t xml:space="preserve"> “</w:t>
       </w:r>
       <w:r>
         <w:rPr>
           <w:b/>
-          <w:lang w:val="en-US"/>
-        </w:rPr>
-        <w:t xml:space="preserve"> </w:t>
-      </w:r>
-      <w:proofErr w:type="spellStart"/>
-      <w:r>
-        <w:rPr>
-          <w:lang w:val="en-US"/>
-        </w:rPr>
-        <w:t>Disponí</w:t>
-      </w:r>
-      <w:r>
-        <w:rPr>
-          <w:lang w:val="en-US"/>
-        </w:rPr>
-        <w:t>vel</w:t>
-      </w:r>
-      <w:proofErr w:type="spellEnd"/>
-      <w:r>
-        <w:rPr>
-          <w:lang w:val="en-US"/>
-        </w:rPr>
-        <w:t xml:space="preserve"> </w:t>
-      </w:r>
-      <w:proofErr w:type="spellStart"/>
-      <w:r>
-        <w:rPr>
-          <w:lang w:val="en-US"/>
-        </w:rPr>
-        <w:t>em</w:t>
-      </w:r>
-      <w:proofErr w:type="spellEnd"/>
-      <w:r>
-        <w:rPr>
-          <w:lang w:val="en-US"/>
-        </w:rPr>
-        <w:t>:</w:t>
+        </w:rPr>
+        <w:t>Onde está o defeito</w:t>
+      </w:r>
+      <w:r>
+        <w:rPr>
+          <w:b/>
+        </w:rPr>
+        <w:t>”</w:t>
+      </w:r>
+      <w:r>
+        <w:t xml:space="preserve"> Disponível em:</w:t>
       </w:r>
     </w:p>
     <w:p>
@@ -4632,7 +5474,7 @@
         <w:t>&lt;</w:t>
       </w:r>
       <w:r>
-        <w:t xml:space="preserve"> http://www.linuxuser.co.uk/tutorials/debug-fix-software-with-help-from-the-bug-genie/3 </w:t>
+        <w:t>http://www.bugbang.com.br/onde-esta-o-defeito/#more-366</w:t>
       </w:r>
       <w:r>
         <w:t>&gt;</w:t>
@@ -4661,164 +5503,18 @@
       </w:pPr>
       <w:r>
         <w:rPr>
-          <w:rFonts w:ascii="Times New Roman" w:hAnsi="Times New Roman"/>
-        </w:rPr>
-        <w:t xml:space="preserve">Tese de Doutorado </w:t>
-      </w:r>
-      <w:r>
-        <w:rPr>
-          <w:rFonts w:ascii="Times New Roman" w:hAnsi="Times New Roman"/>
           <w:b/>
-          <w:bCs/>
-        </w:rPr>
-        <w:t>“</w:t>
-      </w:r>
-      <w:proofErr w:type="spellStart"/>
-      <w:r>
-        <w:rPr>
-          <w:rFonts w:ascii="Times New Roman" w:hAnsi="Times New Roman"/>
-          <w:b/>
-          <w:bCs/>
-        </w:rPr>
-        <w:t>Using</w:t>
-      </w:r>
-      <w:proofErr w:type="spellEnd"/>
-      <w:r>
-        <w:rPr>
-          <w:rFonts w:ascii="Times New Roman" w:hAnsi="Times New Roman"/>
-          <w:b/>
-          <w:bCs/>
-        </w:rPr>
-        <w:t xml:space="preserve"> </w:t>
-      </w:r>
-      <w:proofErr w:type="spellStart"/>
-      <w:r>
-        <w:rPr>
-          <w:rFonts w:ascii="Times New Roman" w:hAnsi="Times New Roman"/>
-          <w:b/>
-          <w:bCs/>
-        </w:rPr>
-        <w:t>Graphical</w:t>
-      </w:r>
-      <w:proofErr w:type="spellEnd"/>
-      <w:r>
-        <w:rPr>
-          <w:rFonts w:ascii="Times New Roman" w:hAnsi="Times New Roman"/>
-          <w:b/>
-          <w:bCs/>
-        </w:rPr>
-        <w:t xml:space="preserve"> </w:t>
-      </w:r>
-      <w:proofErr w:type="spellStart"/>
-      <w:r>
-        <w:rPr>
-          <w:rFonts w:ascii="Times New Roman" w:hAnsi="Times New Roman"/>
-          <w:b/>
-          <w:bCs/>
-        </w:rPr>
-        <w:t>Representation</w:t>
-      </w:r>
-      <w:proofErr w:type="spellEnd"/>
-      <w:r>
-        <w:rPr>
-          <w:rFonts w:ascii="Times New Roman" w:hAnsi="Times New Roman"/>
-          <w:b/>
-          <w:bCs/>
-        </w:rPr>
-        <w:t xml:space="preserve"> </w:t>
-      </w:r>
-      <w:proofErr w:type="spellStart"/>
-      <w:r>
-        <w:rPr>
-          <w:rFonts w:ascii="Times New Roman" w:hAnsi="Times New Roman"/>
-          <w:b/>
-          <w:bCs/>
-        </w:rPr>
-        <w:t>of</w:t>
-      </w:r>
-      <w:proofErr w:type="spellEnd"/>
-      <w:r>
-        <w:rPr>
-          <w:rFonts w:ascii="Times New Roman" w:hAnsi="Times New Roman"/>
-          <w:b/>
-          <w:bCs/>
-        </w:rPr>
-        <w:t xml:space="preserve"> </w:t>
-      </w:r>
-      <w:proofErr w:type="spellStart"/>
-      <w:r>
-        <w:rPr>
-          <w:rFonts w:ascii="Times New Roman" w:hAnsi="Times New Roman"/>
-          <w:b/>
-          <w:bCs/>
-        </w:rPr>
-        <w:t>User</w:t>
-      </w:r>
-      <w:proofErr w:type="spellEnd"/>
-      <w:r>
-        <w:rPr>
-          <w:rFonts w:ascii="Times New Roman" w:hAnsi="Times New Roman"/>
-          <w:b/>
-          <w:bCs/>
-        </w:rPr>
-        <w:t xml:space="preserve"> Interfaces as Visual </w:t>
-      </w:r>
-      <w:proofErr w:type="spellStart"/>
-      <w:r>
-        <w:rPr>
-          <w:rFonts w:ascii="Times New Roman" w:hAnsi="Times New Roman"/>
-          <w:b/>
-          <w:bCs/>
-        </w:rPr>
-        <w:t>References</w:t>
-      </w:r>
-      <w:proofErr w:type="spellEnd"/>
-      <w:r>
-        <w:rPr>
-          <w:rFonts w:ascii="Times New Roman" w:hAnsi="Times New Roman"/>
-          <w:b/>
-          <w:bCs/>
-        </w:rPr>
-        <w:t>”</w:t>
-      </w:r>
-      <w:r>
-        <w:rPr>
-          <w:rFonts w:ascii="Times New Roman" w:hAnsi="Times New Roman"/>
-        </w:rPr>
-        <w:t xml:space="preserve"> defendida por </w:t>
-      </w:r>
-      <w:proofErr w:type="spellStart"/>
-      <w:r>
-        <w:rPr>
-          <w:rFonts w:ascii="Times New Roman" w:hAnsi="Times New Roman"/>
-        </w:rPr>
-        <w:t>Tsung-Hsiang</w:t>
-      </w:r>
-      <w:proofErr w:type="spellEnd"/>
-      <w:r>
-        <w:rPr>
-          <w:rFonts w:ascii="Times New Roman" w:hAnsi="Times New Roman"/>
-        </w:rPr>
-        <w:t xml:space="preserve"> Chang. Disponível </w:t>
-      </w:r>
-      <w:proofErr w:type="gramStart"/>
-      <w:r>
-        <w:rPr>
-          <w:rFonts w:ascii="Times New Roman" w:hAnsi="Times New Roman"/>
-        </w:rPr>
-        <w:t>em :</w:t>
-      </w:r>
-      <w:proofErr w:type="gramEnd"/>
-      <w:r>
-        <w:t xml:space="preserve"> </w:t>
-      </w:r>
-      <w:r>
-        <w:rPr>
-          <w:rStyle w:val="LinkdaInternet"/>
-          <w:color w:val="00000A"/>
-          <w:u w:val="none"/>
-        </w:rPr>
-        <w:t>http://groups.csail.mit.edu/uid/other-pubs/vgod-thesis.pdf</w:t>
+        </w:rPr>
+        <w:t>Documentação The Bug Genie:</w:t>
+      </w:r>
+      <w:r>
+        <w:t xml:space="preserve"> Disponível em: &lt;</w:t>
+      </w:r>
+      <w:r>
+        <w:t xml:space="preserve"> http://issues.thebuggenie.com/wiki/GettingStarted </w:t>
+      </w:r>
+      <w:r>
+        <w:t>&gt;</w:t>
       </w:r>
     </w:p>
     <w:p>
@@ -4841,68 +5537,54 @@
           <w:bottom w:val="single" w:sz="4" w:space="0" w:color="00000A"/>
           <w:right w:val="single" w:sz="4" w:space="0" w:color="00000A"/>
         </w:pBdr>
-      </w:pPr>
-      <w:proofErr w:type="spellStart"/>
-      <w:proofErr w:type="gramStart"/>
-      <w:r>
-        <w:rPr>
-          <w:rFonts w:ascii="Times New Roman" w:hAnsi="Times New Roman"/>
+        <w:rPr>
           <w:lang w:val="en-US"/>
         </w:rPr>
-        <w:t>Tese</w:t>
-      </w:r>
-      <w:proofErr w:type="spellEnd"/>
-      <w:r>
-        <w:rPr>
-          <w:rFonts w:ascii="Times New Roman" w:hAnsi="Times New Roman"/>
+      </w:pPr>
+      <w:proofErr w:type="spellStart"/>
+      <w:r>
+        <w:rPr>
           <w:lang w:val="en-US"/>
         </w:rPr>
-        <w:t xml:space="preserve"> de </w:t>
-      </w:r>
-      <w:proofErr w:type="spellStart"/>
-      <w:r>
-        <w:rPr>
-          <w:rFonts w:ascii="Times New Roman" w:hAnsi="Times New Roman"/>
+        <w:t>Artigo</w:t>
+      </w:r>
+      <w:proofErr w:type="spellEnd"/>
+      <w:r>
+        <w:rPr>
           <w:lang w:val="en-US"/>
         </w:rPr>
-        <w:t>Doutorado</w:t>
-      </w:r>
-      <w:proofErr w:type="spellEnd"/>
-      <w:r>
-        <w:rPr>
-          <w:rFonts w:ascii="Times New Roman" w:hAnsi="Times New Roman"/>
+        <w:t xml:space="preserve">: </w:t>
+      </w:r>
+      <w:r>
+        <w:rPr>
+          <w:b/>
           <w:lang w:val="en-US"/>
         </w:rPr>
-        <w:t xml:space="preserve"> </w:t>
-      </w:r>
-      <w:r>
-        <w:rPr>
-          <w:rFonts w:ascii="Times New Roman" w:hAnsi="Times New Roman"/>
+        <w:t>“Debug &amp; fix software with help from The Bug Genie”</w:t>
+      </w:r>
+      <w:r>
+        <w:rPr>
           <w:b/>
-          <w:bCs/>
           <w:lang w:val="en-US"/>
         </w:rPr>
-        <w:t>“Interacting with computers using images for search and automation”</w:t>
-      </w:r>
-      <w:r>
-        <w:rPr>
-          <w:rFonts w:ascii="Times New Roman" w:hAnsi="Times New Roman"/>
+        <w:t xml:space="preserve"> </w:t>
+      </w:r>
+      <w:proofErr w:type="spellStart"/>
+      <w:r>
+        <w:rPr>
           <w:lang w:val="en-US"/>
         </w:rPr>
-        <w:t xml:space="preserve"> </w:t>
-      </w:r>
-      <w:proofErr w:type="spellStart"/>
-      <w:r>
-        <w:rPr>
-          <w:rFonts w:ascii="Times New Roman" w:hAnsi="Times New Roman"/>
+        <w:t>Disponí</w:t>
+      </w:r>
+      <w:r>
+        <w:rPr>
           <w:lang w:val="en-US"/>
         </w:rPr>
-        <w:t>defendida</w:t>
-      </w:r>
-      <w:proofErr w:type="spellEnd"/>
-      <w:r>
-        <w:rPr>
-          <w:rFonts w:ascii="Times New Roman" w:hAnsi="Times New Roman"/>
+        <w:t>vel</w:t>
+      </w:r>
+      <w:proofErr w:type="spellEnd"/>
+      <w:r>
+        <w:rPr>
           <w:lang w:val="en-US"/>
         </w:rPr>
         <w:t xml:space="preserve"> </w:t>
@@ -4910,60 +5592,17 @@
       <w:proofErr w:type="spellStart"/>
       <w:r>
         <w:rPr>
-          <w:rFonts w:ascii="Times New Roman" w:hAnsi="Times New Roman"/>
           <w:lang w:val="en-US"/>
         </w:rPr>
-        <w:t>por</w:t>
-      </w:r>
-      <w:proofErr w:type="spellEnd"/>
-      <w:r>
-        <w:rPr>
-          <w:rFonts w:ascii="Times New Roman" w:hAnsi="Times New Roman"/>
+        <w:t>em</w:t>
+      </w:r>
+      <w:proofErr w:type="spellEnd"/>
+      <w:r>
+        <w:rPr>
           <w:lang w:val="en-US"/>
         </w:rPr>
-        <w:t xml:space="preserve"> Tom </w:t>
-      </w:r>
-      <w:proofErr w:type="spellStart"/>
-      <w:r>
-        <w:rPr>
-          <w:rFonts w:ascii="Times New Roman" w:hAnsi="Times New Roman"/>
-          <w:lang w:val="en-US"/>
-        </w:rPr>
-        <w:t>Yeh</w:t>
-      </w:r>
-      <w:proofErr w:type="spellEnd"/>
-      <w:r>
-        <w:rPr>
-          <w:rFonts w:ascii="Times New Roman" w:hAnsi="Times New Roman"/>
-          <w:lang w:val="en-US"/>
-        </w:rPr>
-        <w:t>.</w:t>
-      </w:r>
-      <w:proofErr w:type="gramEnd"/>
-      <w:r>
-        <w:rPr>
-          <w:rFonts w:ascii="Times New Roman" w:hAnsi="Times New Roman"/>
-          <w:lang w:val="en-US"/>
-        </w:rPr>
-        <w:t xml:space="preserve"> </w:t>
-      </w:r>
-      <w:r>
-        <w:rPr>
-          <w:rFonts w:ascii="Times New Roman" w:hAnsi="Times New Roman"/>
-        </w:rPr>
-        <w:t xml:space="preserve">Disponível em </w:t>
-      </w:r>
-      <w:hyperlink r:id="rId12">
-        <w:r>
-          <w:rPr>
-            <w:rStyle w:val="LinkdaInternet"/>
-            <w:rFonts w:ascii="Times New Roman" w:hAnsi="Times New Roman"/>
-            <w:color w:val="00000A"/>
-            <w:u w:val="none"/>
-          </w:rPr>
-          <w:t>https://el.trc.gov.om/htmlroot/ENGG/tcolon/e_references/NDLTD/Information%20and%20Technology%20Engineering/Thesis/Interacting%20with%20Computers%20using%20images%20for%20Search%20and%20Automation.pdf</w:t>
-        </w:r>
-      </w:hyperlink>
+        <w:t>:</w:t>
+      </w:r>
     </w:p>
     <w:p>
       <w:pPr>
@@ -4974,7 +5613,16 @@
           <w:bottom w:val="single" w:sz="4" w:space="0" w:color="00000A"/>
           <w:right w:val="single" w:sz="4" w:space="0" w:color="00000A"/>
         </w:pBdr>
-      </w:pPr>
+        <w:rPr>
+          <w:lang w:val="en-US"/>
+        </w:rPr>
+      </w:pPr>
+      <w:r>
+        <w:rPr>
+          <w:lang w:val="en-US"/>
+        </w:rPr>
+        <w:t>&lt; http://www.linuxuser.co.uk/tutorials/debug-fix-software-with-help-from-the-bug-genie/3 &gt;</w:t>
+      </w:r>
     </w:p>
     <w:p>
       <w:pPr>
@@ -4985,124 +5633,10 @@
           <w:bottom w:val="single" w:sz="4" w:space="0" w:color="00000A"/>
           <w:right w:val="single" w:sz="4" w:space="0" w:color="00000A"/>
         </w:pBdr>
-      </w:pPr>
-      <w:proofErr w:type="spellStart"/>
-      <w:r>
-        <w:rPr>
-          <w:rFonts w:ascii="Times New Roman" w:hAnsi="Times New Roman"/>
+        <w:rPr>
           <w:lang w:val="en-US"/>
         </w:rPr>
-        <w:t>Artigo</w:t>
-      </w:r>
-      <w:proofErr w:type="spellEnd"/>
-      <w:r>
-        <w:rPr>
-          <w:rFonts w:ascii="Times New Roman" w:hAnsi="Times New Roman"/>
-          <w:lang w:val="en-US"/>
-        </w:rPr>
-        <w:t xml:space="preserve"> </w:t>
-      </w:r>
-      <w:r>
-        <w:rPr>
-          <w:rFonts w:ascii="Times New Roman" w:hAnsi="Times New Roman"/>
-          <w:b/>
-          <w:bCs/>
-          <w:lang w:val="en-US"/>
-        </w:rPr>
-        <w:t>“</w:t>
-      </w:r>
-      <w:proofErr w:type="spellStart"/>
-      <w:r>
-        <w:rPr>
-          <w:rFonts w:ascii="Times New Roman" w:hAnsi="Times New Roman"/>
-          <w:b/>
-          <w:bCs/>
-          <w:lang w:val="en-US"/>
-        </w:rPr>
-        <w:t>Sikuli</w:t>
-      </w:r>
-      <w:proofErr w:type="spellEnd"/>
-      <w:r>
-        <w:rPr>
-          <w:rFonts w:ascii="Times New Roman" w:hAnsi="Times New Roman"/>
-          <w:b/>
-          <w:bCs/>
-          <w:lang w:val="en-US"/>
-        </w:rPr>
-        <w:t>: Using GUI Screenshots for Search and Automation”</w:t>
-      </w:r>
-      <w:r>
-        <w:rPr>
-          <w:rFonts w:ascii="Times New Roman" w:hAnsi="Times New Roman"/>
-          <w:lang w:val="en-US"/>
-        </w:rPr>
-        <w:t xml:space="preserve"> </w:t>
-      </w:r>
-      <w:proofErr w:type="spellStart"/>
-      <w:r>
-        <w:rPr>
-          <w:rFonts w:ascii="Times New Roman" w:hAnsi="Times New Roman"/>
-          <w:lang w:val="en-US"/>
-        </w:rPr>
-        <w:t>por</w:t>
-      </w:r>
-      <w:proofErr w:type="spellEnd"/>
-      <w:r>
-        <w:rPr>
-          <w:rFonts w:ascii="Times New Roman" w:hAnsi="Times New Roman"/>
-          <w:lang w:val="en-US"/>
-        </w:rPr>
-        <w:t xml:space="preserve"> Tom </w:t>
-      </w:r>
-      <w:proofErr w:type="spellStart"/>
-      <w:r>
-        <w:rPr>
-          <w:rFonts w:ascii="Times New Roman" w:hAnsi="Times New Roman"/>
-          <w:lang w:val="en-US"/>
-        </w:rPr>
-        <w:t>Yeh</w:t>
-      </w:r>
-      <w:proofErr w:type="spellEnd"/>
-      <w:r>
-        <w:rPr>
-          <w:rFonts w:ascii="Times New Roman" w:hAnsi="Times New Roman"/>
-          <w:lang w:val="en-US"/>
-        </w:rPr>
-        <w:t xml:space="preserve">, </w:t>
-      </w:r>
-      <w:proofErr w:type="spellStart"/>
-      <w:r>
-        <w:rPr>
-          <w:rFonts w:ascii="Times New Roman" w:hAnsi="Times New Roman"/>
-          <w:lang w:val="en-US"/>
-        </w:rPr>
-        <w:t>Tsung</w:t>
-      </w:r>
-      <w:proofErr w:type="spellEnd"/>
-      <w:r>
-        <w:rPr>
-          <w:rFonts w:ascii="Times New Roman" w:hAnsi="Times New Roman"/>
-          <w:lang w:val="en-US"/>
-        </w:rPr>
-        <w:t xml:space="preserve">-Hsiang Chang e Robert C. Miller. </w:t>
-      </w:r>
-      <w:r>
-        <w:rPr>
-          <w:rFonts w:ascii="Times New Roman" w:hAnsi="Times New Roman"/>
-        </w:rPr>
-        <w:t xml:space="preserve">Disponível em </w:t>
-      </w:r>
-      <w:hyperlink r:id="rId13">
-        <w:r>
-          <w:rPr>
-            <w:rStyle w:val="LinkdaInternet"/>
-            <w:rFonts w:ascii="Times New Roman" w:hAnsi="Times New Roman"/>
-            <w:color w:val="00000A"/>
-            <w:u w:val="none"/>
-          </w:rPr>
-          <w:t>http://groups.csail.mit.edu/uid/projects/sikuli/sikuli-uist2009.pdf</w:t>
-        </w:r>
-      </w:hyperlink>
+      </w:pPr>
     </w:p>
     <w:p>
       <w:pPr>
@@ -5115,369 +5649,8 @@
         </w:pBdr>
       </w:pPr>
     </w:p>
-    <w:p>
-      <w:pPr>
-        <w:pStyle w:val="Padro"/>
-        <w:pBdr>
-          <w:top w:val="single" w:sz="4" w:space="0" w:color="00000A"/>
-          <w:left w:val="single" w:sz="4" w:space="0" w:color="00000A"/>
-          <w:bottom w:val="single" w:sz="4" w:space="0" w:color="00000A"/>
-          <w:right w:val="single" w:sz="4" w:space="0" w:color="00000A"/>
-        </w:pBdr>
-        <w:rPr>
-          <w:lang w:val="en-US"/>
-        </w:rPr>
-      </w:pPr>
-      <w:proofErr w:type="spellStart"/>
-      <w:r>
-        <w:rPr>
-          <w:rFonts w:ascii="Times New Roman" w:hAnsi="Times New Roman"/>
-          <w:lang w:val="en-US"/>
-        </w:rPr>
-        <w:t>Artigo</w:t>
-      </w:r>
-      <w:proofErr w:type="spellEnd"/>
-      <w:r>
-        <w:rPr>
-          <w:rFonts w:ascii="Times New Roman" w:hAnsi="Times New Roman"/>
-          <w:b/>
-          <w:bCs/>
-          <w:lang w:val="en-US"/>
-        </w:rPr>
-        <w:t xml:space="preserve"> “</w:t>
-      </w:r>
-      <w:proofErr w:type="spellStart"/>
-      <w:proofErr w:type="gramStart"/>
-      <w:r>
-        <w:rPr>
-          <w:rFonts w:ascii="Times New Roman" w:hAnsi="Times New Roman"/>
-          <w:b/>
-          <w:bCs/>
-          <w:lang w:val="en-US"/>
-        </w:rPr>
-        <w:t>Gui</w:t>
-      </w:r>
-      <w:proofErr w:type="spellEnd"/>
-      <w:proofErr w:type="gramEnd"/>
-      <w:r>
-        <w:rPr>
-          <w:rFonts w:ascii="Times New Roman" w:hAnsi="Times New Roman"/>
-          <w:b/>
-          <w:bCs/>
-          <w:lang w:val="en-US"/>
-        </w:rPr>
-        <w:t xml:space="preserve"> Testing using </w:t>
-      </w:r>
-      <w:proofErr w:type="spellStart"/>
-      <w:r>
-        <w:rPr>
-          <w:rFonts w:ascii="Times New Roman" w:hAnsi="Times New Roman"/>
-          <w:b/>
-          <w:bCs/>
-          <w:lang w:val="en-US"/>
-        </w:rPr>
-        <w:t>Sikuli</w:t>
-      </w:r>
-      <w:proofErr w:type="spellEnd"/>
-      <w:r>
-        <w:rPr>
-          <w:rFonts w:ascii="Times New Roman" w:hAnsi="Times New Roman"/>
-          <w:b/>
-          <w:bCs/>
-          <w:lang w:val="en-US"/>
-        </w:rPr>
-        <w:t xml:space="preserve"> And Java”</w:t>
-      </w:r>
-    </w:p>
-    <w:p>
-      <w:pPr>
-        <w:pStyle w:val="Padro"/>
-        <w:pBdr>
-          <w:top w:val="single" w:sz="4" w:space="0" w:color="00000A"/>
-          <w:left w:val="single" w:sz="4" w:space="0" w:color="00000A"/>
-          <w:bottom w:val="single" w:sz="4" w:space="0" w:color="00000A"/>
-          <w:right w:val="single" w:sz="4" w:space="0" w:color="00000A"/>
-        </w:pBdr>
-      </w:pPr>
-      <w:proofErr w:type="spellStart"/>
-      <w:r>
-        <w:rPr>
-          <w:rStyle w:val="LinkdaInternet"/>
-          <w:rFonts w:ascii="Times New Roman" w:hAnsi="Times New Roman"/>
-          <w:color w:val="00000A"/>
-          <w:u w:val="none"/>
-        </w:rPr>
-        <w:t>Disponivel</w:t>
-      </w:r>
-      <w:proofErr w:type="spellEnd"/>
-      <w:r>
-        <w:rPr>
-          <w:rStyle w:val="LinkdaInternet"/>
-          <w:rFonts w:ascii="Times New Roman" w:hAnsi="Times New Roman"/>
-          <w:color w:val="00000A"/>
-          <w:u w:val="none"/>
-        </w:rPr>
-        <w:t xml:space="preserve"> em http://www.8bitavenue.com/2012/03/gui-testing-using-sikuli-and-java/</w:t>
-      </w:r>
-    </w:p>
-    <w:p>
-      <w:pPr>
-        <w:pStyle w:val="Padro"/>
-        <w:pBdr>
-          <w:top w:val="single" w:sz="4" w:space="0" w:color="00000A"/>
-          <w:left w:val="single" w:sz="4" w:space="0" w:color="00000A"/>
-          <w:bottom w:val="single" w:sz="4" w:space="0" w:color="00000A"/>
-          <w:right w:val="single" w:sz="4" w:space="0" w:color="00000A"/>
-        </w:pBdr>
-      </w:pPr>
-    </w:p>
-    <w:p>
-      <w:pPr>
-        <w:pStyle w:val="Padro"/>
-        <w:pBdr>
-          <w:top w:val="single" w:sz="4" w:space="0" w:color="00000A"/>
-          <w:left w:val="single" w:sz="4" w:space="0" w:color="00000A"/>
-          <w:bottom w:val="single" w:sz="4" w:space="0" w:color="00000A"/>
-          <w:right w:val="single" w:sz="4" w:space="0" w:color="00000A"/>
-        </w:pBdr>
-        <w:rPr>
-          <w:lang w:val="en-US"/>
-        </w:rPr>
-      </w:pPr>
-      <w:proofErr w:type="spellStart"/>
-      <w:r>
-        <w:rPr>
-          <w:rStyle w:val="LinkdaInternet"/>
-          <w:rFonts w:ascii="Times New Roman" w:hAnsi="Times New Roman"/>
-          <w:color w:val="00000A"/>
-          <w:u w:val="none"/>
-          <w:lang w:val="en-US"/>
-        </w:rPr>
-        <w:t>Artigo</w:t>
-      </w:r>
-      <w:proofErr w:type="spellEnd"/>
-      <w:r>
-        <w:rPr>
-          <w:rStyle w:val="LinkdaInternet"/>
-          <w:rFonts w:ascii="Times New Roman" w:hAnsi="Times New Roman"/>
-          <w:color w:val="00000A"/>
-          <w:u w:val="none"/>
-          <w:lang w:val="en-US"/>
-        </w:rPr>
-        <w:t xml:space="preserve"> “</w:t>
-      </w:r>
-      <w:r>
-        <w:rPr>
-          <w:rStyle w:val="LinkdaInternet"/>
-          <w:rFonts w:ascii="Times New Roman" w:hAnsi="Times New Roman"/>
-          <w:b/>
-          <w:bCs/>
-          <w:color w:val="00000A"/>
-          <w:u w:val="none"/>
-          <w:lang w:val="en-US"/>
-        </w:rPr>
-        <w:t>HOW TO INTEGRATE SIKULI SCRIPT WITH SELENIUM WEBDRIVER</w:t>
-      </w:r>
-      <w:r>
-        <w:rPr>
-          <w:rStyle w:val="LinkdaInternet"/>
-          <w:rFonts w:ascii="Times New Roman" w:hAnsi="Times New Roman"/>
-          <w:color w:val="00000A"/>
-          <w:u w:val="none"/>
-          <w:lang w:val="en-US"/>
-        </w:rPr>
-        <w:t>”</w:t>
-      </w:r>
-    </w:p>
-    <w:p>
-      <w:pPr>
-        <w:pStyle w:val="Padro"/>
-        <w:pBdr>
-          <w:top w:val="single" w:sz="4" w:space="0" w:color="00000A"/>
-          <w:left w:val="single" w:sz="4" w:space="0" w:color="00000A"/>
-          <w:bottom w:val="single" w:sz="4" w:space="0" w:color="00000A"/>
-          <w:right w:val="single" w:sz="4" w:space="0" w:color="00000A"/>
-        </w:pBdr>
-      </w:pPr>
-      <w:proofErr w:type="spellStart"/>
-      <w:r>
-        <w:rPr>
-          <w:rStyle w:val="LinkdaInternet"/>
-          <w:rFonts w:ascii="Times New Roman" w:hAnsi="Times New Roman"/>
-          <w:color w:val="00000A"/>
-          <w:u w:val="none"/>
-        </w:rPr>
-        <w:t>Disponivel</w:t>
-      </w:r>
-      <w:proofErr w:type="spellEnd"/>
-      <w:r>
-        <w:rPr>
-          <w:rStyle w:val="LinkdaInternet"/>
-          <w:rFonts w:ascii="Times New Roman" w:hAnsi="Times New Roman"/>
-          <w:color w:val="00000A"/>
-          <w:u w:val="none"/>
-        </w:rPr>
-        <w:t xml:space="preserve"> em http://devengineering.com/blog/testing/how-integrate-sikuli-script-selenium-webdriver</w:t>
-      </w:r>
-    </w:p>
-    <w:p>
-      <w:pPr>
-        <w:pStyle w:val="Padro"/>
-        <w:pBdr>
-          <w:top w:val="single" w:sz="4" w:space="0" w:color="00000A"/>
-          <w:left w:val="single" w:sz="4" w:space="0" w:color="00000A"/>
-          <w:bottom w:val="single" w:sz="4" w:space="0" w:color="00000A"/>
-          <w:right w:val="single" w:sz="4" w:space="0" w:color="00000A"/>
-        </w:pBdr>
-      </w:pPr>
-    </w:p>
-    <w:p>
-      <w:pPr>
-        <w:pStyle w:val="Padro"/>
-        <w:pBdr>
-          <w:top w:val="single" w:sz="4" w:space="0" w:color="00000A"/>
-          <w:left w:val="single" w:sz="4" w:space="0" w:color="00000A"/>
-          <w:bottom w:val="single" w:sz="4" w:space="0" w:color="00000A"/>
-          <w:right w:val="single" w:sz="4" w:space="0" w:color="00000A"/>
-        </w:pBdr>
-      </w:pPr>
-      <w:r>
-        <w:t xml:space="preserve">Documentação do </w:t>
-      </w:r>
-      <w:proofErr w:type="spellStart"/>
-      <w:r>
-        <w:rPr>
-          <w:b/>
-          <w:bCs/>
-        </w:rPr>
-        <w:t>Sikuli</w:t>
-      </w:r>
-      <w:proofErr w:type="spellEnd"/>
-      <w:r>
-        <w:rPr>
-          <w:b/>
-          <w:bCs/>
-        </w:rPr>
-        <w:t xml:space="preserve"> Script</w:t>
-      </w:r>
-      <w:r>
-        <w:t xml:space="preserve">. </w:t>
-      </w:r>
-      <w:r>
-        <w:rPr>
-          <w:rFonts w:ascii="Times New Roman" w:hAnsi="Times New Roman"/>
-        </w:rPr>
-        <w:t>Disponível em</w:t>
-      </w:r>
-      <w:r>
-        <w:t xml:space="preserve">  </w:t>
-      </w:r>
-      <w:hyperlink r:id="rId14">
-        <w:r>
-          <w:rPr>
-            <w:rStyle w:val="LinkdaInternet"/>
-            <w:color w:val="00000A"/>
-            <w:u w:val="none"/>
-          </w:rPr>
-          <w:t>http://doc.sikuli.org/</w:t>
-        </w:r>
-      </w:hyperlink>
-    </w:p>
-    <w:p>
-      <w:pPr>
-        <w:pStyle w:val="Padro"/>
-        <w:pBdr>
-          <w:top w:val="single" w:sz="4" w:space="0" w:color="00000A"/>
-          <w:left w:val="single" w:sz="4" w:space="0" w:color="00000A"/>
-          <w:bottom w:val="single" w:sz="4" w:space="0" w:color="00000A"/>
-          <w:right w:val="single" w:sz="4" w:space="0" w:color="00000A"/>
-        </w:pBdr>
-      </w:pPr>
-    </w:p>
-    <w:p>
-      <w:pPr>
-        <w:pStyle w:val="Padro"/>
-        <w:pBdr>
-          <w:top w:val="single" w:sz="4" w:space="0" w:color="00000A"/>
-          <w:left w:val="single" w:sz="4" w:space="0" w:color="00000A"/>
-          <w:bottom w:val="single" w:sz="4" w:space="0" w:color="00000A"/>
-          <w:right w:val="single" w:sz="4" w:space="0" w:color="00000A"/>
-        </w:pBdr>
-      </w:pPr>
-      <w:r>
-        <w:t xml:space="preserve">Documentação do </w:t>
-      </w:r>
-      <w:proofErr w:type="spellStart"/>
-      <w:r>
-        <w:rPr>
-          <w:b/>
-          <w:bCs/>
-        </w:rPr>
-        <w:t>Sikuli</w:t>
-      </w:r>
-      <w:proofErr w:type="spellEnd"/>
-      <w:r>
-        <w:rPr>
-          <w:b/>
-          <w:bCs/>
-        </w:rPr>
-        <w:t xml:space="preserve"> </w:t>
-      </w:r>
-      <w:proofErr w:type="spellStart"/>
-      <w:proofErr w:type="gramStart"/>
-      <w:r>
-        <w:rPr>
-          <w:b/>
-          <w:bCs/>
-        </w:rPr>
-        <w:t>WebDriver</w:t>
-      </w:r>
-      <w:proofErr w:type="spellEnd"/>
-      <w:proofErr w:type="gramEnd"/>
-      <w:r>
-        <w:t xml:space="preserve">. </w:t>
-      </w:r>
-      <w:r>
-        <w:rPr>
-          <w:rFonts w:ascii="Times New Roman" w:hAnsi="Times New Roman"/>
-        </w:rPr>
-        <w:t xml:space="preserve">Disponível em </w:t>
-      </w:r>
-      <w:hyperlink r:id="rId15">
-        <w:r>
-          <w:rPr>
-            <w:rStyle w:val="LinkdaInternet"/>
-            <w:color w:val="00000A"/>
-            <w:u w:val="none"/>
-          </w:rPr>
-          <w:t>https://code.google.com/p/sikuli-api/wiki/SikuliWebDriver</w:t>
-        </w:r>
-      </w:hyperlink>
-    </w:p>
-    <w:p>
-      <w:pPr>
-        <w:pStyle w:val="Padro"/>
-        <w:pBdr>
-          <w:top w:val="single" w:sz="4" w:space="0" w:color="00000A"/>
-          <w:left w:val="single" w:sz="4" w:space="0" w:color="00000A"/>
-          <w:bottom w:val="single" w:sz="4" w:space="0" w:color="00000A"/>
-          <w:right w:val="single" w:sz="4" w:space="0" w:color="00000A"/>
-        </w:pBdr>
-      </w:pPr>
-    </w:p>
-    <w:p>
-      <w:pPr>
-        <w:pStyle w:val="Padro"/>
-        <w:pBdr>
-          <w:top w:val="single" w:sz="4" w:space="0" w:color="00000A"/>
-          <w:left w:val="single" w:sz="4" w:space="0" w:color="00000A"/>
-          <w:bottom w:val="single" w:sz="4" w:space="0" w:color="00000A"/>
-          <w:right w:val="single" w:sz="4" w:space="0" w:color="00000A"/>
-        </w:pBdr>
-      </w:pPr>
-    </w:p>
     <w:sectPr>
-      <w:headerReference w:type="default" r:id="rId16"/>
+      <w:headerReference w:type="default" r:id="rId12"/>
       <w:pgSz w:w="12240" w:h="15840"/>
       <w:pgMar w:top="1080" w:right="1080" w:bottom="1080" w:left="1080" w:header="706" w:footer="0" w:gutter="0"/>
       <w:cols w:space="720"/>
@@ -5557,7 +5730,7 @@
       <w:rPr>
         <w:noProof/>
       </w:rPr>
-      <w:t>6</w:t>
+      <w:t>10</w:t>
     </w:r>
     <w:r>
       <w:fldChar w:fldCharType="end"/>
@@ -5688,6 +5861,119 @@
     </w:lvl>
   </w:abstractNum>
   <w:abstractNum w:abstractNumId="1">
+    <w:nsid w:val="27D14285"/>
+    <w:multiLevelType w:val="hybridMultilevel"/>
+    <w:tmpl w:val="5156D4F2"/>
+    <w:lvl w:ilvl="0" w:tplc="04160001">
+      <w:start w:val="1"/>
+      <w:numFmt w:val="bullet"/>
+      <w:lvlText w:val=""/>
+      <w:lvlJc w:val="left"/>
+      <w:pPr>
+        <w:ind w:left="1428" w:hanging="360"/>
+      </w:pPr>
+      <w:rPr>
+        <w:rFonts w:ascii="Symbol" w:hAnsi="Symbol" w:hint="default"/>
+      </w:rPr>
+    </w:lvl>
+    <w:lvl w:ilvl="1" w:tplc="04160003" w:tentative="1">
+      <w:start w:val="1"/>
+      <w:numFmt w:val="bullet"/>
+      <w:lvlText w:val="o"/>
+      <w:lvlJc w:val="left"/>
+      <w:pPr>
+        <w:ind w:left="2148" w:hanging="360"/>
+      </w:pPr>
+      <w:rPr>
+        <w:rFonts w:ascii="Courier New" w:hAnsi="Courier New" w:cs="Courier New" w:hint="default"/>
+      </w:rPr>
+    </w:lvl>
+    <w:lvl w:ilvl="2" w:tplc="04160005" w:tentative="1">
+      <w:start w:val="1"/>
+      <w:numFmt w:val="bullet"/>
+      <w:lvlText w:val=""/>
+      <w:lvlJc w:val="left"/>
+      <w:pPr>
+        <w:ind w:left="2868" w:hanging="360"/>
+      </w:pPr>
+      <w:rPr>
+        <w:rFonts w:ascii="Wingdings" w:hAnsi="Wingdings" w:hint="default"/>
+      </w:rPr>
+    </w:lvl>
+    <w:lvl w:ilvl="3" w:tplc="04160001" w:tentative="1">
+      <w:start w:val="1"/>
+      <w:numFmt w:val="bullet"/>
+      <w:lvlText w:val=""/>
+      <w:lvlJc w:val="left"/>
+      <w:pPr>
+        <w:ind w:left="3588" w:hanging="360"/>
+      </w:pPr>
+      <w:rPr>
+        <w:rFonts w:ascii="Symbol" w:hAnsi="Symbol" w:hint="default"/>
+      </w:rPr>
+    </w:lvl>
+    <w:lvl w:ilvl="4" w:tplc="04160003" w:tentative="1">
+      <w:start w:val="1"/>
+      <w:numFmt w:val="bullet"/>
+      <w:lvlText w:val="o"/>
+      <w:lvlJc w:val="left"/>
+      <w:pPr>
+        <w:ind w:left="4308" w:hanging="360"/>
+      </w:pPr>
+      <w:rPr>
+        <w:rFonts w:ascii="Courier New" w:hAnsi="Courier New" w:cs="Courier New" w:hint="default"/>
+      </w:rPr>
+    </w:lvl>
+    <w:lvl w:ilvl="5" w:tplc="04160005" w:tentative="1">
+      <w:start w:val="1"/>
+      <w:numFmt w:val="bullet"/>
+      <w:lvlText w:val=""/>
+      <w:lvlJc w:val="left"/>
+      <w:pPr>
+        <w:ind w:left="5028" w:hanging="360"/>
+      </w:pPr>
+      <w:rPr>
+        <w:rFonts w:ascii="Wingdings" w:hAnsi="Wingdings" w:hint="default"/>
+      </w:rPr>
+    </w:lvl>
+    <w:lvl w:ilvl="6" w:tplc="04160001" w:tentative="1">
+      <w:start w:val="1"/>
+      <w:numFmt w:val="bullet"/>
+      <w:lvlText w:val=""/>
+      <w:lvlJc w:val="left"/>
+      <w:pPr>
+        <w:ind w:left="5748" w:hanging="360"/>
+      </w:pPr>
+      <w:rPr>
+        <w:rFonts w:ascii="Symbol" w:hAnsi="Symbol" w:hint="default"/>
+      </w:rPr>
+    </w:lvl>
+    <w:lvl w:ilvl="7" w:tplc="04160003" w:tentative="1">
+      <w:start w:val="1"/>
+      <w:numFmt w:val="bullet"/>
+      <w:lvlText w:val="o"/>
+      <w:lvlJc w:val="left"/>
+      <w:pPr>
+        <w:ind w:left="6468" w:hanging="360"/>
+      </w:pPr>
+      <w:rPr>
+        <w:rFonts w:ascii="Courier New" w:hAnsi="Courier New" w:cs="Courier New" w:hint="default"/>
+      </w:rPr>
+    </w:lvl>
+    <w:lvl w:ilvl="8" w:tplc="04160005" w:tentative="1">
+      <w:start w:val="1"/>
+      <w:numFmt w:val="bullet"/>
+      <w:lvlText w:val=""/>
+      <w:lvlJc w:val="left"/>
+      <w:pPr>
+        <w:ind w:left="7188" w:hanging="360"/>
+      </w:pPr>
+      <w:rPr>
+        <w:rFonts w:ascii="Wingdings" w:hAnsi="Wingdings" w:hint="default"/>
+      </w:rPr>
+    </w:lvl>
+  </w:abstractNum>
+  <w:abstractNum w:abstractNumId="2">
     <w:nsid w:val="2F795FCC"/>
     <w:multiLevelType w:val="multilevel"/>
     <w:tmpl w:val="A302246E"/>
@@ -5827,7 +6113,7 @@
       </w:rPr>
     </w:lvl>
   </w:abstractNum>
-  <w:abstractNum w:abstractNumId="2">
+  <w:abstractNum w:abstractNumId="3">
     <w:nsid w:val="3BA03182"/>
     <w:multiLevelType w:val="hybridMultilevel"/>
     <w:tmpl w:val="E8EA185E"/>
@@ -5940,7 +6226,7 @@
       </w:rPr>
     </w:lvl>
   </w:abstractNum>
-  <w:abstractNum w:abstractNumId="3">
+  <w:abstractNum w:abstractNumId="4">
     <w:nsid w:val="46FF656C"/>
     <w:multiLevelType w:val="hybridMultilevel"/>
     <w:tmpl w:val="3368965A"/>
@@ -6026,7 +6312,7 @@
       </w:pPr>
     </w:lvl>
   </w:abstractNum>
-  <w:abstractNum w:abstractNumId="4">
+  <w:abstractNum w:abstractNumId="5">
     <w:nsid w:val="539533B8"/>
     <w:multiLevelType w:val="hybridMultilevel"/>
     <w:tmpl w:val="C2D03F76"/>
@@ -6139,7 +6425,7 @@
       </w:rPr>
     </w:lvl>
   </w:abstractNum>
-  <w:abstractNum w:abstractNumId="5">
+  <w:abstractNum w:abstractNumId="6">
     <w:nsid w:val="5CA73FC7"/>
     <w:multiLevelType w:val="multilevel"/>
     <w:tmpl w:val="E0C0D21E"/>
@@ -6279,7 +6565,7 @@
       </w:rPr>
     </w:lvl>
   </w:abstractNum>
-  <w:abstractNum w:abstractNumId="6">
+  <w:abstractNum w:abstractNumId="7">
     <w:nsid w:val="739610BB"/>
     <w:multiLevelType w:val="multilevel"/>
     <w:tmpl w:val="130E6CC4"/>
@@ -6401,7 +6687,7 @@
       </w:pPr>
     </w:lvl>
   </w:abstractNum>
-  <w:abstractNum w:abstractNumId="7">
+  <w:abstractNum w:abstractNumId="8">
     <w:nsid w:val="75F86E99"/>
     <w:multiLevelType w:val="multilevel"/>
     <w:tmpl w:val="606A569A"/>
@@ -6541,7 +6827,7 @@
       </w:rPr>
     </w:lvl>
   </w:abstractNum>
-  <w:abstractNum w:abstractNumId="8">
+  <w:abstractNum w:abstractNumId="9">
     <w:nsid w:val="781B690A"/>
     <w:multiLevelType w:val="hybridMultilevel"/>
     <w:tmpl w:val="573C171C"/>
@@ -6655,31 +6941,34 @@
     </w:lvl>
   </w:abstractNum>
   <w:num w:numId="1">
-    <w:abstractNumId w:val="6"/>
+    <w:abstractNumId w:val="7"/>
   </w:num>
   <w:num w:numId="2">
     <w:abstractNumId w:val="0"/>
   </w:num>
   <w:num w:numId="3">
-    <w:abstractNumId w:val="1"/>
+    <w:abstractNumId w:val="2"/>
   </w:num>
   <w:num w:numId="4">
-    <w:abstractNumId w:val="7"/>
+    <w:abstractNumId w:val="8"/>
   </w:num>
   <w:num w:numId="5">
+    <w:abstractNumId w:val="6"/>
+  </w:num>
+  <w:num w:numId="6">
+    <w:abstractNumId w:val="9"/>
+  </w:num>
+  <w:num w:numId="7">
+    <w:abstractNumId w:val="4"/>
+  </w:num>
+  <w:num w:numId="8">
+    <w:abstractNumId w:val="3"/>
+  </w:num>
+  <w:num w:numId="9">
     <w:abstractNumId w:val="5"/>
   </w:num>
-  <w:num w:numId="6">
-    <w:abstractNumId w:val="8"/>
-  </w:num>
-  <w:num w:numId="7">
-    <w:abstractNumId w:val="3"/>
-  </w:num>
-  <w:num w:numId="8">
-    <w:abstractNumId w:val="2"/>
-  </w:num>
-  <w:num w:numId="9">
-    <w:abstractNumId w:val="4"/>
+  <w:num w:numId="10">
+    <w:abstractNumId w:val="1"/>
   </w:num>
 </w:numbering>
 </file>
@@ -8488,7 +8777,7 @@
 </file>
 
 <file path=customXml/itemProps1.xml><?xml version="1.0" encoding="utf-8"?>
-<ds:datastoreItem xmlns:ds="http://schemas.openxmlformats.org/officeDocument/2006/customXml" ds:itemID="{61A7BB01-2A7F-49A0-9E49-988CDD26E84C}">
+<ds:datastoreItem xmlns:ds="http://schemas.openxmlformats.org/officeDocument/2006/customXml" ds:itemID="{4996123F-BF73-4373-A36C-8A94F3CB17C3}">
   <ds:schemaRefs>
     <ds:schemaRef ds:uri="http://schemas.openxmlformats.org/officeDocument/2006/bibliography"/>
   </ds:schemaRefs>

</xml_diff>